<commit_message>
Combined system and gui sections as i think they're the same
</commit_message>
<xml_diff>
--- a/docs/CRP Testing.docx
+++ b/docs/CRP Testing.docx
@@ -404,22 +404,6 @@
         </w:rPr>
         <w:tab/>
         <w:t>2. System Testing</w:t>
-      </w:r>
-    </w:p>
-    <w:p>
-      <w:pPr>
-        <w:rPr>
-          <w:sz w:val="28"/>
-          <w:szCs w:val="28"/>
-        </w:rPr>
-      </w:pPr>
-      <w:r>
-        <w:rPr>
-          <w:sz w:val="28"/>
-          <w:szCs w:val="28"/>
-        </w:rPr>
-        <w:tab/>
-        <w:t>3. GUI Testing</w:t>
       </w:r>
     </w:p>
     <w:p>
@@ -1938,6 +1922,13 @@
                 <w:szCs w:val="24"/>
               </w:rPr>
             </w:pPr>
+            <w:r>
+              <w:rPr>
+                <w:sz w:val="24"/>
+                <w:szCs w:val="24"/>
+              </w:rPr>
+              <w:t>Login success</w:t>
+            </w:r>
           </w:p>
         </w:tc>
       </w:tr>
@@ -1973,6 +1964,13 @@
                 <w:szCs w:val="24"/>
               </w:rPr>
             </w:pPr>
+            <w:r>
+              <w:rPr>
+                <w:sz w:val="24"/>
+                <w:szCs w:val="24"/>
+              </w:rPr>
+              <w:t>PASS</w:t>
+            </w:r>
           </w:p>
         </w:tc>
       </w:tr>
@@ -2008,6 +2006,13 @@
                 <w:szCs w:val="24"/>
               </w:rPr>
             </w:pPr>
+            <w:r>
+              <w:rPr>
+                <w:sz w:val="24"/>
+                <w:szCs w:val="24"/>
+              </w:rPr>
+              <w:t>0/5</w:t>
+            </w:r>
           </w:p>
         </w:tc>
       </w:tr>
@@ -2043,6 +2048,13 @@
                 <w:szCs w:val="24"/>
               </w:rPr>
             </w:pPr>
+            <w:r>
+              <w:rPr>
+                <w:sz w:val="24"/>
+                <w:szCs w:val="24"/>
+              </w:rPr>
+              <w:t>Upon providing a correct email and password combination the user is taken to their carpool display page.</w:t>
+            </w:r>
           </w:p>
         </w:tc>
       </w:tr>
@@ -2099,6 +2111,13 @@
                 <w:szCs w:val="24"/>
               </w:rPr>
             </w:pPr>
+            <w:r>
+              <w:rPr>
+                <w:sz w:val="24"/>
+                <w:szCs w:val="24"/>
+              </w:rPr>
+              <w:t>Login failure</w:t>
+            </w:r>
           </w:p>
         </w:tc>
       </w:tr>
@@ -2134,6 +2153,13 @@
                 <w:szCs w:val="24"/>
               </w:rPr>
             </w:pPr>
+            <w:r>
+              <w:rPr>
+                <w:sz w:val="24"/>
+                <w:szCs w:val="24"/>
+              </w:rPr>
+              <w:t>PASS</w:t>
+            </w:r>
           </w:p>
         </w:tc>
       </w:tr>
@@ -2169,6 +2195,13 @@
                 <w:szCs w:val="24"/>
               </w:rPr>
             </w:pPr>
+            <w:r>
+              <w:rPr>
+                <w:sz w:val="24"/>
+                <w:szCs w:val="24"/>
+              </w:rPr>
+              <w:t>0/5</w:t>
+            </w:r>
           </w:p>
         </w:tc>
       </w:tr>
@@ -2204,6 +2237,41 @@
                 <w:szCs w:val="24"/>
               </w:rPr>
             </w:pPr>
+            <w:r>
+              <w:rPr>
+                <w:sz w:val="24"/>
+                <w:szCs w:val="24"/>
+              </w:rPr>
+              <w:t>Upon providing an incorrect email and</w:t>
+            </w:r>
+            <w:r>
+              <w:rPr>
+                <w:sz w:val="24"/>
+                <w:szCs w:val="24"/>
+              </w:rPr>
+              <w:t xml:space="preserve"> password combination the login is</w:t>
+            </w:r>
+            <w:r>
+              <w:rPr>
+                <w:sz w:val="24"/>
+                <w:szCs w:val="24"/>
+              </w:rPr>
+              <w:t xml:space="preserve"> </w:t>
+            </w:r>
+            <w:r>
+              <w:rPr>
+                <w:sz w:val="24"/>
+                <w:szCs w:val="24"/>
+              </w:rPr>
+              <w:t>un</w:t>
+            </w:r>
+            <w:r>
+              <w:rPr>
+                <w:sz w:val="24"/>
+                <w:szCs w:val="24"/>
+              </w:rPr>
+              <w:t>successful.</w:t>
+            </w:r>
           </w:p>
         </w:tc>
       </w:tr>
@@ -2260,6 +2328,13 @@
                 <w:szCs w:val="24"/>
               </w:rPr>
             </w:pPr>
+            <w:r>
+              <w:rPr>
+                <w:sz w:val="24"/>
+                <w:szCs w:val="24"/>
+              </w:rPr>
+              <w:t>Logging out</w:t>
+            </w:r>
           </w:p>
         </w:tc>
       </w:tr>
@@ -2295,6 +2370,13 @@
                 <w:szCs w:val="24"/>
               </w:rPr>
             </w:pPr>
+            <w:r>
+              <w:rPr>
+                <w:sz w:val="24"/>
+                <w:szCs w:val="24"/>
+              </w:rPr>
+              <w:t>PASS</w:t>
+            </w:r>
           </w:p>
         </w:tc>
       </w:tr>
@@ -2330,6 +2412,13 @@
                 <w:szCs w:val="24"/>
               </w:rPr>
             </w:pPr>
+            <w:r>
+              <w:rPr>
+                <w:sz w:val="24"/>
+                <w:szCs w:val="24"/>
+              </w:rPr>
+              <w:t>0/5</w:t>
+            </w:r>
           </w:p>
         </w:tc>
       </w:tr>
@@ -2365,6 +2454,13 @@
                 <w:szCs w:val="24"/>
               </w:rPr>
             </w:pPr>
+            <w:r>
+              <w:rPr>
+                <w:sz w:val="24"/>
+                <w:szCs w:val="24"/>
+              </w:rPr>
+              <w:t>Upon pressing Logout the user is successfully logged out of the CRP.</w:t>
+            </w:r>
           </w:p>
         </w:tc>
       </w:tr>
@@ -2421,6 +2517,13 @@
                 <w:szCs w:val="24"/>
               </w:rPr>
             </w:pPr>
+            <w:r>
+              <w:rPr>
+                <w:sz w:val="24"/>
+                <w:szCs w:val="24"/>
+              </w:rPr>
+              <w:t>Registration success</w:t>
+            </w:r>
           </w:p>
         </w:tc>
       </w:tr>
@@ -2456,6 +2559,13 @@
                 <w:szCs w:val="24"/>
               </w:rPr>
             </w:pPr>
+            <w:r>
+              <w:rPr>
+                <w:sz w:val="24"/>
+                <w:szCs w:val="24"/>
+              </w:rPr>
+              <w:t>PASS/FAIL</w:t>
+            </w:r>
           </w:p>
         </w:tc>
       </w:tr>
@@ -2491,6 +2601,13 @@
                 <w:szCs w:val="24"/>
               </w:rPr>
             </w:pPr>
+            <w:r>
+              <w:rPr>
+                <w:sz w:val="24"/>
+                <w:szCs w:val="24"/>
+              </w:rPr>
+              <w:t>1/5</w:t>
+            </w:r>
           </w:p>
         </w:tc>
       </w:tr>
@@ -2526,6 +2643,13 @@
                 <w:szCs w:val="24"/>
               </w:rPr>
             </w:pPr>
+            <w:r>
+              <w:rPr>
+                <w:sz w:val="24"/>
+                <w:szCs w:val="24"/>
+              </w:rPr>
+              <w:t>Upon providing a correct set of details the user object is correctly created in the database and the user is taken to their carpool display page, however, there’s a button missing until the user logs out and logs back in.</w:t>
+            </w:r>
           </w:p>
         </w:tc>
       </w:tr>
@@ -2582,6 +2706,13 @@
                 <w:szCs w:val="24"/>
               </w:rPr>
             </w:pPr>
+            <w:r>
+              <w:rPr>
+                <w:sz w:val="24"/>
+                <w:szCs w:val="24"/>
+              </w:rPr>
+              <w:t>Registration failure</w:t>
+            </w:r>
           </w:p>
         </w:tc>
       </w:tr>
@@ -2617,6 +2748,13 @@
                 <w:szCs w:val="24"/>
               </w:rPr>
             </w:pPr>
+            <w:r>
+              <w:rPr>
+                <w:sz w:val="24"/>
+                <w:szCs w:val="24"/>
+              </w:rPr>
+              <w:t>PASS</w:t>
+            </w:r>
           </w:p>
         </w:tc>
       </w:tr>
@@ -2652,6 +2790,13 @@
                 <w:szCs w:val="24"/>
               </w:rPr>
             </w:pPr>
+            <w:r>
+              <w:rPr>
+                <w:sz w:val="24"/>
+                <w:szCs w:val="24"/>
+              </w:rPr>
+              <w:t>0/5</w:t>
+            </w:r>
           </w:p>
         </w:tc>
       </w:tr>
@@ -2687,6 +2832,13 @@
                 <w:szCs w:val="24"/>
               </w:rPr>
             </w:pPr>
+            <w:r>
+              <w:rPr>
+                <w:sz w:val="24"/>
+                <w:szCs w:val="24"/>
+              </w:rPr>
+              <w:t>Upon providing bad, or no, information the system correctly displays error messages for the incorrect fields.</w:t>
+            </w:r>
           </w:p>
         </w:tc>
       </w:tr>
@@ -2700,24 +2852,6 @@
           <w:szCs w:val="32"/>
         </w:rPr>
       </w:pPr>
-    </w:p>
-    <w:p>
-      <w:pPr>
-        <w:spacing w:after="0"/>
-        <w:rPr>
-          <w:b/>
-          <w:sz w:val="32"/>
-          <w:szCs w:val="32"/>
-        </w:rPr>
-      </w:pPr>
-      <w:r>
-        <w:rPr>
-          <w:b/>
-          <w:sz w:val="32"/>
-          <w:szCs w:val="32"/>
-        </w:rPr>
-        <w:t>3. GUI Testing</w:t>
-      </w:r>
     </w:p>
     <w:tbl>
       <w:tblPr>
@@ -2766,7 +2900,7 @@
                 <w:sz w:val="24"/>
                 <w:szCs w:val="24"/>
               </w:rPr>
-              <w:t>Login success</w:t>
+              <w:t>Edit account details button</w:t>
             </w:r>
           </w:p>
         </w:tc>
@@ -2892,7 +3026,7 @@
                 <w:sz w:val="24"/>
                 <w:szCs w:val="24"/>
               </w:rPr>
-              <w:t>Upon providing a correct email and password combination the user is taken to their carpool display page.</w:t>
+              <w:t>Successfully brings up the edit account details page and pre-fills text boxes with your current information.</w:t>
             </w:r>
           </w:p>
         </w:tc>
@@ -2935,6 +3069,7 @@
                 <w:sz w:val="24"/>
                 <w:szCs w:val="24"/>
               </w:rPr>
+              <w:lastRenderedPageBreak/>
               <w:t>Test</w:t>
             </w:r>
           </w:p>
@@ -2955,7 +3090,7 @@
                 <w:sz w:val="24"/>
                 <w:szCs w:val="24"/>
               </w:rPr>
-              <w:t>Login failure</w:t>
+              <w:t>Editing account details success</w:t>
             </w:r>
           </w:p>
         </w:tc>
@@ -2997,7 +3132,7 @@
                 <w:sz w:val="24"/>
                 <w:szCs w:val="24"/>
               </w:rPr>
-              <w:t>PASS</w:t>
+              <w:t>FAIL</w:t>
             </w:r>
           </w:p>
         </w:tc>
@@ -3039,7 +3174,7 @@
                 <w:sz w:val="24"/>
                 <w:szCs w:val="24"/>
               </w:rPr>
-              <w:t>0/5</w:t>
+              <w:t>5/5</w:t>
             </w:r>
           </w:p>
         </w:tc>
@@ -3081,35 +3216,7 @@
                 <w:sz w:val="24"/>
                 <w:szCs w:val="24"/>
               </w:rPr>
-              <w:t>Upon providing an incorrect email and</w:t>
-            </w:r>
-            <w:r>
-              <w:rPr>
-                <w:sz w:val="24"/>
-                <w:szCs w:val="24"/>
-              </w:rPr>
-              <w:t xml:space="preserve"> password combination the login is</w:t>
-            </w:r>
-            <w:r>
-              <w:rPr>
-                <w:sz w:val="24"/>
-                <w:szCs w:val="24"/>
-              </w:rPr>
-              <w:t xml:space="preserve"> </w:t>
-            </w:r>
-            <w:r>
-              <w:rPr>
-                <w:sz w:val="24"/>
-                <w:szCs w:val="24"/>
-              </w:rPr>
-              <w:t>un</w:t>
-            </w:r>
-            <w:r>
-              <w:rPr>
-                <w:sz w:val="24"/>
-                <w:szCs w:val="24"/>
-              </w:rPr>
-              <w:t>successful.</w:t>
+              <w:t>After submitting correct and updated information the database entry for the employee is messed up and ruins the persons account.</w:t>
             </w:r>
           </w:p>
         </w:tc>
@@ -3172,7 +3279,7 @@
                 <w:sz w:val="24"/>
                 <w:szCs w:val="24"/>
               </w:rPr>
-              <w:t>Logging out</w:t>
+              <w:t>Editing account details failure</w:t>
             </w:r>
           </w:p>
         </w:tc>
@@ -3298,7 +3405,187 @@
                 <w:sz w:val="24"/>
                 <w:szCs w:val="24"/>
               </w:rPr>
-              <w:t>Upon pressing Logout the user is successfully logged out of the CRP.</w:t>
+              <w:t>If user provides badly formatted information or does not provide their current password they are shown an error.</w:t>
+            </w:r>
+          </w:p>
+        </w:tc>
+      </w:tr>
+    </w:tbl>
+    <w:p/>
+    <w:tbl>
+      <w:tblPr>
+        <w:tblStyle w:val="TableGrid"/>
+        <w:tblW w:w="0" w:type="auto"/>
+        <w:tblLook w:val="04A0"/>
+      </w:tblPr>
+      <w:tblGrid>
+        <w:gridCol w:w="2448"/>
+        <w:gridCol w:w="7128"/>
+      </w:tblGrid>
+      <w:tr>
+        <w:tc>
+          <w:tcPr>
+            <w:tcW w:w="2448" w:type="dxa"/>
+          </w:tcPr>
+          <w:p>
+            <w:pPr>
+              <w:rPr>
+                <w:sz w:val="24"/>
+                <w:szCs w:val="24"/>
+              </w:rPr>
+            </w:pPr>
+            <w:r>
+              <w:rPr>
+                <w:sz w:val="24"/>
+                <w:szCs w:val="24"/>
+              </w:rPr>
+              <w:t>Test</w:t>
+            </w:r>
+          </w:p>
+        </w:tc>
+        <w:tc>
+          <w:tcPr>
+            <w:tcW w:w="7128" w:type="dxa"/>
+          </w:tcPr>
+          <w:p>
+            <w:pPr>
+              <w:rPr>
+                <w:sz w:val="24"/>
+                <w:szCs w:val="24"/>
+              </w:rPr>
+            </w:pPr>
+            <w:r>
+              <w:rPr>
+                <w:sz w:val="24"/>
+                <w:szCs w:val="24"/>
+              </w:rPr>
+              <w:t>Canceling pickup button</w:t>
+            </w:r>
+          </w:p>
+        </w:tc>
+      </w:tr>
+      <w:tr>
+        <w:tc>
+          <w:tcPr>
+            <w:tcW w:w="2448" w:type="dxa"/>
+          </w:tcPr>
+          <w:p>
+            <w:pPr>
+              <w:rPr>
+                <w:sz w:val="24"/>
+                <w:szCs w:val="24"/>
+              </w:rPr>
+            </w:pPr>
+            <w:r>
+              <w:rPr>
+                <w:sz w:val="24"/>
+                <w:szCs w:val="24"/>
+              </w:rPr>
+              <w:t>Pass/Fail</w:t>
+            </w:r>
+          </w:p>
+        </w:tc>
+        <w:tc>
+          <w:tcPr>
+            <w:tcW w:w="7128" w:type="dxa"/>
+          </w:tcPr>
+          <w:p>
+            <w:pPr>
+              <w:rPr>
+                <w:sz w:val="24"/>
+                <w:szCs w:val="24"/>
+              </w:rPr>
+            </w:pPr>
+            <w:r>
+              <w:rPr>
+                <w:sz w:val="24"/>
+                <w:szCs w:val="24"/>
+              </w:rPr>
+              <w:t>PASS</w:t>
+            </w:r>
+          </w:p>
+        </w:tc>
+      </w:tr>
+      <w:tr>
+        <w:tc>
+          <w:tcPr>
+            <w:tcW w:w="2448" w:type="dxa"/>
+          </w:tcPr>
+          <w:p>
+            <w:pPr>
+              <w:rPr>
+                <w:sz w:val="24"/>
+                <w:szCs w:val="24"/>
+              </w:rPr>
+            </w:pPr>
+            <w:r>
+              <w:rPr>
+                <w:sz w:val="24"/>
+                <w:szCs w:val="24"/>
+              </w:rPr>
+              <w:t>Severity</w:t>
+            </w:r>
+          </w:p>
+        </w:tc>
+        <w:tc>
+          <w:tcPr>
+            <w:tcW w:w="7128" w:type="dxa"/>
+          </w:tcPr>
+          <w:p>
+            <w:pPr>
+              <w:rPr>
+                <w:sz w:val="24"/>
+                <w:szCs w:val="24"/>
+              </w:rPr>
+            </w:pPr>
+            <w:r>
+              <w:rPr>
+                <w:sz w:val="24"/>
+                <w:szCs w:val="24"/>
+              </w:rPr>
+              <w:t>0/5</w:t>
+            </w:r>
+          </w:p>
+        </w:tc>
+      </w:tr>
+      <w:tr>
+        <w:tc>
+          <w:tcPr>
+            <w:tcW w:w="2448" w:type="dxa"/>
+          </w:tcPr>
+          <w:p>
+            <w:pPr>
+              <w:rPr>
+                <w:sz w:val="24"/>
+                <w:szCs w:val="24"/>
+              </w:rPr>
+            </w:pPr>
+            <w:r>
+              <w:rPr>
+                <w:sz w:val="24"/>
+                <w:szCs w:val="24"/>
+              </w:rPr>
+              <w:t>Summary/Comments</w:t>
+            </w:r>
+          </w:p>
+        </w:tc>
+        <w:tc>
+          <w:tcPr>
+            <w:tcW w:w="7128" w:type="dxa"/>
+          </w:tcPr>
+          <w:p>
+            <w:pPr>
+              <w:rPr>
+                <w:sz w:val="24"/>
+                <w:szCs w:val="24"/>
+              </w:rPr>
+            </w:pPr>
+            <w:r>
+              <w:rPr>
+                <w:sz w:val="24"/>
+                <w:szCs w:val="24"/>
+              </w:rPr>
+              <w:t>Pressing the button successfully brings up a confirmation message.</w:t>
             </w:r>
           </w:p>
         </w:tc>
@@ -3361,7 +3648,7 @@
                 <w:sz w:val="24"/>
                 <w:szCs w:val="24"/>
               </w:rPr>
-              <w:t>Registration success</w:t>
+              <w:t>Canceling pickup</w:t>
             </w:r>
           </w:p>
         </w:tc>
@@ -3487,7 +3774,23 @@
                 <w:sz w:val="24"/>
                 <w:szCs w:val="24"/>
               </w:rPr>
-              <w:t>Upon providing a correct set of details the user object is correctly created in the database and the user is taken to their carpool display page, however, there’s a button missing until the user logs out and logs back in.</w:t>
+              <w:t xml:space="preserve">User is updated in </w:t>
+            </w:r>
+            <w:proofErr w:type="gramStart"/>
+            <w:r>
+              <w:rPr>
+                <w:sz w:val="24"/>
+                <w:szCs w:val="24"/>
+              </w:rPr>
+              <w:t>database,</w:t>
+            </w:r>
+            <w:proofErr w:type="gramEnd"/>
+            <w:r>
+              <w:rPr>
+                <w:sz w:val="24"/>
+                <w:szCs w:val="24"/>
+              </w:rPr>
+              <w:t xml:space="preserve"> however, he is not removed from the carpool group display list.</w:t>
             </w:r>
           </w:p>
         </w:tc>
@@ -3550,7 +3853,7 @@
                 <w:sz w:val="24"/>
                 <w:szCs w:val="24"/>
               </w:rPr>
-              <w:t>Registration failure</w:t>
+              <w:t>Canceling driver button</w:t>
             </w:r>
           </w:p>
         </w:tc>
@@ -3676,7 +3979,7 @@
                 <w:sz w:val="24"/>
                 <w:szCs w:val="24"/>
               </w:rPr>
-              <w:t>Upon providing bad, or no, information the system correctly displays error messages for the incorrect fields.</w:t>
+              <w:t>Pressing the button successfully brings up a confirmation message.</w:t>
             </w:r>
           </w:p>
         </w:tc>
@@ -3739,7 +4042,7 @@
                 <w:sz w:val="24"/>
                 <w:szCs w:val="24"/>
               </w:rPr>
-              <w:t>Edit account details button</w:t>
+              <w:t>Canceling driving</w:t>
             </w:r>
           </w:p>
         </w:tc>
@@ -3781,7 +4084,7 @@
                 <w:sz w:val="24"/>
                 <w:szCs w:val="24"/>
               </w:rPr>
-              <w:t>PASS</w:t>
+              <w:t>FAIL</w:t>
             </w:r>
           </w:p>
         </w:tc>
@@ -3823,7 +4126,7 @@
                 <w:sz w:val="24"/>
                 <w:szCs w:val="24"/>
               </w:rPr>
-              <w:t>0/5</w:t>
+              <w:t>4/5</w:t>
             </w:r>
           </w:p>
         </w:tc>
@@ -3865,7 +4168,7 @@
                 <w:sz w:val="24"/>
                 <w:szCs w:val="24"/>
               </w:rPr>
-              <w:t>Successfully brings up the edit account details page and pre-fills text boxes with your current information.</w:t>
+              <w:t>The SQL statement that is being attempted is not mapped and produces an error.</w:t>
             </w:r>
           </w:p>
         </w:tc>
@@ -3928,7 +4231,7 @@
                 <w:sz w:val="24"/>
                 <w:szCs w:val="24"/>
               </w:rPr>
-              <w:t>Editing account details success</w:t>
+              <w:t>Issuing Emergency</w:t>
             </w:r>
           </w:p>
         </w:tc>
@@ -4012,7 +4315,7 @@
                 <w:sz w:val="24"/>
                 <w:szCs w:val="24"/>
               </w:rPr>
-              <w:t>5/5</w:t>
+              <w:t>4/5</w:t>
             </w:r>
           </w:p>
         </w:tc>
@@ -4054,7 +4357,23 @@
                 <w:sz w:val="24"/>
                 <w:szCs w:val="24"/>
               </w:rPr>
-              <w:t>After submitting correct and updated information the database entry for the employee is messed up and ruins the persons account.</w:t>
+              <w:t xml:space="preserve">A </w:t>
+            </w:r>
+            <w:proofErr w:type="spellStart"/>
+            <w:r>
+              <w:rPr>
+                <w:sz w:val="24"/>
+                <w:szCs w:val="24"/>
+              </w:rPr>
+              <w:t>misconfigured</w:t>
+            </w:r>
+            <w:proofErr w:type="spellEnd"/>
+            <w:r>
+              <w:rPr>
+                <w:sz w:val="24"/>
+                <w:szCs w:val="24"/>
+              </w:rPr>
+              <w:t xml:space="preserve"> SQL statement prevents an emergency being fulfilled correctly.</w:t>
             </w:r>
           </w:p>
         </w:tc>
@@ -4117,7 +4436,7 @@
                 <w:sz w:val="24"/>
                 <w:szCs w:val="24"/>
               </w:rPr>
-              <w:t>Editing account details failure</w:t>
+              <w:t>Checking in</w:t>
             </w:r>
           </w:p>
         </w:tc>
@@ -4243,189 +4562,7 @@
                 <w:sz w:val="24"/>
                 <w:szCs w:val="24"/>
               </w:rPr>
-              <w:t>If user provides badly formatted information or does not provide their current password they are shown an error.</w:t>
-            </w:r>
-          </w:p>
-        </w:tc>
-      </w:tr>
-    </w:tbl>
-    <w:p/>
-    <w:p/>
-    <w:tbl>
-      <w:tblPr>
-        <w:tblStyle w:val="TableGrid"/>
-        <w:tblW w:w="0" w:type="auto"/>
-        <w:tblLook w:val="04A0"/>
-      </w:tblPr>
-      <w:tblGrid>
-        <w:gridCol w:w="2448"/>
-        <w:gridCol w:w="7128"/>
-      </w:tblGrid>
-      <w:tr>
-        <w:tc>
-          <w:tcPr>
-            <w:tcW w:w="2448" w:type="dxa"/>
-          </w:tcPr>
-          <w:p>
-            <w:pPr>
-              <w:rPr>
-                <w:sz w:val="24"/>
-                <w:szCs w:val="24"/>
-              </w:rPr>
-            </w:pPr>
-            <w:r>
-              <w:rPr>
-                <w:sz w:val="24"/>
-                <w:szCs w:val="24"/>
-              </w:rPr>
-              <w:lastRenderedPageBreak/>
-              <w:t>Test</w:t>
-            </w:r>
-          </w:p>
-        </w:tc>
-        <w:tc>
-          <w:tcPr>
-            <w:tcW w:w="7128" w:type="dxa"/>
-          </w:tcPr>
-          <w:p>
-            <w:pPr>
-              <w:rPr>
-                <w:sz w:val="24"/>
-                <w:szCs w:val="24"/>
-              </w:rPr>
-            </w:pPr>
-            <w:r>
-              <w:rPr>
-                <w:sz w:val="24"/>
-                <w:szCs w:val="24"/>
-              </w:rPr>
-              <w:t>Canceling pickup button</w:t>
-            </w:r>
-          </w:p>
-        </w:tc>
-      </w:tr>
-      <w:tr>
-        <w:tc>
-          <w:tcPr>
-            <w:tcW w:w="2448" w:type="dxa"/>
-          </w:tcPr>
-          <w:p>
-            <w:pPr>
-              <w:rPr>
-                <w:sz w:val="24"/>
-                <w:szCs w:val="24"/>
-              </w:rPr>
-            </w:pPr>
-            <w:r>
-              <w:rPr>
-                <w:sz w:val="24"/>
-                <w:szCs w:val="24"/>
-              </w:rPr>
-              <w:t>Pass/Fail</w:t>
-            </w:r>
-          </w:p>
-        </w:tc>
-        <w:tc>
-          <w:tcPr>
-            <w:tcW w:w="7128" w:type="dxa"/>
-          </w:tcPr>
-          <w:p>
-            <w:pPr>
-              <w:rPr>
-                <w:sz w:val="24"/>
-                <w:szCs w:val="24"/>
-              </w:rPr>
-            </w:pPr>
-            <w:r>
-              <w:rPr>
-                <w:sz w:val="24"/>
-                <w:szCs w:val="24"/>
-              </w:rPr>
-              <w:t>PASS</w:t>
-            </w:r>
-          </w:p>
-        </w:tc>
-      </w:tr>
-      <w:tr>
-        <w:tc>
-          <w:tcPr>
-            <w:tcW w:w="2448" w:type="dxa"/>
-          </w:tcPr>
-          <w:p>
-            <w:pPr>
-              <w:rPr>
-                <w:sz w:val="24"/>
-                <w:szCs w:val="24"/>
-              </w:rPr>
-            </w:pPr>
-            <w:r>
-              <w:rPr>
-                <w:sz w:val="24"/>
-                <w:szCs w:val="24"/>
-              </w:rPr>
-              <w:t>Severity</w:t>
-            </w:r>
-          </w:p>
-        </w:tc>
-        <w:tc>
-          <w:tcPr>
-            <w:tcW w:w="7128" w:type="dxa"/>
-          </w:tcPr>
-          <w:p>
-            <w:pPr>
-              <w:rPr>
-                <w:sz w:val="24"/>
-                <w:szCs w:val="24"/>
-              </w:rPr>
-            </w:pPr>
-            <w:r>
-              <w:rPr>
-                <w:sz w:val="24"/>
-                <w:szCs w:val="24"/>
-              </w:rPr>
-              <w:t>0/5</w:t>
-            </w:r>
-          </w:p>
-        </w:tc>
-      </w:tr>
-      <w:tr>
-        <w:tc>
-          <w:tcPr>
-            <w:tcW w:w="2448" w:type="dxa"/>
-          </w:tcPr>
-          <w:p>
-            <w:pPr>
-              <w:rPr>
-                <w:sz w:val="24"/>
-                <w:szCs w:val="24"/>
-              </w:rPr>
-            </w:pPr>
-            <w:r>
-              <w:rPr>
-                <w:sz w:val="24"/>
-                <w:szCs w:val="24"/>
-              </w:rPr>
-              <w:t>Summary/Comments</w:t>
-            </w:r>
-          </w:p>
-        </w:tc>
-        <w:tc>
-          <w:tcPr>
-            <w:tcW w:w="7128" w:type="dxa"/>
-          </w:tcPr>
-          <w:p>
-            <w:pPr>
-              <w:rPr>
-                <w:sz w:val="24"/>
-                <w:szCs w:val="24"/>
-              </w:rPr>
-            </w:pPr>
-            <w:r>
-              <w:rPr>
-                <w:sz w:val="24"/>
-                <w:szCs w:val="24"/>
-              </w:rPr>
-              <w:t>Pressing the button successfully brings up a confirmation message.</w:t>
+              <w:t>The carpool is successfully checked in and the driver/passenger screen layouts are correctly updated.</w:t>
             </w:r>
           </w:p>
         </w:tc>
@@ -4488,7 +4625,7 @@
                 <w:sz w:val="24"/>
                 <w:szCs w:val="24"/>
               </w:rPr>
-              <w:t>Canceling pickup</w:t>
+              <w:t>Checking out</w:t>
             </w:r>
           </w:p>
         </w:tc>
@@ -4530,7 +4667,7 @@
                 <w:sz w:val="24"/>
                 <w:szCs w:val="24"/>
               </w:rPr>
-              <w:t>PASS/FAIL</w:t>
+              <w:t>PASS</w:t>
             </w:r>
           </w:p>
         </w:tc>
@@ -4572,7 +4709,7 @@
                 <w:sz w:val="24"/>
                 <w:szCs w:val="24"/>
               </w:rPr>
-              <w:t>1/5</w:t>
+              <w:t>0/5</w:t>
             </w:r>
           </w:p>
         </w:tc>
@@ -4614,951 +4751,6 @@
                 <w:sz w:val="24"/>
                 <w:szCs w:val="24"/>
               </w:rPr>
-              <w:t>User is updated in database, however, he is not removed from the carpool group display list.</w:t>
-            </w:r>
-          </w:p>
-        </w:tc>
-      </w:tr>
-    </w:tbl>
-    <w:p>
-      <w:pPr>
-        <w:spacing w:after="0"/>
-        <w:rPr>
-          <w:b/>
-          <w:sz w:val="32"/>
-          <w:szCs w:val="32"/>
-        </w:rPr>
-      </w:pPr>
-    </w:p>
-    <w:tbl>
-      <w:tblPr>
-        <w:tblStyle w:val="TableGrid"/>
-        <w:tblW w:w="0" w:type="auto"/>
-        <w:tblLook w:val="04A0"/>
-      </w:tblPr>
-      <w:tblGrid>
-        <w:gridCol w:w="2448"/>
-        <w:gridCol w:w="7128"/>
-      </w:tblGrid>
-      <w:tr>
-        <w:tc>
-          <w:tcPr>
-            <w:tcW w:w="2448" w:type="dxa"/>
-          </w:tcPr>
-          <w:p>
-            <w:pPr>
-              <w:rPr>
-                <w:sz w:val="24"/>
-                <w:szCs w:val="24"/>
-              </w:rPr>
-            </w:pPr>
-            <w:r>
-              <w:rPr>
-                <w:sz w:val="24"/>
-                <w:szCs w:val="24"/>
-              </w:rPr>
-              <w:t>Test</w:t>
-            </w:r>
-          </w:p>
-        </w:tc>
-        <w:tc>
-          <w:tcPr>
-            <w:tcW w:w="7128" w:type="dxa"/>
-          </w:tcPr>
-          <w:p>
-            <w:pPr>
-              <w:rPr>
-                <w:sz w:val="24"/>
-                <w:szCs w:val="24"/>
-              </w:rPr>
-            </w:pPr>
-            <w:r>
-              <w:rPr>
-                <w:sz w:val="24"/>
-                <w:szCs w:val="24"/>
-              </w:rPr>
-              <w:t>Canceling driver button</w:t>
-            </w:r>
-          </w:p>
-        </w:tc>
-      </w:tr>
-      <w:tr>
-        <w:tc>
-          <w:tcPr>
-            <w:tcW w:w="2448" w:type="dxa"/>
-          </w:tcPr>
-          <w:p>
-            <w:pPr>
-              <w:rPr>
-                <w:sz w:val="24"/>
-                <w:szCs w:val="24"/>
-              </w:rPr>
-            </w:pPr>
-            <w:r>
-              <w:rPr>
-                <w:sz w:val="24"/>
-                <w:szCs w:val="24"/>
-              </w:rPr>
-              <w:t>Pass/Fail</w:t>
-            </w:r>
-          </w:p>
-        </w:tc>
-        <w:tc>
-          <w:tcPr>
-            <w:tcW w:w="7128" w:type="dxa"/>
-          </w:tcPr>
-          <w:p>
-            <w:pPr>
-              <w:rPr>
-                <w:sz w:val="24"/>
-                <w:szCs w:val="24"/>
-              </w:rPr>
-            </w:pPr>
-            <w:r>
-              <w:rPr>
-                <w:sz w:val="24"/>
-                <w:szCs w:val="24"/>
-              </w:rPr>
-              <w:t>PASS</w:t>
-            </w:r>
-          </w:p>
-        </w:tc>
-      </w:tr>
-      <w:tr>
-        <w:tc>
-          <w:tcPr>
-            <w:tcW w:w="2448" w:type="dxa"/>
-          </w:tcPr>
-          <w:p>
-            <w:pPr>
-              <w:rPr>
-                <w:sz w:val="24"/>
-                <w:szCs w:val="24"/>
-              </w:rPr>
-            </w:pPr>
-            <w:r>
-              <w:rPr>
-                <w:sz w:val="24"/>
-                <w:szCs w:val="24"/>
-              </w:rPr>
-              <w:t>Severity</w:t>
-            </w:r>
-          </w:p>
-        </w:tc>
-        <w:tc>
-          <w:tcPr>
-            <w:tcW w:w="7128" w:type="dxa"/>
-          </w:tcPr>
-          <w:p>
-            <w:pPr>
-              <w:rPr>
-                <w:sz w:val="24"/>
-                <w:szCs w:val="24"/>
-              </w:rPr>
-            </w:pPr>
-            <w:r>
-              <w:rPr>
-                <w:sz w:val="24"/>
-                <w:szCs w:val="24"/>
-              </w:rPr>
-              <w:t>0/5</w:t>
-            </w:r>
-          </w:p>
-        </w:tc>
-      </w:tr>
-      <w:tr>
-        <w:tc>
-          <w:tcPr>
-            <w:tcW w:w="2448" w:type="dxa"/>
-          </w:tcPr>
-          <w:p>
-            <w:pPr>
-              <w:rPr>
-                <w:sz w:val="24"/>
-                <w:szCs w:val="24"/>
-              </w:rPr>
-            </w:pPr>
-            <w:r>
-              <w:rPr>
-                <w:sz w:val="24"/>
-                <w:szCs w:val="24"/>
-              </w:rPr>
-              <w:t>Summary/Comments</w:t>
-            </w:r>
-          </w:p>
-        </w:tc>
-        <w:tc>
-          <w:tcPr>
-            <w:tcW w:w="7128" w:type="dxa"/>
-          </w:tcPr>
-          <w:p>
-            <w:pPr>
-              <w:rPr>
-                <w:sz w:val="24"/>
-                <w:szCs w:val="24"/>
-              </w:rPr>
-            </w:pPr>
-            <w:r>
-              <w:rPr>
-                <w:sz w:val="24"/>
-                <w:szCs w:val="24"/>
-              </w:rPr>
-              <w:t>Pressing the button successfully brings up a confirmation message.</w:t>
-            </w:r>
-          </w:p>
-        </w:tc>
-      </w:tr>
-    </w:tbl>
-    <w:p>
-      <w:pPr>
-        <w:spacing w:after="0"/>
-        <w:rPr>
-          <w:b/>
-          <w:sz w:val="32"/>
-          <w:szCs w:val="32"/>
-        </w:rPr>
-      </w:pPr>
-    </w:p>
-    <w:tbl>
-      <w:tblPr>
-        <w:tblStyle w:val="TableGrid"/>
-        <w:tblW w:w="0" w:type="auto"/>
-        <w:tblLook w:val="04A0"/>
-      </w:tblPr>
-      <w:tblGrid>
-        <w:gridCol w:w="2448"/>
-        <w:gridCol w:w="7128"/>
-      </w:tblGrid>
-      <w:tr>
-        <w:tc>
-          <w:tcPr>
-            <w:tcW w:w="2448" w:type="dxa"/>
-          </w:tcPr>
-          <w:p>
-            <w:pPr>
-              <w:rPr>
-                <w:sz w:val="24"/>
-                <w:szCs w:val="24"/>
-              </w:rPr>
-            </w:pPr>
-            <w:r>
-              <w:rPr>
-                <w:sz w:val="24"/>
-                <w:szCs w:val="24"/>
-              </w:rPr>
-              <w:t>Test</w:t>
-            </w:r>
-          </w:p>
-        </w:tc>
-        <w:tc>
-          <w:tcPr>
-            <w:tcW w:w="7128" w:type="dxa"/>
-          </w:tcPr>
-          <w:p>
-            <w:pPr>
-              <w:rPr>
-                <w:sz w:val="24"/>
-                <w:szCs w:val="24"/>
-              </w:rPr>
-            </w:pPr>
-            <w:r>
-              <w:rPr>
-                <w:sz w:val="24"/>
-                <w:szCs w:val="24"/>
-              </w:rPr>
-              <w:t>Canceling driving</w:t>
-            </w:r>
-          </w:p>
-        </w:tc>
-      </w:tr>
-      <w:tr>
-        <w:tc>
-          <w:tcPr>
-            <w:tcW w:w="2448" w:type="dxa"/>
-          </w:tcPr>
-          <w:p>
-            <w:pPr>
-              <w:rPr>
-                <w:sz w:val="24"/>
-                <w:szCs w:val="24"/>
-              </w:rPr>
-            </w:pPr>
-            <w:r>
-              <w:rPr>
-                <w:sz w:val="24"/>
-                <w:szCs w:val="24"/>
-              </w:rPr>
-              <w:t>Pass/Fail</w:t>
-            </w:r>
-          </w:p>
-        </w:tc>
-        <w:tc>
-          <w:tcPr>
-            <w:tcW w:w="7128" w:type="dxa"/>
-          </w:tcPr>
-          <w:p>
-            <w:pPr>
-              <w:rPr>
-                <w:sz w:val="24"/>
-                <w:szCs w:val="24"/>
-              </w:rPr>
-            </w:pPr>
-            <w:r>
-              <w:rPr>
-                <w:sz w:val="24"/>
-                <w:szCs w:val="24"/>
-              </w:rPr>
-              <w:t>FAIL</w:t>
-            </w:r>
-          </w:p>
-        </w:tc>
-      </w:tr>
-      <w:tr>
-        <w:tc>
-          <w:tcPr>
-            <w:tcW w:w="2448" w:type="dxa"/>
-          </w:tcPr>
-          <w:p>
-            <w:pPr>
-              <w:rPr>
-                <w:sz w:val="24"/>
-                <w:szCs w:val="24"/>
-              </w:rPr>
-            </w:pPr>
-            <w:r>
-              <w:rPr>
-                <w:sz w:val="24"/>
-                <w:szCs w:val="24"/>
-              </w:rPr>
-              <w:t>Severity</w:t>
-            </w:r>
-          </w:p>
-        </w:tc>
-        <w:tc>
-          <w:tcPr>
-            <w:tcW w:w="7128" w:type="dxa"/>
-          </w:tcPr>
-          <w:p>
-            <w:pPr>
-              <w:rPr>
-                <w:sz w:val="24"/>
-                <w:szCs w:val="24"/>
-              </w:rPr>
-            </w:pPr>
-            <w:r>
-              <w:rPr>
-                <w:sz w:val="24"/>
-                <w:szCs w:val="24"/>
-              </w:rPr>
-              <w:t>4/5</w:t>
-            </w:r>
-          </w:p>
-        </w:tc>
-      </w:tr>
-      <w:tr>
-        <w:tc>
-          <w:tcPr>
-            <w:tcW w:w="2448" w:type="dxa"/>
-          </w:tcPr>
-          <w:p>
-            <w:pPr>
-              <w:rPr>
-                <w:sz w:val="24"/>
-                <w:szCs w:val="24"/>
-              </w:rPr>
-            </w:pPr>
-            <w:r>
-              <w:rPr>
-                <w:sz w:val="24"/>
-                <w:szCs w:val="24"/>
-              </w:rPr>
-              <w:t>Summary/Comments</w:t>
-            </w:r>
-          </w:p>
-        </w:tc>
-        <w:tc>
-          <w:tcPr>
-            <w:tcW w:w="7128" w:type="dxa"/>
-          </w:tcPr>
-          <w:p>
-            <w:pPr>
-              <w:rPr>
-                <w:sz w:val="24"/>
-                <w:szCs w:val="24"/>
-              </w:rPr>
-            </w:pPr>
-            <w:r>
-              <w:rPr>
-                <w:sz w:val="24"/>
-                <w:szCs w:val="24"/>
-              </w:rPr>
-              <w:t>The SQL statement that is being attempted is not mapped and produces an error.</w:t>
-            </w:r>
-          </w:p>
-        </w:tc>
-      </w:tr>
-    </w:tbl>
-    <w:p>
-      <w:pPr>
-        <w:spacing w:after="0"/>
-        <w:rPr>
-          <w:b/>
-          <w:sz w:val="32"/>
-          <w:szCs w:val="32"/>
-        </w:rPr>
-      </w:pPr>
-    </w:p>
-    <w:tbl>
-      <w:tblPr>
-        <w:tblStyle w:val="TableGrid"/>
-        <w:tblW w:w="0" w:type="auto"/>
-        <w:tblLook w:val="04A0"/>
-      </w:tblPr>
-      <w:tblGrid>
-        <w:gridCol w:w="2448"/>
-        <w:gridCol w:w="7128"/>
-      </w:tblGrid>
-      <w:tr>
-        <w:tc>
-          <w:tcPr>
-            <w:tcW w:w="2448" w:type="dxa"/>
-          </w:tcPr>
-          <w:p>
-            <w:pPr>
-              <w:rPr>
-                <w:sz w:val="24"/>
-                <w:szCs w:val="24"/>
-              </w:rPr>
-            </w:pPr>
-            <w:r>
-              <w:rPr>
-                <w:sz w:val="24"/>
-                <w:szCs w:val="24"/>
-              </w:rPr>
-              <w:t>Test</w:t>
-            </w:r>
-          </w:p>
-        </w:tc>
-        <w:tc>
-          <w:tcPr>
-            <w:tcW w:w="7128" w:type="dxa"/>
-          </w:tcPr>
-          <w:p>
-            <w:pPr>
-              <w:rPr>
-                <w:sz w:val="24"/>
-                <w:szCs w:val="24"/>
-              </w:rPr>
-            </w:pPr>
-            <w:r>
-              <w:rPr>
-                <w:sz w:val="24"/>
-                <w:szCs w:val="24"/>
-              </w:rPr>
-              <w:t>Issuing Emergency</w:t>
-            </w:r>
-          </w:p>
-        </w:tc>
-      </w:tr>
-      <w:tr>
-        <w:tc>
-          <w:tcPr>
-            <w:tcW w:w="2448" w:type="dxa"/>
-          </w:tcPr>
-          <w:p>
-            <w:pPr>
-              <w:rPr>
-                <w:sz w:val="24"/>
-                <w:szCs w:val="24"/>
-              </w:rPr>
-            </w:pPr>
-            <w:r>
-              <w:rPr>
-                <w:sz w:val="24"/>
-                <w:szCs w:val="24"/>
-              </w:rPr>
-              <w:t>Pass/Fail</w:t>
-            </w:r>
-          </w:p>
-        </w:tc>
-        <w:tc>
-          <w:tcPr>
-            <w:tcW w:w="7128" w:type="dxa"/>
-          </w:tcPr>
-          <w:p>
-            <w:pPr>
-              <w:rPr>
-                <w:sz w:val="24"/>
-                <w:szCs w:val="24"/>
-              </w:rPr>
-            </w:pPr>
-            <w:r>
-              <w:rPr>
-                <w:sz w:val="24"/>
-                <w:szCs w:val="24"/>
-              </w:rPr>
-              <w:t>FAIL</w:t>
-            </w:r>
-          </w:p>
-        </w:tc>
-      </w:tr>
-      <w:tr>
-        <w:tc>
-          <w:tcPr>
-            <w:tcW w:w="2448" w:type="dxa"/>
-          </w:tcPr>
-          <w:p>
-            <w:pPr>
-              <w:rPr>
-                <w:sz w:val="24"/>
-                <w:szCs w:val="24"/>
-              </w:rPr>
-            </w:pPr>
-            <w:r>
-              <w:rPr>
-                <w:sz w:val="24"/>
-                <w:szCs w:val="24"/>
-              </w:rPr>
-              <w:t>Severity</w:t>
-            </w:r>
-          </w:p>
-        </w:tc>
-        <w:tc>
-          <w:tcPr>
-            <w:tcW w:w="7128" w:type="dxa"/>
-          </w:tcPr>
-          <w:p>
-            <w:pPr>
-              <w:rPr>
-                <w:sz w:val="24"/>
-                <w:szCs w:val="24"/>
-              </w:rPr>
-            </w:pPr>
-            <w:r>
-              <w:rPr>
-                <w:sz w:val="24"/>
-                <w:szCs w:val="24"/>
-              </w:rPr>
-              <w:t>4/5</w:t>
-            </w:r>
-          </w:p>
-        </w:tc>
-      </w:tr>
-      <w:tr>
-        <w:tc>
-          <w:tcPr>
-            <w:tcW w:w="2448" w:type="dxa"/>
-          </w:tcPr>
-          <w:p>
-            <w:pPr>
-              <w:rPr>
-                <w:sz w:val="24"/>
-                <w:szCs w:val="24"/>
-              </w:rPr>
-            </w:pPr>
-            <w:r>
-              <w:rPr>
-                <w:sz w:val="24"/>
-                <w:szCs w:val="24"/>
-              </w:rPr>
-              <w:t>Summary/Comments</w:t>
-            </w:r>
-          </w:p>
-        </w:tc>
-        <w:tc>
-          <w:tcPr>
-            <w:tcW w:w="7128" w:type="dxa"/>
-          </w:tcPr>
-          <w:p>
-            <w:pPr>
-              <w:rPr>
-                <w:sz w:val="24"/>
-                <w:szCs w:val="24"/>
-              </w:rPr>
-            </w:pPr>
-            <w:r>
-              <w:rPr>
-                <w:sz w:val="24"/>
-                <w:szCs w:val="24"/>
-              </w:rPr>
-              <w:t>A misconfigured SQL statement prevents an emergency being fulfilled correctly.</w:t>
-            </w:r>
-          </w:p>
-        </w:tc>
-      </w:tr>
-    </w:tbl>
-    <w:p>
-      <w:pPr>
-        <w:spacing w:after="0"/>
-        <w:rPr>
-          <w:b/>
-          <w:sz w:val="32"/>
-          <w:szCs w:val="32"/>
-        </w:rPr>
-      </w:pPr>
-    </w:p>
-    <w:tbl>
-      <w:tblPr>
-        <w:tblStyle w:val="TableGrid"/>
-        <w:tblW w:w="0" w:type="auto"/>
-        <w:tblLook w:val="04A0"/>
-      </w:tblPr>
-      <w:tblGrid>
-        <w:gridCol w:w="2448"/>
-        <w:gridCol w:w="7128"/>
-      </w:tblGrid>
-      <w:tr>
-        <w:tc>
-          <w:tcPr>
-            <w:tcW w:w="2448" w:type="dxa"/>
-          </w:tcPr>
-          <w:p>
-            <w:pPr>
-              <w:rPr>
-                <w:sz w:val="24"/>
-                <w:szCs w:val="24"/>
-              </w:rPr>
-            </w:pPr>
-            <w:r>
-              <w:rPr>
-                <w:sz w:val="24"/>
-                <w:szCs w:val="24"/>
-              </w:rPr>
-              <w:t>Test</w:t>
-            </w:r>
-          </w:p>
-        </w:tc>
-        <w:tc>
-          <w:tcPr>
-            <w:tcW w:w="7128" w:type="dxa"/>
-          </w:tcPr>
-          <w:p>
-            <w:pPr>
-              <w:rPr>
-                <w:sz w:val="24"/>
-                <w:szCs w:val="24"/>
-              </w:rPr>
-            </w:pPr>
-            <w:r>
-              <w:rPr>
-                <w:sz w:val="24"/>
-                <w:szCs w:val="24"/>
-              </w:rPr>
-              <w:t>Checking in</w:t>
-            </w:r>
-          </w:p>
-        </w:tc>
-      </w:tr>
-      <w:tr>
-        <w:tc>
-          <w:tcPr>
-            <w:tcW w:w="2448" w:type="dxa"/>
-          </w:tcPr>
-          <w:p>
-            <w:pPr>
-              <w:rPr>
-                <w:sz w:val="24"/>
-                <w:szCs w:val="24"/>
-              </w:rPr>
-            </w:pPr>
-            <w:r>
-              <w:rPr>
-                <w:sz w:val="24"/>
-                <w:szCs w:val="24"/>
-              </w:rPr>
-              <w:t>Pass/Fail</w:t>
-            </w:r>
-          </w:p>
-        </w:tc>
-        <w:tc>
-          <w:tcPr>
-            <w:tcW w:w="7128" w:type="dxa"/>
-          </w:tcPr>
-          <w:p>
-            <w:pPr>
-              <w:rPr>
-                <w:sz w:val="24"/>
-                <w:szCs w:val="24"/>
-              </w:rPr>
-            </w:pPr>
-            <w:r>
-              <w:rPr>
-                <w:sz w:val="24"/>
-                <w:szCs w:val="24"/>
-              </w:rPr>
-              <w:t>PASS</w:t>
-            </w:r>
-          </w:p>
-        </w:tc>
-      </w:tr>
-      <w:tr>
-        <w:tc>
-          <w:tcPr>
-            <w:tcW w:w="2448" w:type="dxa"/>
-          </w:tcPr>
-          <w:p>
-            <w:pPr>
-              <w:rPr>
-                <w:sz w:val="24"/>
-                <w:szCs w:val="24"/>
-              </w:rPr>
-            </w:pPr>
-            <w:r>
-              <w:rPr>
-                <w:sz w:val="24"/>
-                <w:szCs w:val="24"/>
-              </w:rPr>
-              <w:t>Severity</w:t>
-            </w:r>
-          </w:p>
-        </w:tc>
-        <w:tc>
-          <w:tcPr>
-            <w:tcW w:w="7128" w:type="dxa"/>
-          </w:tcPr>
-          <w:p>
-            <w:pPr>
-              <w:rPr>
-                <w:sz w:val="24"/>
-                <w:szCs w:val="24"/>
-              </w:rPr>
-            </w:pPr>
-            <w:r>
-              <w:rPr>
-                <w:sz w:val="24"/>
-                <w:szCs w:val="24"/>
-              </w:rPr>
-              <w:t>0/5</w:t>
-            </w:r>
-          </w:p>
-        </w:tc>
-      </w:tr>
-      <w:tr>
-        <w:tc>
-          <w:tcPr>
-            <w:tcW w:w="2448" w:type="dxa"/>
-          </w:tcPr>
-          <w:p>
-            <w:pPr>
-              <w:rPr>
-                <w:sz w:val="24"/>
-                <w:szCs w:val="24"/>
-              </w:rPr>
-            </w:pPr>
-            <w:r>
-              <w:rPr>
-                <w:sz w:val="24"/>
-                <w:szCs w:val="24"/>
-              </w:rPr>
-              <w:t>Summary/Comments</w:t>
-            </w:r>
-          </w:p>
-        </w:tc>
-        <w:tc>
-          <w:tcPr>
-            <w:tcW w:w="7128" w:type="dxa"/>
-          </w:tcPr>
-          <w:p>
-            <w:pPr>
-              <w:rPr>
-                <w:sz w:val="24"/>
-                <w:szCs w:val="24"/>
-              </w:rPr>
-            </w:pPr>
-            <w:r>
-              <w:rPr>
-                <w:sz w:val="24"/>
-                <w:szCs w:val="24"/>
-              </w:rPr>
-              <w:t>The carpool is successfully checked in and the driver/passenger screen layouts are correctly updated.</w:t>
-            </w:r>
-          </w:p>
-        </w:tc>
-      </w:tr>
-    </w:tbl>
-    <w:p>
-      <w:pPr>
-        <w:spacing w:after="0"/>
-        <w:rPr>
-          <w:b/>
-          <w:sz w:val="32"/>
-          <w:szCs w:val="32"/>
-        </w:rPr>
-      </w:pPr>
-    </w:p>
-    <w:tbl>
-      <w:tblPr>
-        <w:tblStyle w:val="TableGrid"/>
-        <w:tblW w:w="0" w:type="auto"/>
-        <w:tblLook w:val="04A0"/>
-      </w:tblPr>
-      <w:tblGrid>
-        <w:gridCol w:w="2448"/>
-        <w:gridCol w:w="7128"/>
-      </w:tblGrid>
-      <w:tr>
-        <w:tc>
-          <w:tcPr>
-            <w:tcW w:w="2448" w:type="dxa"/>
-          </w:tcPr>
-          <w:p>
-            <w:pPr>
-              <w:rPr>
-                <w:sz w:val="24"/>
-                <w:szCs w:val="24"/>
-              </w:rPr>
-            </w:pPr>
-            <w:r>
-              <w:rPr>
-                <w:sz w:val="24"/>
-                <w:szCs w:val="24"/>
-              </w:rPr>
-              <w:t>Test</w:t>
-            </w:r>
-          </w:p>
-        </w:tc>
-        <w:tc>
-          <w:tcPr>
-            <w:tcW w:w="7128" w:type="dxa"/>
-          </w:tcPr>
-          <w:p>
-            <w:pPr>
-              <w:rPr>
-                <w:sz w:val="24"/>
-                <w:szCs w:val="24"/>
-              </w:rPr>
-            </w:pPr>
-            <w:r>
-              <w:rPr>
-                <w:sz w:val="24"/>
-                <w:szCs w:val="24"/>
-              </w:rPr>
-              <w:t>Checking out</w:t>
-            </w:r>
-          </w:p>
-        </w:tc>
-      </w:tr>
-      <w:tr>
-        <w:tc>
-          <w:tcPr>
-            <w:tcW w:w="2448" w:type="dxa"/>
-          </w:tcPr>
-          <w:p>
-            <w:pPr>
-              <w:rPr>
-                <w:sz w:val="24"/>
-                <w:szCs w:val="24"/>
-              </w:rPr>
-            </w:pPr>
-            <w:r>
-              <w:rPr>
-                <w:sz w:val="24"/>
-                <w:szCs w:val="24"/>
-              </w:rPr>
-              <w:t>Pass/Fail</w:t>
-            </w:r>
-          </w:p>
-        </w:tc>
-        <w:tc>
-          <w:tcPr>
-            <w:tcW w:w="7128" w:type="dxa"/>
-          </w:tcPr>
-          <w:p>
-            <w:pPr>
-              <w:rPr>
-                <w:sz w:val="24"/>
-                <w:szCs w:val="24"/>
-              </w:rPr>
-            </w:pPr>
-            <w:r>
-              <w:rPr>
-                <w:sz w:val="24"/>
-                <w:szCs w:val="24"/>
-              </w:rPr>
-              <w:t>PASS</w:t>
-            </w:r>
-          </w:p>
-        </w:tc>
-      </w:tr>
-      <w:tr>
-        <w:tc>
-          <w:tcPr>
-            <w:tcW w:w="2448" w:type="dxa"/>
-          </w:tcPr>
-          <w:p>
-            <w:pPr>
-              <w:rPr>
-                <w:sz w:val="24"/>
-                <w:szCs w:val="24"/>
-              </w:rPr>
-            </w:pPr>
-            <w:r>
-              <w:rPr>
-                <w:sz w:val="24"/>
-                <w:szCs w:val="24"/>
-              </w:rPr>
-              <w:t>Severity</w:t>
-            </w:r>
-          </w:p>
-        </w:tc>
-        <w:tc>
-          <w:tcPr>
-            <w:tcW w:w="7128" w:type="dxa"/>
-          </w:tcPr>
-          <w:p>
-            <w:pPr>
-              <w:rPr>
-                <w:sz w:val="24"/>
-                <w:szCs w:val="24"/>
-              </w:rPr>
-            </w:pPr>
-            <w:r>
-              <w:rPr>
-                <w:sz w:val="24"/>
-                <w:szCs w:val="24"/>
-              </w:rPr>
-              <w:t>0/5</w:t>
-            </w:r>
-          </w:p>
-        </w:tc>
-      </w:tr>
-      <w:tr>
-        <w:tc>
-          <w:tcPr>
-            <w:tcW w:w="2448" w:type="dxa"/>
-          </w:tcPr>
-          <w:p>
-            <w:pPr>
-              <w:rPr>
-                <w:sz w:val="24"/>
-                <w:szCs w:val="24"/>
-              </w:rPr>
-            </w:pPr>
-            <w:r>
-              <w:rPr>
-                <w:sz w:val="24"/>
-                <w:szCs w:val="24"/>
-              </w:rPr>
-              <w:t>Summary/Comments</w:t>
-            </w:r>
-          </w:p>
-        </w:tc>
-        <w:tc>
-          <w:tcPr>
-            <w:tcW w:w="7128" w:type="dxa"/>
-          </w:tcPr>
-          <w:p>
-            <w:pPr>
-              <w:rPr>
-                <w:sz w:val="24"/>
-                <w:szCs w:val="24"/>
-              </w:rPr>
-            </w:pPr>
-            <w:r>
-              <w:rPr>
-                <w:sz w:val="24"/>
-                <w:szCs w:val="24"/>
-              </w:rPr>
               <w:t>The carpool is successfully checked out and driver/passenger screen layouts are correctly updated.</w:t>
             </w:r>
           </w:p>
@@ -5581,7 +4773,6 @@
                 <w:sz w:val="24"/>
                 <w:szCs w:val="24"/>
               </w:rPr>
-              <w:lastRenderedPageBreak/>
               <w:t>Test</w:t>
             </w:r>
           </w:p>
@@ -6851,7 +6042,7 @@
 </file>
 
 <file path=customXml/itemProps1.xml><?xml version="1.0" encoding="utf-8"?>
-<ds:datastoreItem xmlns:ds="http://schemas.openxmlformats.org/officeDocument/2006/customXml" ds:itemID="{48F3A3D5-B3C7-4924-9EC4-5AB75DC3FD8B}">
+<ds:datastoreItem xmlns:ds="http://schemas.openxmlformats.org/officeDocument/2006/customXml" ds:itemID="{2C3B0FE5-0B82-4081-BFE0-806E23070608}">
   <ds:schemaRefs>
     <ds:schemaRef ds:uri="http://schemas.openxmlformats.org/officeDocument/2006/bibliography"/>
   </ds:schemaRefs>

</xml_diff>

<commit_message>
Split unit section into 5 subsections
</commit_message>
<xml_diff>
--- a/docs/CRP Testing.docx
+++ b/docs/CRP Testing.docx
@@ -388,6 +388,121 @@
           <w:szCs w:val="28"/>
         </w:rPr>
         <w:t>1. Unit Testing</w:t>
+      </w:r>
+    </w:p>
+    <w:p>
+      <w:pPr>
+        <w:rPr>
+          <w:sz w:val="28"/>
+          <w:szCs w:val="28"/>
+        </w:rPr>
+      </w:pPr>
+      <w:r>
+        <w:rPr>
+          <w:sz w:val="28"/>
+          <w:szCs w:val="28"/>
+        </w:rPr>
+        <w:tab/>
+      </w:r>
+      <w:r>
+        <w:rPr>
+          <w:sz w:val="28"/>
+          <w:szCs w:val="28"/>
+        </w:rPr>
+        <w:tab/>
+        <w:t>1.1 MyBatis Connection Factory</w:t>
+      </w:r>
+    </w:p>
+    <w:p>
+      <w:pPr>
+        <w:rPr>
+          <w:sz w:val="28"/>
+          <w:szCs w:val="28"/>
+        </w:rPr>
+      </w:pPr>
+      <w:r>
+        <w:rPr>
+          <w:sz w:val="28"/>
+          <w:szCs w:val="28"/>
+        </w:rPr>
+        <w:tab/>
+      </w:r>
+      <w:r>
+        <w:rPr>
+          <w:sz w:val="28"/>
+          <w:szCs w:val="28"/>
+        </w:rPr>
+        <w:tab/>
+        <w:t>1.2 CRS DAO</w:t>
+      </w:r>
+    </w:p>
+    <w:p>
+      <w:pPr>
+        <w:rPr>
+          <w:sz w:val="28"/>
+          <w:szCs w:val="28"/>
+        </w:rPr>
+      </w:pPr>
+      <w:r>
+        <w:rPr>
+          <w:sz w:val="28"/>
+          <w:szCs w:val="28"/>
+        </w:rPr>
+        <w:tab/>
+      </w:r>
+      <w:r>
+        <w:rPr>
+          <w:sz w:val="28"/>
+          <w:szCs w:val="28"/>
+        </w:rPr>
+        <w:tab/>
+        <w:t>1.3 Login Service</w:t>
+      </w:r>
+    </w:p>
+    <w:p>
+      <w:pPr>
+        <w:rPr>
+          <w:sz w:val="28"/>
+          <w:szCs w:val="28"/>
+        </w:rPr>
+      </w:pPr>
+      <w:r>
+        <w:rPr>
+          <w:sz w:val="28"/>
+          <w:szCs w:val="28"/>
+        </w:rPr>
+        <w:tab/>
+      </w:r>
+      <w:r>
+        <w:rPr>
+          <w:sz w:val="28"/>
+          <w:szCs w:val="28"/>
+        </w:rPr>
+        <w:tab/>
+        <w:t>1.4 Email Service</w:t>
+      </w:r>
+    </w:p>
+    <w:p>
+      <w:pPr>
+        <w:rPr>
+          <w:sz w:val="28"/>
+          <w:szCs w:val="28"/>
+        </w:rPr>
+      </w:pPr>
+      <w:r>
+        <w:rPr>
+          <w:sz w:val="28"/>
+          <w:szCs w:val="28"/>
+        </w:rPr>
+        <w:tab/>
+      </w:r>
+      <w:r>
+        <w:rPr>
+          <w:sz w:val="28"/>
+          <w:szCs w:val="28"/>
+        </w:rPr>
+        <w:tab/>
+        <w:t>1.5 Schedule Service</w:t>
       </w:r>
     </w:p>
     <w:p>
@@ -745,6 +860,31 @@
         <w:t>1. Unit Testing</w:t>
       </w:r>
     </w:p>
+    <w:p>
+      <w:pPr>
+        <w:rPr>
+          <w:b/>
+          <w:sz w:val="28"/>
+          <w:szCs w:val="28"/>
+        </w:rPr>
+      </w:pPr>
+      <w:r>
+        <w:rPr>
+          <w:b/>
+          <w:sz w:val="28"/>
+          <w:szCs w:val="28"/>
+        </w:rPr>
+        <w:t>1.1</w:t>
+      </w:r>
+      <w:r>
+        <w:rPr>
+          <w:b/>
+          <w:sz w:val="28"/>
+          <w:szCs w:val="28"/>
+        </w:rPr>
+        <w:t xml:space="preserve"> MyBatis Connection Factory</w:t>
+      </w:r>
+    </w:p>
     <w:tbl>
       <w:tblPr>
         <w:tblStyle w:val="TableGrid"/>
@@ -1059,13 +1199,39 @@
     </w:tbl>
     <w:p>
       <w:pPr>
-        <w:spacing w:after="0"/>
-        <w:rPr>
-          <w:b/>
-          <w:sz w:val="32"/>
-          <w:szCs w:val="32"/>
-        </w:rPr>
-      </w:pPr>
+        <w:spacing w:after="120"/>
+        <w:rPr>
+          <w:b/>
+          <w:sz w:val="28"/>
+          <w:szCs w:val="28"/>
+        </w:rPr>
+      </w:pPr>
+    </w:p>
+    <w:p>
+      <w:pPr>
+        <w:spacing w:after="120"/>
+        <w:rPr>
+          <w:b/>
+          <w:sz w:val="28"/>
+          <w:szCs w:val="28"/>
+        </w:rPr>
+      </w:pPr>
+      <w:r>
+        <w:rPr>
+          <w:b/>
+          <w:sz w:val="28"/>
+          <w:szCs w:val="28"/>
+        </w:rPr>
+        <w:t>1.2</w:t>
+      </w:r>
+      <w:r>
+        <w:rPr>
+          <w:b/>
+          <w:sz w:val="28"/>
+          <w:szCs w:val="28"/>
+        </w:rPr>
+        <w:t xml:space="preserve"> CRS DAO</w:t>
+      </w:r>
     </w:p>
     <w:tbl>
       <w:tblPr>
@@ -1384,10 +1550,35 @@
         <w:spacing w:after="0"/>
         <w:rPr>
           <w:b/>
-          <w:sz w:val="32"/>
-          <w:szCs w:val="32"/>
-        </w:rPr>
-      </w:pPr>
+          <w:sz w:val="28"/>
+          <w:szCs w:val="28"/>
+        </w:rPr>
+      </w:pPr>
+    </w:p>
+    <w:p>
+      <w:pPr>
+        <w:rPr>
+          <w:b/>
+          <w:sz w:val="28"/>
+          <w:szCs w:val="28"/>
+        </w:rPr>
+      </w:pPr>
+      <w:r>
+        <w:rPr>
+          <w:b/>
+          <w:sz w:val="28"/>
+          <w:szCs w:val="28"/>
+        </w:rPr>
+        <w:t>1.3</w:t>
+      </w:r>
+      <w:r>
+        <w:rPr>
+          <w:b/>
+          <w:sz w:val="28"/>
+          <w:szCs w:val="28"/>
+        </w:rPr>
+        <w:t xml:space="preserve"> Login Service</w:t>
+      </w:r>
     </w:p>
     <w:tbl>
       <w:tblPr>
@@ -1706,10 +1897,35 @@
         <w:spacing w:after="0"/>
         <w:rPr>
           <w:b/>
-          <w:sz w:val="32"/>
-          <w:szCs w:val="32"/>
-        </w:rPr>
-      </w:pPr>
+          <w:sz w:val="28"/>
+          <w:szCs w:val="28"/>
+        </w:rPr>
+      </w:pPr>
+    </w:p>
+    <w:p>
+      <w:pPr>
+        <w:rPr>
+          <w:b/>
+          <w:sz w:val="28"/>
+          <w:szCs w:val="28"/>
+        </w:rPr>
+      </w:pPr>
+      <w:r>
+        <w:rPr>
+          <w:b/>
+          <w:sz w:val="28"/>
+          <w:szCs w:val="28"/>
+        </w:rPr>
+        <w:t>1.4</w:t>
+      </w:r>
+      <w:r>
+        <w:rPr>
+          <w:b/>
+          <w:sz w:val="28"/>
+          <w:szCs w:val="28"/>
+        </w:rPr>
+        <w:t xml:space="preserve"> Email Service</w:t>
+      </w:r>
     </w:p>
     <w:tbl>
       <w:tblPr>
@@ -1864,21 +2080,13 @@
     </w:tbl>
     <w:p>
       <w:pPr>
+        <w:spacing w:after="0"/>
         <w:rPr>
           <w:b/>
           <w:sz w:val="32"/>
           <w:szCs w:val="32"/>
         </w:rPr>
       </w:pPr>
-      <w:r>
-        <w:rPr>
-          <w:b/>
-          <w:sz w:val="32"/>
-          <w:szCs w:val="32"/>
-        </w:rPr>
-        <w:lastRenderedPageBreak/>
-        <w:t>2. System Testing</w:t>
-      </w:r>
     </w:p>
     <w:tbl>
       <w:tblPr>
@@ -1922,13 +2130,6 @@
                 <w:szCs w:val="24"/>
               </w:rPr>
             </w:pPr>
-            <w:r>
-              <w:rPr>
-                <w:sz w:val="24"/>
-                <w:szCs w:val="24"/>
-              </w:rPr>
-              <w:t>Login success</w:t>
-            </w:r>
           </w:p>
         </w:tc>
       </w:tr>
@@ -1964,13 +2165,6 @@
                 <w:szCs w:val="24"/>
               </w:rPr>
             </w:pPr>
-            <w:r>
-              <w:rPr>
-                <w:sz w:val="24"/>
-                <w:szCs w:val="24"/>
-              </w:rPr>
-              <w:t>PASS</w:t>
-            </w:r>
           </w:p>
         </w:tc>
       </w:tr>
@@ -2006,13 +2200,6 @@
                 <w:szCs w:val="24"/>
               </w:rPr>
             </w:pPr>
-            <w:r>
-              <w:rPr>
-                <w:sz w:val="24"/>
-                <w:szCs w:val="24"/>
-              </w:rPr>
-              <w:t>0/5</w:t>
-            </w:r>
           </w:p>
         </w:tc>
       </w:tr>
@@ -2048,13 +2235,6 @@
                 <w:szCs w:val="24"/>
               </w:rPr>
             </w:pPr>
-            <w:r>
-              <w:rPr>
-                <w:sz w:val="24"/>
-                <w:szCs w:val="24"/>
-              </w:rPr>
-              <w:t>Upon providing a correct email and password combination the user is taken to their carpool display page.</w:t>
-            </w:r>
           </w:p>
         </w:tc>
       </w:tr>
@@ -2064,10 +2244,35 @@
         <w:spacing w:after="0"/>
         <w:rPr>
           <w:b/>
-          <w:sz w:val="32"/>
-          <w:szCs w:val="32"/>
-        </w:rPr>
-      </w:pPr>
+          <w:sz w:val="28"/>
+          <w:szCs w:val="28"/>
+        </w:rPr>
+      </w:pPr>
+    </w:p>
+    <w:p>
+      <w:pPr>
+        <w:rPr>
+          <w:b/>
+          <w:sz w:val="28"/>
+          <w:szCs w:val="28"/>
+        </w:rPr>
+      </w:pPr>
+      <w:r>
+        <w:rPr>
+          <w:b/>
+          <w:sz w:val="28"/>
+          <w:szCs w:val="28"/>
+        </w:rPr>
+        <w:t>1.5</w:t>
+      </w:r>
+      <w:r>
+        <w:rPr>
+          <w:b/>
+          <w:sz w:val="28"/>
+          <w:szCs w:val="28"/>
+        </w:rPr>
+        <w:t xml:space="preserve"> Schedule Service</w:t>
+      </w:r>
     </w:p>
     <w:tbl>
       <w:tblPr>
@@ -2111,13 +2316,6 @@
                 <w:szCs w:val="24"/>
               </w:rPr>
             </w:pPr>
-            <w:r>
-              <w:rPr>
-                <w:sz w:val="24"/>
-                <w:szCs w:val="24"/>
-              </w:rPr>
-              <w:t>Login failure</w:t>
-            </w:r>
           </w:p>
         </w:tc>
       </w:tr>
@@ -2153,13 +2351,6 @@
                 <w:szCs w:val="24"/>
               </w:rPr>
             </w:pPr>
-            <w:r>
-              <w:rPr>
-                <w:sz w:val="24"/>
-                <w:szCs w:val="24"/>
-              </w:rPr>
-              <w:t>PASS</w:t>
-            </w:r>
           </w:p>
         </w:tc>
       </w:tr>
@@ -2195,13 +2386,6 @@
                 <w:szCs w:val="24"/>
               </w:rPr>
             </w:pPr>
-            <w:r>
-              <w:rPr>
-                <w:sz w:val="24"/>
-                <w:szCs w:val="24"/>
-              </w:rPr>
-              <w:t>0/5</w:t>
-            </w:r>
           </w:p>
         </w:tc>
       </w:tr>
@@ -2237,41 +2421,6 @@
                 <w:szCs w:val="24"/>
               </w:rPr>
             </w:pPr>
-            <w:r>
-              <w:rPr>
-                <w:sz w:val="24"/>
-                <w:szCs w:val="24"/>
-              </w:rPr>
-              <w:t>Upon providing an incorrect email and</w:t>
-            </w:r>
-            <w:r>
-              <w:rPr>
-                <w:sz w:val="24"/>
-                <w:szCs w:val="24"/>
-              </w:rPr>
-              <w:t xml:space="preserve"> password combination the login is</w:t>
-            </w:r>
-            <w:r>
-              <w:rPr>
-                <w:sz w:val="24"/>
-                <w:szCs w:val="24"/>
-              </w:rPr>
-              <w:t xml:space="preserve"> </w:t>
-            </w:r>
-            <w:r>
-              <w:rPr>
-                <w:sz w:val="24"/>
-                <w:szCs w:val="24"/>
-              </w:rPr>
-              <w:t>un</w:t>
-            </w:r>
-            <w:r>
-              <w:rPr>
-                <w:sz w:val="24"/>
-                <w:szCs w:val="24"/>
-              </w:rPr>
-              <w:t>successful.</w:t>
-            </w:r>
           </w:p>
         </w:tc>
       </w:tr>
@@ -2328,13 +2477,6 @@
                 <w:szCs w:val="24"/>
               </w:rPr>
             </w:pPr>
-            <w:r>
-              <w:rPr>
-                <w:sz w:val="24"/>
-                <w:szCs w:val="24"/>
-              </w:rPr>
-              <w:t>Logging out</w:t>
-            </w:r>
           </w:p>
         </w:tc>
       </w:tr>
@@ -2370,13 +2512,6 @@
                 <w:szCs w:val="24"/>
               </w:rPr>
             </w:pPr>
-            <w:r>
-              <w:rPr>
-                <w:sz w:val="24"/>
-                <w:szCs w:val="24"/>
-              </w:rPr>
-              <w:t>PASS</w:t>
-            </w:r>
           </w:p>
         </w:tc>
       </w:tr>
@@ -2412,13 +2547,6 @@
                 <w:szCs w:val="24"/>
               </w:rPr>
             </w:pPr>
-            <w:r>
-              <w:rPr>
-                <w:sz w:val="24"/>
-                <w:szCs w:val="24"/>
-              </w:rPr>
-              <w:t>0/5</w:t>
-            </w:r>
           </w:p>
         </w:tc>
       </w:tr>
@@ -2454,13 +2582,6 @@
                 <w:szCs w:val="24"/>
               </w:rPr>
             </w:pPr>
-            <w:r>
-              <w:rPr>
-                <w:sz w:val="24"/>
-                <w:szCs w:val="24"/>
-              </w:rPr>
-              <w:t>Upon pressing Logout the user is successfully logged out of the CRP.</w:t>
-            </w:r>
           </w:p>
         </w:tc>
       </w:tr>
@@ -2474,6 +2595,23 @@
           <w:szCs w:val="32"/>
         </w:rPr>
       </w:pPr>
+    </w:p>
+    <w:p>
+      <w:pPr>
+        <w:rPr>
+          <w:b/>
+          <w:sz w:val="32"/>
+          <w:szCs w:val="32"/>
+        </w:rPr>
+      </w:pPr>
+      <w:r>
+        <w:rPr>
+          <w:b/>
+          <w:sz w:val="32"/>
+          <w:szCs w:val="32"/>
+        </w:rPr>
+        <w:t>2. System Testing</w:t>
+      </w:r>
     </w:p>
     <w:tbl>
       <w:tblPr>
@@ -2522,7 +2660,7 @@
                 <w:sz w:val="24"/>
                 <w:szCs w:val="24"/>
               </w:rPr>
-              <w:t>Registration success</w:t>
+              <w:t>Login success</w:t>
             </w:r>
           </w:p>
         </w:tc>
@@ -2564,7 +2702,7 @@
                 <w:sz w:val="24"/>
                 <w:szCs w:val="24"/>
               </w:rPr>
-              <w:t>PASS/FAIL</w:t>
+              <w:t>PASS</w:t>
             </w:r>
           </w:p>
         </w:tc>
@@ -2606,7 +2744,7 @@
                 <w:sz w:val="24"/>
                 <w:szCs w:val="24"/>
               </w:rPr>
-              <w:t>1/5</w:t>
+              <w:t>0/5</w:t>
             </w:r>
           </w:p>
         </w:tc>
@@ -2648,7 +2786,7 @@
                 <w:sz w:val="24"/>
                 <w:szCs w:val="24"/>
               </w:rPr>
-              <w:t>Upon providing a correct set of details the user object is correctly created in the database and the user is taken to their carpool display page, however, there’s a button missing until the user logs out and logs back in.</w:t>
+              <w:t>Upon providing a correct email and password combination the user is taken to their carpool display page.</w:t>
             </w:r>
           </w:p>
         </w:tc>
@@ -2711,7 +2849,7 @@
                 <w:sz w:val="24"/>
                 <w:szCs w:val="24"/>
               </w:rPr>
-              <w:t>Registration failure</w:t>
+              <w:t>Login failure</w:t>
             </w:r>
           </w:p>
         </w:tc>
@@ -2837,7 +2975,35 @@
                 <w:sz w:val="24"/>
                 <w:szCs w:val="24"/>
               </w:rPr>
-              <w:t>Upon providing bad, or no, information the system correctly displays error messages for the incorrect fields.</w:t>
+              <w:t>Upon providing an incorrect email and</w:t>
+            </w:r>
+            <w:r>
+              <w:rPr>
+                <w:sz w:val="24"/>
+                <w:szCs w:val="24"/>
+              </w:rPr>
+              <w:t xml:space="preserve"> password combination the login is</w:t>
+            </w:r>
+            <w:r>
+              <w:rPr>
+                <w:sz w:val="24"/>
+                <w:szCs w:val="24"/>
+              </w:rPr>
+              <w:t xml:space="preserve"> </w:t>
+            </w:r>
+            <w:r>
+              <w:rPr>
+                <w:sz w:val="24"/>
+                <w:szCs w:val="24"/>
+              </w:rPr>
+              <w:t>un</w:t>
+            </w:r>
+            <w:r>
+              <w:rPr>
+                <w:sz w:val="24"/>
+                <w:szCs w:val="24"/>
+              </w:rPr>
+              <w:t>successful.</w:t>
             </w:r>
           </w:p>
         </w:tc>
@@ -2880,6 +3046,7 @@
                 <w:sz w:val="24"/>
                 <w:szCs w:val="24"/>
               </w:rPr>
+              <w:lastRenderedPageBreak/>
               <w:t>Test</w:t>
             </w:r>
           </w:p>
@@ -2900,7 +3067,7 @@
                 <w:sz w:val="24"/>
                 <w:szCs w:val="24"/>
               </w:rPr>
-              <w:t>Edit account details button</w:t>
+              <w:t>Logging out</w:t>
             </w:r>
           </w:p>
         </w:tc>
@@ -3026,7 +3193,7 @@
                 <w:sz w:val="24"/>
                 <w:szCs w:val="24"/>
               </w:rPr>
-              <w:t>Successfully brings up the edit account details page and pre-fills text boxes with your current information.</w:t>
+              <w:t>Upon pressing Logout the user is successfully logged out of the CRP.</w:t>
             </w:r>
           </w:p>
         </w:tc>
@@ -3069,7 +3236,573 @@
                 <w:sz w:val="24"/>
                 <w:szCs w:val="24"/>
               </w:rPr>
-              <w:lastRenderedPageBreak/>
+              <w:t>Test</w:t>
+            </w:r>
+          </w:p>
+        </w:tc>
+        <w:tc>
+          <w:tcPr>
+            <w:tcW w:w="7128" w:type="dxa"/>
+          </w:tcPr>
+          <w:p>
+            <w:pPr>
+              <w:rPr>
+                <w:sz w:val="24"/>
+                <w:szCs w:val="24"/>
+              </w:rPr>
+            </w:pPr>
+            <w:r>
+              <w:rPr>
+                <w:sz w:val="24"/>
+                <w:szCs w:val="24"/>
+              </w:rPr>
+              <w:t>Registration success</w:t>
+            </w:r>
+          </w:p>
+        </w:tc>
+      </w:tr>
+      <w:tr>
+        <w:tc>
+          <w:tcPr>
+            <w:tcW w:w="2448" w:type="dxa"/>
+          </w:tcPr>
+          <w:p>
+            <w:pPr>
+              <w:rPr>
+                <w:sz w:val="24"/>
+                <w:szCs w:val="24"/>
+              </w:rPr>
+            </w:pPr>
+            <w:r>
+              <w:rPr>
+                <w:sz w:val="24"/>
+                <w:szCs w:val="24"/>
+              </w:rPr>
+              <w:t>Pass/Fail</w:t>
+            </w:r>
+          </w:p>
+        </w:tc>
+        <w:tc>
+          <w:tcPr>
+            <w:tcW w:w="7128" w:type="dxa"/>
+          </w:tcPr>
+          <w:p>
+            <w:pPr>
+              <w:rPr>
+                <w:sz w:val="24"/>
+                <w:szCs w:val="24"/>
+              </w:rPr>
+            </w:pPr>
+            <w:r>
+              <w:rPr>
+                <w:sz w:val="24"/>
+                <w:szCs w:val="24"/>
+              </w:rPr>
+              <w:t>PASS/FAIL</w:t>
+            </w:r>
+          </w:p>
+        </w:tc>
+      </w:tr>
+      <w:tr>
+        <w:tc>
+          <w:tcPr>
+            <w:tcW w:w="2448" w:type="dxa"/>
+          </w:tcPr>
+          <w:p>
+            <w:pPr>
+              <w:rPr>
+                <w:sz w:val="24"/>
+                <w:szCs w:val="24"/>
+              </w:rPr>
+            </w:pPr>
+            <w:r>
+              <w:rPr>
+                <w:sz w:val="24"/>
+                <w:szCs w:val="24"/>
+              </w:rPr>
+              <w:t>Severity</w:t>
+            </w:r>
+          </w:p>
+        </w:tc>
+        <w:tc>
+          <w:tcPr>
+            <w:tcW w:w="7128" w:type="dxa"/>
+          </w:tcPr>
+          <w:p>
+            <w:pPr>
+              <w:rPr>
+                <w:sz w:val="24"/>
+                <w:szCs w:val="24"/>
+              </w:rPr>
+            </w:pPr>
+            <w:r>
+              <w:rPr>
+                <w:sz w:val="24"/>
+                <w:szCs w:val="24"/>
+              </w:rPr>
+              <w:t>1/5</w:t>
+            </w:r>
+          </w:p>
+        </w:tc>
+      </w:tr>
+      <w:tr>
+        <w:tc>
+          <w:tcPr>
+            <w:tcW w:w="2448" w:type="dxa"/>
+          </w:tcPr>
+          <w:p>
+            <w:pPr>
+              <w:rPr>
+                <w:sz w:val="24"/>
+                <w:szCs w:val="24"/>
+              </w:rPr>
+            </w:pPr>
+            <w:r>
+              <w:rPr>
+                <w:sz w:val="24"/>
+                <w:szCs w:val="24"/>
+              </w:rPr>
+              <w:t>Summary/Comments</w:t>
+            </w:r>
+          </w:p>
+        </w:tc>
+        <w:tc>
+          <w:tcPr>
+            <w:tcW w:w="7128" w:type="dxa"/>
+          </w:tcPr>
+          <w:p>
+            <w:pPr>
+              <w:rPr>
+                <w:sz w:val="24"/>
+                <w:szCs w:val="24"/>
+              </w:rPr>
+            </w:pPr>
+            <w:r>
+              <w:rPr>
+                <w:sz w:val="24"/>
+                <w:szCs w:val="24"/>
+              </w:rPr>
+              <w:t>Upon providing a correct set of details the user object is correctly created in the database and the user is taken to their carpool display page, however, there’s a button missing until the user logs out and logs back in.</w:t>
+            </w:r>
+          </w:p>
+        </w:tc>
+      </w:tr>
+    </w:tbl>
+    <w:p>
+      <w:pPr>
+        <w:spacing w:after="0"/>
+        <w:rPr>
+          <w:b/>
+          <w:sz w:val="32"/>
+          <w:szCs w:val="32"/>
+        </w:rPr>
+      </w:pPr>
+    </w:p>
+    <w:tbl>
+      <w:tblPr>
+        <w:tblStyle w:val="TableGrid"/>
+        <w:tblW w:w="0" w:type="auto"/>
+        <w:tblLook w:val="04A0"/>
+      </w:tblPr>
+      <w:tblGrid>
+        <w:gridCol w:w="2448"/>
+        <w:gridCol w:w="7128"/>
+      </w:tblGrid>
+      <w:tr>
+        <w:tc>
+          <w:tcPr>
+            <w:tcW w:w="2448" w:type="dxa"/>
+          </w:tcPr>
+          <w:p>
+            <w:pPr>
+              <w:rPr>
+                <w:sz w:val="24"/>
+                <w:szCs w:val="24"/>
+              </w:rPr>
+            </w:pPr>
+            <w:r>
+              <w:rPr>
+                <w:sz w:val="24"/>
+                <w:szCs w:val="24"/>
+              </w:rPr>
+              <w:t>Test</w:t>
+            </w:r>
+          </w:p>
+        </w:tc>
+        <w:tc>
+          <w:tcPr>
+            <w:tcW w:w="7128" w:type="dxa"/>
+          </w:tcPr>
+          <w:p>
+            <w:pPr>
+              <w:rPr>
+                <w:sz w:val="24"/>
+                <w:szCs w:val="24"/>
+              </w:rPr>
+            </w:pPr>
+            <w:r>
+              <w:rPr>
+                <w:sz w:val="24"/>
+                <w:szCs w:val="24"/>
+              </w:rPr>
+              <w:t>Registration failure</w:t>
+            </w:r>
+          </w:p>
+        </w:tc>
+      </w:tr>
+      <w:tr>
+        <w:tc>
+          <w:tcPr>
+            <w:tcW w:w="2448" w:type="dxa"/>
+          </w:tcPr>
+          <w:p>
+            <w:pPr>
+              <w:rPr>
+                <w:sz w:val="24"/>
+                <w:szCs w:val="24"/>
+              </w:rPr>
+            </w:pPr>
+            <w:r>
+              <w:rPr>
+                <w:sz w:val="24"/>
+                <w:szCs w:val="24"/>
+              </w:rPr>
+              <w:t>Pass/Fail</w:t>
+            </w:r>
+          </w:p>
+        </w:tc>
+        <w:tc>
+          <w:tcPr>
+            <w:tcW w:w="7128" w:type="dxa"/>
+          </w:tcPr>
+          <w:p>
+            <w:pPr>
+              <w:rPr>
+                <w:sz w:val="24"/>
+                <w:szCs w:val="24"/>
+              </w:rPr>
+            </w:pPr>
+            <w:r>
+              <w:rPr>
+                <w:sz w:val="24"/>
+                <w:szCs w:val="24"/>
+              </w:rPr>
+              <w:t>PASS</w:t>
+            </w:r>
+          </w:p>
+        </w:tc>
+      </w:tr>
+      <w:tr>
+        <w:tc>
+          <w:tcPr>
+            <w:tcW w:w="2448" w:type="dxa"/>
+          </w:tcPr>
+          <w:p>
+            <w:pPr>
+              <w:rPr>
+                <w:sz w:val="24"/>
+                <w:szCs w:val="24"/>
+              </w:rPr>
+            </w:pPr>
+            <w:r>
+              <w:rPr>
+                <w:sz w:val="24"/>
+                <w:szCs w:val="24"/>
+              </w:rPr>
+              <w:t>Severity</w:t>
+            </w:r>
+          </w:p>
+        </w:tc>
+        <w:tc>
+          <w:tcPr>
+            <w:tcW w:w="7128" w:type="dxa"/>
+          </w:tcPr>
+          <w:p>
+            <w:pPr>
+              <w:rPr>
+                <w:sz w:val="24"/>
+                <w:szCs w:val="24"/>
+              </w:rPr>
+            </w:pPr>
+            <w:r>
+              <w:rPr>
+                <w:sz w:val="24"/>
+                <w:szCs w:val="24"/>
+              </w:rPr>
+              <w:t>0/5</w:t>
+            </w:r>
+          </w:p>
+        </w:tc>
+      </w:tr>
+      <w:tr>
+        <w:tc>
+          <w:tcPr>
+            <w:tcW w:w="2448" w:type="dxa"/>
+          </w:tcPr>
+          <w:p>
+            <w:pPr>
+              <w:rPr>
+                <w:sz w:val="24"/>
+                <w:szCs w:val="24"/>
+              </w:rPr>
+            </w:pPr>
+            <w:r>
+              <w:rPr>
+                <w:sz w:val="24"/>
+                <w:szCs w:val="24"/>
+              </w:rPr>
+              <w:t>Summary/Comments</w:t>
+            </w:r>
+          </w:p>
+        </w:tc>
+        <w:tc>
+          <w:tcPr>
+            <w:tcW w:w="7128" w:type="dxa"/>
+          </w:tcPr>
+          <w:p>
+            <w:pPr>
+              <w:rPr>
+                <w:sz w:val="24"/>
+                <w:szCs w:val="24"/>
+              </w:rPr>
+            </w:pPr>
+            <w:r>
+              <w:rPr>
+                <w:sz w:val="24"/>
+                <w:szCs w:val="24"/>
+              </w:rPr>
+              <w:t>Upon providing bad, or no, information the system correctly displays error messages for the incorrect fields.</w:t>
+            </w:r>
+          </w:p>
+        </w:tc>
+      </w:tr>
+    </w:tbl>
+    <w:p>
+      <w:pPr>
+        <w:spacing w:after="0"/>
+        <w:rPr>
+          <w:b/>
+          <w:sz w:val="32"/>
+          <w:szCs w:val="32"/>
+        </w:rPr>
+      </w:pPr>
+    </w:p>
+    <w:tbl>
+      <w:tblPr>
+        <w:tblStyle w:val="TableGrid"/>
+        <w:tblW w:w="0" w:type="auto"/>
+        <w:tblLook w:val="04A0"/>
+      </w:tblPr>
+      <w:tblGrid>
+        <w:gridCol w:w="2448"/>
+        <w:gridCol w:w="7128"/>
+      </w:tblGrid>
+      <w:tr>
+        <w:tc>
+          <w:tcPr>
+            <w:tcW w:w="2448" w:type="dxa"/>
+          </w:tcPr>
+          <w:p>
+            <w:pPr>
+              <w:rPr>
+                <w:sz w:val="24"/>
+                <w:szCs w:val="24"/>
+              </w:rPr>
+            </w:pPr>
+            <w:r>
+              <w:rPr>
+                <w:sz w:val="24"/>
+                <w:szCs w:val="24"/>
+              </w:rPr>
+              <w:t>Test</w:t>
+            </w:r>
+          </w:p>
+        </w:tc>
+        <w:tc>
+          <w:tcPr>
+            <w:tcW w:w="7128" w:type="dxa"/>
+          </w:tcPr>
+          <w:p>
+            <w:pPr>
+              <w:rPr>
+                <w:sz w:val="24"/>
+                <w:szCs w:val="24"/>
+              </w:rPr>
+            </w:pPr>
+            <w:r>
+              <w:rPr>
+                <w:sz w:val="24"/>
+                <w:szCs w:val="24"/>
+              </w:rPr>
+              <w:t>Edit account details button</w:t>
+            </w:r>
+          </w:p>
+        </w:tc>
+      </w:tr>
+      <w:tr>
+        <w:tc>
+          <w:tcPr>
+            <w:tcW w:w="2448" w:type="dxa"/>
+          </w:tcPr>
+          <w:p>
+            <w:pPr>
+              <w:rPr>
+                <w:sz w:val="24"/>
+                <w:szCs w:val="24"/>
+              </w:rPr>
+            </w:pPr>
+            <w:r>
+              <w:rPr>
+                <w:sz w:val="24"/>
+                <w:szCs w:val="24"/>
+              </w:rPr>
+              <w:t>Pass/Fail</w:t>
+            </w:r>
+          </w:p>
+        </w:tc>
+        <w:tc>
+          <w:tcPr>
+            <w:tcW w:w="7128" w:type="dxa"/>
+          </w:tcPr>
+          <w:p>
+            <w:pPr>
+              <w:rPr>
+                <w:sz w:val="24"/>
+                <w:szCs w:val="24"/>
+              </w:rPr>
+            </w:pPr>
+            <w:r>
+              <w:rPr>
+                <w:sz w:val="24"/>
+                <w:szCs w:val="24"/>
+              </w:rPr>
+              <w:t>PASS</w:t>
+            </w:r>
+          </w:p>
+        </w:tc>
+      </w:tr>
+      <w:tr>
+        <w:tc>
+          <w:tcPr>
+            <w:tcW w:w="2448" w:type="dxa"/>
+          </w:tcPr>
+          <w:p>
+            <w:pPr>
+              <w:rPr>
+                <w:sz w:val="24"/>
+                <w:szCs w:val="24"/>
+              </w:rPr>
+            </w:pPr>
+            <w:r>
+              <w:rPr>
+                <w:sz w:val="24"/>
+                <w:szCs w:val="24"/>
+              </w:rPr>
+              <w:t>Severity</w:t>
+            </w:r>
+          </w:p>
+        </w:tc>
+        <w:tc>
+          <w:tcPr>
+            <w:tcW w:w="7128" w:type="dxa"/>
+          </w:tcPr>
+          <w:p>
+            <w:pPr>
+              <w:rPr>
+                <w:sz w:val="24"/>
+                <w:szCs w:val="24"/>
+              </w:rPr>
+            </w:pPr>
+            <w:r>
+              <w:rPr>
+                <w:sz w:val="24"/>
+                <w:szCs w:val="24"/>
+              </w:rPr>
+              <w:t>0/5</w:t>
+            </w:r>
+          </w:p>
+        </w:tc>
+      </w:tr>
+      <w:tr>
+        <w:tc>
+          <w:tcPr>
+            <w:tcW w:w="2448" w:type="dxa"/>
+          </w:tcPr>
+          <w:p>
+            <w:pPr>
+              <w:rPr>
+                <w:sz w:val="24"/>
+                <w:szCs w:val="24"/>
+              </w:rPr>
+            </w:pPr>
+            <w:r>
+              <w:rPr>
+                <w:sz w:val="24"/>
+                <w:szCs w:val="24"/>
+              </w:rPr>
+              <w:t>Summary/Comments</w:t>
+            </w:r>
+          </w:p>
+        </w:tc>
+        <w:tc>
+          <w:tcPr>
+            <w:tcW w:w="7128" w:type="dxa"/>
+          </w:tcPr>
+          <w:p>
+            <w:pPr>
+              <w:rPr>
+                <w:sz w:val="24"/>
+                <w:szCs w:val="24"/>
+              </w:rPr>
+            </w:pPr>
+            <w:r>
+              <w:rPr>
+                <w:sz w:val="24"/>
+                <w:szCs w:val="24"/>
+              </w:rPr>
+              <w:t>Successfully brings up the edit account details page and pre-fills text boxes with your current information.</w:t>
+            </w:r>
+          </w:p>
+        </w:tc>
+      </w:tr>
+    </w:tbl>
+    <w:p>
+      <w:pPr>
+        <w:spacing w:after="0"/>
+        <w:rPr>
+          <w:b/>
+          <w:sz w:val="32"/>
+          <w:szCs w:val="32"/>
+        </w:rPr>
+      </w:pPr>
+    </w:p>
+    <w:tbl>
+      <w:tblPr>
+        <w:tblStyle w:val="TableGrid"/>
+        <w:tblW w:w="0" w:type="auto"/>
+        <w:tblLook w:val="04A0"/>
+      </w:tblPr>
+      <w:tblGrid>
+        <w:gridCol w:w="2448"/>
+        <w:gridCol w:w="7128"/>
+      </w:tblGrid>
+      <w:tr>
+        <w:tc>
+          <w:tcPr>
+            <w:tcW w:w="2448" w:type="dxa"/>
+          </w:tcPr>
+          <w:p>
+            <w:pPr>
+              <w:rPr>
+                <w:sz w:val="24"/>
+                <w:szCs w:val="24"/>
+              </w:rPr>
+            </w:pPr>
+            <w:r>
+              <w:rPr>
+                <w:sz w:val="24"/>
+                <w:szCs w:val="24"/>
+              </w:rPr>
               <w:t>Test</w:t>
             </w:r>
           </w:p>
@@ -3523,6 +4256,7 @@
                 <w:sz w:val="24"/>
                 <w:szCs w:val="24"/>
               </w:rPr>
+              <w:lastRenderedPageBreak/>
               <w:t>Severity</w:t>
             </w:r>
           </w:p>
@@ -3774,23 +4508,7 @@
                 <w:sz w:val="24"/>
                 <w:szCs w:val="24"/>
               </w:rPr>
-              <w:t xml:space="preserve">User is updated in </w:t>
-            </w:r>
-            <w:proofErr w:type="gramStart"/>
-            <w:r>
-              <w:rPr>
-                <w:sz w:val="24"/>
-                <w:szCs w:val="24"/>
-              </w:rPr>
-              <w:t>database,</w:t>
-            </w:r>
-            <w:proofErr w:type="gramEnd"/>
-            <w:r>
-              <w:rPr>
-                <w:sz w:val="24"/>
-                <w:szCs w:val="24"/>
-              </w:rPr>
-              <w:t xml:space="preserve"> however, he is not removed from the carpool group display list.</w:t>
+              <w:t>User is updated in database, however, he is not removed from the carpool group display list.</w:t>
             </w:r>
           </w:p>
         </w:tc>
@@ -4357,23 +5075,7 @@
                 <w:sz w:val="24"/>
                 <w:szCs w:val="24"/>
               </w:rPr>
-              <w:t xml:space="preserve">A </w:t>
-            </w:r>
-            <w:proofErr w:type="spellStart"/>
-            <w:r>
-              <w:rPr>
-                <w:sz w:val="24"/>
-                <w:szCs w:val="24"/>
-              </w:rPr>
-              <w:t>misconfigured</w:t>
-            </w:r>
-            <w:proofErr w:type="spellEnd"/>
-            <w:r>
-              <w:rPr>
-                <w:sz w:val="24"/>
-                <w:szCs w:val="24"/>
-              </w:rPr>
-              <w:t xml:space="preserve"> SQL statement prevents an emergency being fulfilled correctly.</w:t>
+              <w:t>A misconfigured SQL statement prevents an emergency being fulfilled correctly.</w:t>
             </w:r>
           </w:p>
         </w:tc>
@@ -4857,6 +5559,7 @@
                 <w:sz w:val="24"/>
                 <w:szCs w:val="24"/>
               </w:rPr>
+              <w:lastRenderedPageBreak/>
               <w:t>Severity</w:t>
             </w:r>
           </w:p>
@@ -6042,7 +6745,7 @@
 </file>
 
 <file path=customXml/itemProps1.xml><?xml version="1.0" encoding="utf-8"?>
-<ds:datastoreItem xmlns:ds="http://schemas.openxmlformats.org/officeDocument/2006/customXml" ds:itemID="{2C3B0FE5-0B82-4081-BFE0-806E23070608}">
+<ds:datastoreItem xmlns:ds="http://schemas.openxmlformats.org/officeDocument/2006/customXml" ds:itemID="{CEFCDDBE-3589-4574-BED7-8E512E7C4D14}">
   <ds:schemaRefs>
     <ds:schemaRef ds:uri="http://schemas.openxmlformats.org/officeDocument/2006/bibliography"/>
   </ds:schemaRefs>

</xml_diff>

<commit_message>
Added page numbers to table of contents
</commit_message>
<xml_diff>
--- a/docs/CRP Testing.docx
+++ b/docs/CRP Testing.docx
@@ -265,7 +265,6 @@
     <w:p>
       <w:pPr>
         <w:rPr>
-          <w:b/>
           <w:sz w:val="32"/>
           <w:szCs w:val="32"/>
         </w:rPr>
@@ -285,6 +284,70 @@
           <w:szCs w:val="32"/>
         </w:rPr>
         <w:t>. Resources</w:t>
+      </w:r>
+      <w:r>
+        <w:rPr>
+          <w:b/>
+          <w:sz w:val="32"/>
+          <w:szCs w:val="32"/>
+        </w:rPr>
+        <w:tab/>
+      </w:r>
+      <w:r>
+        <w:rPr>
+          <w:b/>
+          <w:sz w:val="32"/>
+          <w:szCs w:val="32"/>
+        </w:rPr>
+        <w:tab/>
+      </w:r>
+      <w:r>
+        <w:rPr>
+          <w:b/>
+          <w:sz w:val="32"/>
+          <w:szCs w:val="32"/>
+        </w:rPr>
+        <w:tab/>
+      </w:r>
+      <w:r>
+        <w:rPr>
+          <w:b/>
+          <w:sz w:val="32"/>
+          <w:szCs w:val="32"/>
+        </w:rPr>
+        <w:tab/>
+      </w:r>
+      <w:r>
+        <w:rPr>
+          <w:b/>
+          <w:sz w:val="32"/>
+          <w:szCs w:val="32"/>
+        </w:rPr>
+        <w:tab/>
+      </w:r>
+      <w:r>
+        <w:rPr>
+          <w:b/>
+          <w:sz w:val="32"/>
+          <w:szCs w:val="32"/>
+        </w:rPr>
+        <w:tab/>
+      </w:r>
+      <w:r>
+        <w:rPr>
+          <w:b/>
+          <w:sz w:val="32"/>
+          <w:szCs w:val="32"/>
+        </w:rPr>
+        <w:tab/>
+      </w:r>
+      <w:r>
+        <w:rPr>
+          <w:b/>
+          <w:sz w:val="32"/>
+          <w:szCs w:val="32"/>
+        </w:rPr>
+        <w:t>0</w:t>
       </w:r>
     </w:p>
     <w:p>
@@ -309,6 +372,70 @@
         </w:rPr>
         <w:t>1. People</w:t>
       </w:r>
+      <w:r>
+        <w:rPr>
+          <w:b/>
+          <w:sz w:val="32"/>
+          <w:szCs w:val="32"/>
+        </w:rPr>
+        <w:tab/>
+      </w:r>
+      <w:r>
+        <w:rPr>
+          <w:b/>
+          <w:sz w:val="32"/>
+          <w:szCs w:val="32"/>
+        </w:rPr>
+        <w:tab/>
+      </w:r>
+      <w:r>
+        <w:rPr>
+          <w:b/>
+          <w:sz w:val="32"/>
+          <w:szCs w:val="32"/>
+        </w:rPr>
+        <w:tab/>
+      </w:r>
+      <w:r>
+        <w:rPr>
+          <w:b/>
+          <w:sz w:val="32"/>
+          <w:szCs w:val="32"/>
+        </w:rPr>
+        <w:tab/>
+      </w:r>
+      <w:r>
+        <w:rPr>
+          <w:b/>
+          <w:sz w:val="32"/>
+          <w:szCs w:val="32"/>
+        </w:rPr>
+        <w:tab/>
+      </w:r>
+      <w:r>
+        <w:rPr>
+          <w:b/>
+          <w:sz w:val="32"/>
+          <w:szCs w:val="32"/>
+        </w:rPr>
+        <w:tab/>
+      </w:r>
+      <w:r>
+        <w:rPr>
+          <w:b/>
+          <w:sz w:val="32"/>
+          <w:szCs w:val="32"/>
+        </w:rPr>
+        <w:tab/>
+      </w:r>
+      <w:r>
+        <w:rPr>
+          <w:b/>
+          <w:sz w:val="32"/>
+          <w:szCs w:val="32"/>
+        </w:rPr>
+        <w:t>0</w:t>
+      </w:r>
     </w:p>
     <w:p>
       <w:pPr>
@@ -325,6 +452,62 @@
         <w:tab/>
         <w:t>2. Environment</w:t>
       </w:r>
+      <w:r>
+        <w:rPr>
+          <w:b/>
+          <w:sz w:val="32"/>
+          <w:szCs w:val="32"/>
+        </w:rPr>
+        <w:tab/>
+      </w:r>
+      <w:r>
+        <w:rPr>
+          <w:b/>
+          <w:sz w:val="32"/>
+          <w:szCs w:val="32"/>
+        </w:rPr>
+        <w:tab/>
+      </w:r>
+      <w:r>
+        <w:rPr>
+          <w:b/>
+          <w:sz w:val="32"/>
+          <w:szCs w:val="32"/>
+        </w:rPr>
+        <w:tab/>
+      </w:r>
+      <w:r>
+        <w:rPr>
+          <w:b/>
+          <w:sz w:val="32"/>
+          <w:szCs w:val="32"/>
+        </w:rPr>
+        <w:tab/>
+      </w:r>
+      <w:r>
+        <w:rPr>
+          <w:b/>
+          <w:sz w:val="32"/>
+          <w:szCs w:val="32"/>
+        </w:rPr>
+        <w:tab/>
+      </w:r>
+      <w:r>
+        <w:rPr>
+          <w:b/>
+          <w:sz w:val="32"/>
+          <w:szCs w:val="32"/>
+        </w:rPr>
+        <w:tab/>
+      </w:r>
+      <w:r>
+        <w:rPr>
+          <w:b/>
+          <w:sz w:val="32"/>
+          <w:szCs w:val="32"/>
+        </w:rPr>
+        <w:t>0</w:t>
+      </w:r>
     </w:p>
     <w:p>
       <w:pPr>
@@ -341,6 +524,70 @@
         <w:tab/>
         <w:t>3. Tools</w:t>
       </w:r>
+      <w:r>
+        <w:rPr>
+          <w:b/>
+          <w:sz w:val="32"/>
+          <w:szCs w:val="32"/>
+        </w:rPr>
+        <w:tab/>
+      </w:r>
+      <w:r>
+        <w:rPr>
+          <w:b/>
+          <w:sz w:val="32"/>
+          <w:szCs w:val="32"/>
+        </w:rPr>
+        <w:tab/>
+      </w:r>
+      <w:r>
+        <w:rPr>
+          <w:b/>
+          <w:sz w:val="32"/>
+          <w:szCs w:val="32"/>
+        </w:rPr>
+        <w:tab/>
+      </w:r>
+      <w:r>
+        <w:rPr>
+          <w:b/>
+          <w:sz w:val="32"/>
+          <w:szCs w:val="32"/>
+        </w:rPr>
+        <w:tab/>
+      </w:r>
+      <w:r>
+        <w:rPr>
+          <w:b/>
+          <w:sz w:val="32"/>
+          <w:szCs w:val="32"/>
+        </w:rPr>
+        <w:tab/>
+      </w:r>
+      <w:r>
+        <w:rPr>
+          <w:b/>
+          <w:sz w:val="32"/>
+          <w:szCs w:val="32"/>
+        </w:rPr>
+        <w:tab/>
+      </w:r>
+      <w:r>
+        <w:rPr>
+          <w:b/>
+          <w:sz w:val="32"/>
+          <w:szCs w:val="32"/>
+        </w:rPr>
+        <w:tab/>
+      </w:r>
+      <w:r>
+        <w:rPr>
+          <w:b/>
+          <w:sz w:val="32"/>
+          <w:szCs w:val="32"/>
+        </w:rPr>
+        <w:t>0</w:t>
+      </w:r>
     </w:p>
     <w:p>
       <w:pPr>
@@ -366,6 +613,70 @@
         </w:rPr>
         <w:t>. Test Results</w:t>
       </w:r>
+      <w:r>
+        <w:rPr>
+          <w:b/>
+          <w:sz w:val="32"/>
+          <w:szCs w:val="32"/>
+        </w:rPr>
+        <w:tab/>
+      </w:r>
+      <w:r>
+        <w:rPr>
+          <w:b/>
+          <w:sz w:val="32"/>
+          <w:szCs w:val="32"/>
+        </w:rPr>
+        <w:tab/>
+      </w:r>
+      <w:r>
+        <w:rPr>
+          <w:b/>
+          <w:sz w:val="32"/>
+          <w:szCs w:val="32"/>
+        </w:rPr>
+        <w:tab/>
+      </w:r>
+      <w:r>
+        <w:rPr>
+          <w:b/>
+          <w:sz w:val="32"/>
+          <w:szCs w:val="32"/>
+        </w:rPr>
+        <w:tab/>
+      </w:r>
+      <w:r>
+        <w:rPr>
+          <w:b/>
+          <w:sz w:val="32"/>
+          <w:szCs w:val="32"/>
+        </w:rPr>
+        <w:tab/>
+      </w:r>
+      <w:r>
+        <w:rPr>
+          <w:b/>
+          <w:sz w:val="32"/>
+          <w:szCs w:val="32"/>
+        </w:rPr>
+        <w:tab/>
+      </w:r>
+      <w:r>
+        <w:rPr>
+          <w:b/>
+          <w:sz w:val="32"/>
+          <w:szCs w:val="32"/>
+        </w:rPr>
+        <w:tab/>
+      </w:r>
+      <w:r>
+        <w:rPr>
+          <w:b/>
+          <w:sz w:val="32"/>
+          <w:szCs w:val="32"/>
+        </w:rPr>
+        <w:t>0</w:t>
+      </w:r>
     </w:p>
     <w:p>
       <w:pPr>
@@ -389,6 +700,62 @@
         </w:rPr>
         <w:t>1. Unit Testing</w:t>
       </w:r>
+      <w:r>
+        <w:rPr>
+          <w:b/>
+          <w:sz w:val="32"/>
+          <w:szCs w:val="32"/>
+        </w:rPr>
+        <w:tab/>
+      </w:r>
+      <w:r>
+        <w:rPr>
+          <w:b/>
+          <w:sz w:val="32"/>
+          <w:szCs w:val="32"/>
+        </w:rPr>
+        <w:tab/>
+      </w:r>
+      <w:r>
+        <w:rPr>
+          <w:b/>
+          <w:sz w:val="32"/>
+          <w:szCs w:val="32"/>
+        </w:rPr>
+        <w:tab/>
+      </w:r>
+      <w:r>
+        <w:rPr>
+          <w:b/>
+          <w:sz w:val="32"/>
+          <w:szCs w:val="32"/>
+        </w:rPr>
+        <w:tab/>
+      </w:r>
+      <w:r>
+        <w:rPr>
+          <w:b/>
+          <w:sz w:val="32"/>
+          <w:szCs w:val="32"/>
+        </w:rPr>
+        <w:tab/>
+      </w:r>
+      <w:r>
+        <w:rPr>
+          <w:b/>
+          <w:sz w:val="32"/>
+          <w:szCs w:val="32"/>
+        </w:rPr>
+        <w:tab/>
+      </w:r>
+      <w:r>
+        <w:rPr>
+          <w:b/>
+          <w:sz w:val="32"/>
+          <w:szCs w:val="32"/>
+        </w:rPr>
+        <w:t>0</w:t>
+      </w:r>
     </w:p>
     <w:p>
       <w:pPr>
@@ -412,6 +779,30 @@
         <w:tab/>
         <w:t>1.1 MyBatis Connection Factory</w:t>
       </w:r>
+      <w:r>
+        <w:rPr>
+          <w:b/>
+          <w:sz w:val="32"/>
+          <w:szCs w:val="32"/>
+        </w:rPr>
+        <w:tab/>
+      </w:r>
+      <w:r>
+        <w:rPr>
+          <w:b/>
+          <w:sz w:val="32"/>
+          <w:szCs w:val="32"/>
+        </w:rPr>
+        <w:tab/>
+      </w:r>
+      <w:r>
+        <w:rPr>
+          <w:b/>
+          <w:sz w:val="32"/>
+          <w:szCs w:val="32"/>
+        </w:rPr>
+        <w:t>0</w:t>
+      </w:r>
     </w:p>
     <w:p>
       <w:pPr>
@@ -435,6 +826,62 @@
         <w:tab/>
         <w:t>1.2 CRS DAO</w:t>
       </w:r>
+      <w:r>
+        <w:rPr>
+          <w:b/>
+          <w:sz w:val="32"/>
+          <w:szCs w:val="32"/>
+        </w:rPr>
+        <w:tab/>
+      </w:r>
+      <w:r>
+        <w:rPr>
+          <w:b/>
+          <w:sz w:val="32"/>
+          <w:szCs w:val="32"/>
+        </w:rPr>
+        <w:tab/>
+      </w:r>
+      <w:r>
+        <w:rPr>
+          <w:b/>
+          <w:sz w:val="32"/>
+          <w:szCs w:val="32"/>
+        </w:rPr>
+        <w:tab/>
+      </w:r>
+      <w:r>
+        <w:rPr>
+          <w:b/>
+          <w:sz w:val="32"/>
+          <w:szCs w:val="32"/>
+        </w:rPr>
+        <w:tab/>
+      </w:r>
+      <w:r>
+        <w:rPr>
+          <w:b/>
+          <w:sz w:val="32"/>
+          <w:szCs w:val="32"/>
+        </w:rPr>
+        <w:tab/>
+      </w:r>
+      <w:r>
+        <w:rPr>
+          <w:b/>
+          <w:sz w:val="32"/>
+          <w:szCs w:val="32"/>
+        </w:rPr>
+        <w:tab/>
+      </w:r>
+      <w:r>
+        <w:rPr>
+          <w:b/>
+          <w:sz w:val="32"/>
+          <w:szCs w:val="32"/>
+        </w:rPr>
+        <w:t>0</w:t>
+      </w:r>
     </w:p>
     <w:p>
       <w:pPr>
@@ -458,6 +905,54 @@
         <w:tab/>
         <w:t>1.3 Login Service</w:t>
       </w:r>
+      <w:r>
+        <w:rPr>
+          <w:b/>
+          <w:sz w:val="32"/>
+          <w:szCs w:val="32"/>
+        </w:rPr>
+        <w:tab/>
+      </w:r>
+      <w:r>
+        <w:rPr>
+          <w:b/>
+          <w:sz w:val="32"/>
+          <w:szCs w:val="32"/>
+        </w:rPr>
+        <w:tab/>
+      </w:r>
+      <w:r>
+        <w:rPr>
+          <w:b/>
+          <w:sz w:val="32"/>
+          <w:szCs w:val="32"/>
+        </w:rPr>
+        <w:tab/>
+      </w:r>
+      <w:r>
+        <w:rPr>
+          <w:b/>
+          <w:sz w:val="32"/>
+          <w:szCs w:val="32"/>
+        </w:rPr>
+        <w:tab/>
+      </w:r>
+      <w:r>
+        <w:rPr>
+          <w:b/>
+          <w:sz w:val="32"/>
+          <w:szCs w:val="32"/>
+        </w:rPr>
+        <w:tab/>
+      </w:r>
+      <w:r>
+        <w:rPr>
+          <w:b/>
+          <w:sz w:val="32"/>
+          <w:szCs w:val="32"/>
+        </w:rPr>
+        <w:t>0</w:t>
+      </w:r>
     </w:p>
     <w:p>
       <w:pPr>
@@ -481,6 +976,54 @@
         <w:tab/>
         <w:t>1.4 Email Service</w:t>
       </w:r>
+      <w:r>
+        <w:rPr>
+          <w:b/>
+          <w:sz w:val="32"/>
+          <w:szCs w:val="32"/>
+        </w:rPr>
+        <w:tab/>
+      </w:r>
+      <w:r>
+        <w:rPr>
+          <w:b/>
+          <w:sz w:val="32"/>
+          <w:szCs w:val="32"/>
+        </w:rPr>
+        <w:tab/>
+      </w:r>
+      <w:r>
+        <w:rPr>
+          <w:b/>
+          <w:sz w:val="32"/>
+          <w:szCs w:val="32"/>
+        </w:rPr>
+        <w:tab/>
+      </w:r>
+      <w:r>
+        <w:rPr>
+          <w:b/>
+          <w:sz w:val="32"/>
+          <w:szCs w:val="32"/>
+        </w:rPr>
+        <w:tab/>
+      </w:r>
+      <w:r>
+        <w:rPr>
+          <w:b/>
+          <w:sz w:val="32"/>
+          <w:szCs w:val="32"/>
+        </w:rPr>
+        <w:tab/>
+      </w:r>
+      <w:r>
+        <w:rPr>
+          <w:b/>
+          <w:sz w:val="32"/>
+          <w:szCs w:val="32"/>
+        </w:rPr>
+        <w:t>0</w:t>
+      </w:r>
     </w:p>
     <w:p>
       <w:pPr>
@@ -504,6 +1047,46 @@
         <w:tab/>
         <w:t>1.5 Schedule Service</w:t>
       </w:r>
+      <w:r>
+        <w:rPr>
+          <w:b/>
+          <w:sz w:val="32"/>
+          <w:szCs w:val="32"/>
+        </w:rPr>
+        <w:tab/>
+      </w:r>
+      <w:r>
+        <w:rPr>
+          <w:b/>
+          <w:sz w:val="32"/>
+          <w:szCs w:val="32"/>
+        </w:rPr>
+        <w:tab/>
+      </w:r>
+      <w:r>
+        <w:rPr>
+          <w:b/>
+          <w:sz w:val="32"/>
+          <w:szCs w:val="32"/>
+        </w:rPr>
+        <w:tab/>
+      </w:r>
+      <w:r>
+        <w:rPr>
+          <w:b/>
+          <w:sz w:val="32"/>
+          <w:szCs w:val="32"/>
+        </w:rPr>
+        <w:tab/>
+      </w:r>
+      <w:r>
+        <w:rPr>
+          <w:b/>
+          <w:sz w:val="32"/>
+          <w:szCs w:val="32"/>
+        </w:rPr>
+        <w:t>0</w:t>
+      </w:r>
     </w:p>
     <w:p>
       <w:pPr>
@@ -519,6 +1102,62 @@
         </w:rPr>
         <w:tab/>
         <w:t>2. System Testing</w:t>
+      </w:r>
+      <w:r>
+        <w:rPr>
+          <w:b/>
+          <w:sz w:val="32"/>
+          <w:szCs w:val="32"/>
+        </w:rPr>
+        <w:tab/>
+      </w:r>
+      <w:r>
+        <w:rPr>
+          <w:b/>
+          <w:sz w:val="32"/>
+          <w:szCs w:val="32"/>
+        </w:rPr>
+        <w:tab/>
+      </w:r>
+      <w:r>
+        <w:rPr>
+          <w:b/>
+          <w:sz w:val="32"/>
+          <w:szCs w:val="32"/>
+        </w:rPr>
+        <w:tab/>
+      </w:r>
+      <w:r>
+        <w:rPr>
+          <w:b/>
+          <w:sz w:val="32"/>
+          <w:szCs w:val="32"/>
+        </w:rPr>
+        <w:tab/>
+      </w:r>
+      <w:r>
+        <w:rPr>
+          <w:b/>
+          <w:sz w:val="32"/>
+          <w:szCs w:val="32"/>
+        </w:rPr>
+        <w:tab/>
+      </w:r>
+      <w:r>
+        <w:rPr>
+          <w:b/>
+          <w:sz w:val="32"/>
+          <w:szCs w:val="32"/>
+        </w:rPr>
+        <w:tab/>
+      </w:r>
+      <w:r>
+        <w:rPr>
+          <w:b/>
+          <w:sz w:val="32"/>
+          <w:szCs w:val="32"/>
+        </w:rPr>
+        <w:t>0</w:t>
       </w:r>
     </w:p>
     <w:p>
@@ -6745,7 +7384,7 @@
 </file>
 
 <file path=customXml/itemProps1.xml><?xml version="1.0" encoding="utf-8"?>
-<ds:datastoreItem xmlns:ds="http://schemas.openxmlformats.org/officeDocument/2006/customXml" ds:itemID="{CEFCDDBE-3589-4574-BED7-8E512E7C4D14}">
+<ds:datastoreItem xmlns:ds="http://schemas.openxmlformats.org/officeDocument/2006/customXml" ds:itemID="{305C5BBD-A2C1-44DD-8E20-3AB2280F8419}">
   <ds:schemaRefs>
     <ds:schemaRef ds:uri="http://schemas.openxmlformats.org/officeDocument/2006/bibliography"/>
   </ds:schemaRefs>

</xml_diff>

<commit_message>
Unit testing 1.1 done
</commit_message>
<xml_diff>
--- a/docs/CRP Testing.docx
+++ b/docs/CRP Testing.docx
@@ -1566,6 +1566,13 @@
                 <w:szCs w:val="24"/>
               </w:rPr>
             </w:pPr>
+            <w:r>
+              <w:rPr>
+                <w:sz w:val="24"/>
+                <w:szCs w:val="24"/>
+              </w:rPr>
+              <w:t>Get SQL Session Factory</w:t>
+            </w:r>
           </w:p>
         </w:tc>
       </w:tr>
@@ -1601,6 +1608,13 @@
                 <w:szCs w:val="24"/>
               </w:rPr>
             </w:pPr>
+            <w:r>
+              <w:rPr>
+                <w:sz w:val="24"/>
+                <w:szCs w:val="24"/>
+              </w:rPr>
+              <w:t>PASS</w:t>
+            </w:r>
           </w:p>
         </w:tc>
       </w:tr>
@@ -1636,6 +1650,13 @@
                 <w:szCs w:val="24"/>
               </w:rPr>
             </w:pPr>
+            <w:r>
+              <w:rPr>
+                <w:sz w:val="24"/>
+                <w:szCs w:val="24"/>
+              </w:rPr>
+              <w:t>0/5</w:t>
+            </w:r>
           </w:p>
         </w:tc>
       </w:tr>
@@ -1671,6 +1692,13 @@
                 <w:szCs w:val="24"/>
               </w:rPr>
             </w:pPr>
+            <w:r>
+              <w:rPr>
+                <w:sz w:val="24"/>
+                <w:szCs w:val="24"/>
+              </w:rPr>
+              <w:t>A connection to the database is successfully created, from information available in SqlMapConfig.xml, and returned.</w:t>
+            </w:r>
           </w:p>
         </w:tc>
       </w:tr>
@@ -1680,10 +1708,36 @@
         <w:spacing w:after="0"/>
         <w:rPr>
           <w:b/>
-          <w:sz w:val="32"/>
-          <w:szCs w:val="32"/>
-        </w:rPr>
-      </w:pPr>
+          <w:sz w:val="28"/>
+          <w:szCs w:val="28"/>
+        </w:rPr>
+      </w:pPr>
+    </w:p>
+    <w:p>
+      <w:pPr>
+        <w:spacing w:after="120"/>
+        <w:rPr>
+          <w:b/>
+          <w:sz w:val="28"/>
+          <w:szCs w:val="28"/>
+        </w:rPr>
+      </w:pPr>
+      <w:r>
+        <w:rPr>
+          <w:b/>
+          <w:sz w:val="28"/>
+          <w:szCs w:val="28"/>
+        </w:rPr>
+        <w:t>1.2</w:t>
+      </w:r>
+      <w:r>
+        <w:rPr>
+          <w:b/>
+          <w:sz w:val="28"/>
+          <w:szCs w:val="28"/>
+        </w:rPr>
+        <w:t xml:space="preserve"> CRS DAO</w:t>
+      </w:r>
     </w:p>
     <w:tbl>
       <w:tblPr>
@@ -1838,39 +1892,13 @@
     </w:tbl>
     <w:p>
       <w:pPr>
-        <w:spacing w:after="120"/>
-        <w:rPr>
-          <w:b/>
-          <w:sz w:val="28"/>
-          <w:szCs w:val="28"/>
-        </w:rPr>
-      </w:pPr>
-    </w:p>
-    <w:p>
-      <w:pPr>
-        <w:spacing w:after="120"/>
-        <w:rPr>
-          <w:b/>
-          <w:sz w:val="28"/>
-          <w:szCs w:val="28"/>
-        </w:rPr>
-      </w:pPr>
-      <w:r>
-        <w:rPr>
-          <w:b/>
-          <w:sz w:val="28"/>
-          <w:szCs w:val="28"/>
-        </w:rPr>
-        <w:t>1.2</w:t>
-      </w:r>
-      <w:r>
-        <w:rPr>
-          <w:b/>
-          <w:sz w:val="28"/>
-          <w:szCs w:val="28"/>
-        </w:rPr>
-        <w:t xml:space="preserve"> CRS DAO</w:t>
-      </w:r>
+        <w:spacing w:after="0"/>
+        <w:rPr>
+          <w:b/>
+          <w:sz w:val="32"/>
+          <w:szCs w:val="32"/>
+        </w:rPr>
+      </w:pPr>
     </w:p>
     <w:tbl>
       <w:tblPr>
@@ -2028,10 +2056,35 @@
         <w:spacing w:after="0"/>
         <w:rPr>
           <w:b/>
-          <w:sz w:val="32"/>
-          <w:szCs w:val="32"/>
-        </w:rPr>
-      </w:pPr>
+          <w:sz w:val="28"/>
+          <w:szCs w:val="28"/>
+        </w:rPr>
+      </w:pPr>
+    </w:p>
+    <w:p>
+      <w:pPr>
+        <w:rPr>
+          <w:b/>
+          <w:sz w:val="28"/>
+          <w:szCs w:val="28"/>
+        </w:rPr>
+      </w:pPr>
+      <w:r>
+        <w:rPr>
+          <w:b/>
+          <w:sz w:val="28"/>
+          <w:szCs w:val="28"/>
+        </w:rPr>
+        <w:t>1.3</w:t>
+      </w:r>
+      <w:r>
+        <w:rPr>
+          <w:b/>
+          <w:sz w:val="28"/>
+          <w:szCs w:val="28"/>
+        </w:rPr>
+        <w:t xml:space="preserve"> Login Service</w:t>
+      </w:r>
     </w:p>
     <w:tbl>
       <w:tblPr>
@@ -2189,35 +2242,10 @@
         <w:spacing w:after="0"/>
         <w:rPr>
           <w:b/>
-          <w:sz w:val="28"/>
-          <w:szCs w:val="28"/>
-        </w:rPr>
-      </w:pPr>
-    </w:p>
-    <w:p>
-      <w:pPr>
-        <w:rPr>
-          <w:b/>
-          <w:sz w:val="28"/>
-          <w:szCs w:val="28"/>
-        </w:rPr>
-      </w:pPr>
-      <w:r>
-        <w:rPr>
-          <w:b/>
-          <w:sz w:val="28"/>
-          <w:szCs w:val="28"/>
-        </w:rPr>
-        <w:t>1.3</w:t>
-      </w:r>
-      <w:r>
-        <w:rPr>
-          <w:b/>
-          <w:sz w:val="28"/>
-          <w:szCs w:val="28"/>
-        </w:rPr>
-        <w:t xml:space="preserve"> Login Service</w:t>
-      </w:r>
+          <w:sz w:val="32"/>
+          <w:szCs w:val="32"/>
+        </w:rPr>
+      </w:pPr>
     </w:p>
     <w:tbl>
       <w:tblPr>
@@ -2375,10 +2403,35 @@
         <w:spacing w:after="0"/>
         <w:rPr>
           <w:b/>
-          <w:sz w:val="32"/>
-          <w:szCs w:val="32"/>
-        </w:rPr>
-      </w:pPr>
+          <w:sz w:val="28"/>
+          <w:szCs w:val="28"/>
+        </w:rPr>
+      </w:pPr>
+    </w:p>
+    <w:p>
+      <w:pPr>
+        <w:rPr>
+          <w:b/>
+          <w:sz w:val="28"/>
+          <w:szCs w:val="28"/>
+        </w:rPr>
+      </w:pPr>
+      <w:r>
+        <w:rPr>
+          <w:b/>
+          <w:sz w:val="28"/>
+          <w:szCs w:val="28"/>
+        </w:rPr>
+        <w:t>1.4</w:t>
+      </w:r>
+      <w:r>
+        <w:rPr>
+          <w:b/>
+          <w:sz w:val="28"/>
+          <w:szCs w:val="28"/>
+        </w:rPr>
+        <w:t xml:space="preserve"> Email Service</w:t>
+      </w:r>
     </w:p>
     <w:tbl>
       <w:tblPr>
@@ -2477,6 +2530,7 @@
                 <w:sz w:val="24"/>
                 <w:szCs w:val="24"/>
               </w:rPr>
+              <w:lastRenderedPageBreak/>
               <w:t>Severity</w:t>
             </w:r>
           </w:p>
@@ -2536,35 +2590,10 @@
         <w:spacing w:after="0"/>
         <w:rPr>
           <w:b/>
-          <w:sz w:val="28"/>
-          <w:szCs w:val="28"/>
-        </w:rPr>
-      </w:pPr>
-    </w:p>
-    <w:p>
-      <w:pPr>
-        <w:rPr>
-          <w:b/>
-          <w:sz w:val="28"/>
-          <w:szCs w:val="28"/>
-        </w:rPr>
-      </w:pPr>
-      <w:r>
-        <w:rPr>
-          <w:b/>
-          <w:sz w:val="28"/>
-          <w:szCs w:val="28"/>
-        </w:rPr>
-        <w:t>1.4</w:t>
-      </w:r>
-      <w:r>
-        <w:rPr>
-          <w:b/>
-          <w:sz w:val="28"/>
-          <w:szCs w:val="28"/>
-        </w:rPr>
-        <w:t xml:space="preserve"> Email Service</w:t>
-      </w:r>
+          <w:sz w:val="32"/>
+          <w:szCs w:val="32"/>
+        </w:rPr>
+      </w:pPr>
     </w:p>
     <w:tbl>
       <w:tblPr>
@@ -2722,10 +2751,35 @@
         <w:spacing w:after="0"/>
         <w:rPr>
           <w:b/>
-          <w:sz w:val="32"/>
-          <w:szCs w:val="32"/>
-        </w:rPr>
-      </w:pPr>
+          <w:sz w:val="28"/>
+          <w:szCs w:val="28"/>
+        </w:rPr>
+      </w:pPr>
+    </w:p>
+    <w:p>
+      <w:pPr>
+        <w:rPr>
+          <w:b/>
+          <w:sz w:val="28"/>
+          <w:szCs w:val="28"/>
+        </w:rPr>
+      </w:pPr>
+      <w:r>
+        <w:rPr>
+          <w:b/>
+          <w:sz w:val="28"/>
+          <w:szCs w:val="28"/>
+        </w:rPr>
+        <w:t>1.5</w:t>
+      </w:r>
+      <w:r>
+        <w:rPr>
+          <w:b/>
+          <w:sz w:val="28"/>
+          <w:szCs w:val="28"/>
+        </w:rPr>
+        <w:t xml:space="preserve"> Schedule Service</w:t>
+      </w:r>
     </w:p>
     <w:tbl>
       <w:tblPr>
@@ -2883,35 +2937,10 @@
         <w:spacing w:after="0"/>
         <w:rPr>
           <w:b/>
-          <w:sz w:val="28"/>
-          <w:szCs w:val="28"/>
-        </w:rPr>
-      </w:pPr>
-    </w:p>
-    <w:p>
-      <w:pPr>
-        <w:rPr>
-          <w:b/>
-          <w:sz w:val="28"/>
-          <w:szCs w:val="28"/>
-        </w:rPr>
-      </w:pPr>
-      <w:r>
-        <w:rPr>
-          <w:b/>
-          <w:sz w:val="28"/>
-          <w:szCs w:val="28"/>
-        </w:rPr>
-        <w:t>1.5</w:t>
-      </w:r>
-      <w:r>
-        <w:rPr>
-          <w:b/>
-          <w:sz w:val="28"/>
-          <w:szCs w:val="28"/>
-        </w:rPr>
-        <w:t xml:space="preserve"> Schedule Service</w:t>
-      </w:r>
+          <w:sz w:val="32"/>
+          <w:szCs w:val="32"/>
+        </w:rPr>
+      </w:pPr>
     </w:p>
     <w:tbl>
       <w:tblPr>
@@ -3074,167 +3103,6 @@
         </w:rPr>
       </w:pPr>
     </w:p>
-    <w:tbl>
-      <w:tblPr>
-        <w:tblStyle w:val="TableGrid"/>
-        <w:tblW w:w="0" w:type="auto"/>
-        <w:tblLook w:val="04A0"/>
-      </w:tblPr>
-      <w:tblGrid>
-        <w:gridCol w:w="2448"/>
-        <w:gridCol w:w="7128"/>
-      </w:tblGrid>
-      <w:tr>
-        <w:tc>
-          <w:tcPr>
-            <w:tcW w:w="2448" w:type="dxa"/>
-          </w:tcPr>
-          <w:p>
-            <w:pPr>
-              <w:rPr>
-                <w:sz w:val="24"/>
-                <w:szCs w:val="24"/>
-              </w:rPr>
-            </w:pPr>
-            <w:r>
-              <w:rPr>
-                <w:sz w:val="24"/>
-                <w:szCs w:val="24"/>
-              </w:rPr>
-              <w:t>Test</w:t>
-            </w:r>
-          </w:p>
-        </w:tc>
-        <w:tc>
-          <w:tcPr>
-            <w:tcW w:w="7128" w:type="dxa"/>
-          </w:tcPr>
-          <w:p>
-            <w:pPr>
-              <w:rPr>
-                <w:sz w:val="24"/>
-                <w:szCs w:val="24"/>
-              </w:rPr>
-            </w:pPr>
-          </w:p>
-        </w:tc>
-      </w:tr>
-      <w:tr>
-        <w:tc>
-          <w:tcPr>
-            <w:tcW w:w="2448" w:type="dxa"/>
-          </w:tcPr>
-          <w:p>
-            <w:pPr>
-              <w:rPr>
-                <w:sz w:val="24"/>
-                <w:szCs w:val="24"/>
-              </w:rPr>
-            </w:pPr>
-            <w:r>
-              <w:rPr>
-                <w:sz w:val="24"/>
-                <w:szCs w:val="24"/>
-              </w:rPr>
-              <w:t>Pass/Fail</w:t>
-            </w:r>
-          </w:p>
-        </w:tc>
-        <w:tc>
-          <w:tcPr>
-            <w:tcW w:w="7128" w:type="dxa"/>
-          </w:tcPr>
-          <w:p>
-            <w:pPr>
-              <w:rPr>
-                <w:sz w:val="24"/>
-                <w:szCs w:val="24"/>
-              </w:rPr>
-            </w:pPr>
-          </w:p>
-        </w:tc>
-      </w:tr>
-      <w:tr>
-        <w:tc>
-          <w:tcPr>
-            <w:tcW w:w="2448" w:type="dxa"/>
-          </w:tcPr>
-          <w:p>
-            <w:pPr>
-              <w:rPr>
-                <w:sz w:val="24"/>
-                <w:szCs w:val="24"/>
-              </w:rPr>
-            </w:pPr>
-            <w:r>
-              <w:rPr>
-                <w:sz w:val="24"/>
-                <w:szCs w:val="24"/>
-              </w:rPr>
-              <w:t>Severity</w:t>
-            </w:r>
-          </w:p>
-        </w:tc>
-        <w:tc>
-          <w:tcPr>
-            <w:tcW w:w="7128" w:type="dxa"/>
-          </w:tcPr>
-          <w:p>
-            <w:pPr>
-              <w:rPr>
-                <w:sz w:val="24"/>
-                <w:szCs w:val="24"/>
-              </w:rPr>
-            </w:pPr>
-          </w:p>
-        </w:tc>
-      </w:tr>
-      <w:tr>
-        <w:tc>
-          <w:tcPr>
-            <w:tcW w:w="2448" w:type="dxa"/>
-          </w:tcPr>
-          <w:p>
-            <w:pPr>
-              <w:rPr>
-                <w:sz w:val="24"/>
-                <w:szCs w:val="24"/>
-              </w:rPr>
-            </w:pPr>
-            <w:r>
-              <w:rPr>
-                <w:sz w:val="24"/>
-                <w:szCs w:val="24"/>
-              </w:rPr>
-              <w:t>Summary/Comments</w:t>
-            </w:r>
-          </w:p>
-        </w:tc>
-        <w:tc>
-          <w:tcPr>
-            <w:tcW w:w="7128" w:type="dxa"/>
-          </w:tcPr>
-          <w:p>
-            <w:pPr>
-              <w:rPr>
-                <w:sz w:val="24"/>
-                <w:szCs w:val="24"/>
-              </w:rPr>
-            </w:pPr>
-          </w:p>
-        </w:tc>
-      </w:tr>
-    </w:tbl>
-    <w:p>
-      <w:pPr>
-        <w:spacing w:after="0"/>
-        <w:rPr>
-          <w:b/>
-          <w:sz w:val="32"/>
-          <w:szCs w:val="32"/>
-        </w:rPr>
-      </w:pPr>
-    </w:p>
     <w:p>
       <w:pPr>
         <w:rPr>
@@ -3685,7 +3553,6 @@
                 <w:sz w:val="24"/>
                 <w:szCs w:val="24"/>
               </w:rPr>
-              <w:lastRenderedPageBreak/>
               <w:t>Test</w:t>
             </w:r>
           </w:p>
@@ -3875,6 +3742,7 @@
                 <w:sz w:val="24"/>
                 <w:szCs w:val="24"/>
               </w:rPr>
+              <w:lastRenderedPageBreak/>
               <w:t>Test</w:t>
             </w:r>
           </w:p>
@@ -4895,7 +4763,6 @@
                 <w:sz w:val="24"/>
                 <w:szCs w:val="24"/>
               </w:rPr>
-              <w:lastRenderedPageBreak/>
               <w:t>Severity</w:t>
             </w:r>
           </w:p>
@@ -5085,6 +4952,7 @@
                 <w:sz w:val="24"/>
                 <w:szCs w:val="24"/>
               </w:rPr>
+              <w:lastRenderedPageBreak/>
               <w:t>Severity</w:t>
             </w:r>
           </w:p>
@@ -6198,7 +6066,6 @@
                 <w:sz w:val="24"/>
                 <w:szCs w:val="24"/>
               </w:rPr>
-              <w:lastRenderedPageBreak/>
               <w:t>Severity</w:t>
             </w:r>
           </w:p>
@@ -6353,6 +6220,7 @@
                 <w:sz w:val="24"/>
                 <w:szCs w:val="24"/>
               </w:rPr>
+              <w:lastRenderedPageBreak/>
               <w:t>Pass/Fail</w:t>
             </w:r>
           </w:p>
@@ -7384,7 +7252,7 @@
 </file>
 
 <file path=customXml/itemProps1.xml><?xml version="1.0" encoding="utf-8"?>
-<ds:datastoreItem xmlns:ds="http://schemas.openxmlformats.org/officeDocument/2006/customXml" ds:itemID="{305C5BBD-A2C1-44DD-8E20-3AB2280F8419}">
+<ds:datastoreItem xmlns:ds="http://schemas.openxmlformats.org/officeDocument/2006/customXml" ds:itemID="{EFFF8612-14DB-440A-BA03-732B6DF21B57}">
   <ds:schemaRefs>
     <ds:schemaRef ds:uri="http://schemas.openxmlformats.org/officeDocument/2006/bibliography"/>
   </ds:schemaRefs>

</xml_diff>

<commit_message>
Updated table layouts to not span across pages
</commit_message>
<xml_diff>
--- a/docs/CRP Testing.docx
+++ b/docs/CRP Testing.docx
@@ -6486,8 +6486,8 @@
         <w:spacing w:after="0"/>
         <w:rPr>
           <w:b/>
-          <w:sz w:val="32"/>
-          <w:szCs w:val="32"/>
+          <w:sz w:val="24"/>
+          <w:szCs w:val="24"/>
         </w:rPr>
       </w:pPr>
     </w:p>
@@ -6728,8 +6728,8 @@
         <w:spacing w:after="0"/>
         <w:rPr>
           <w:b/>
-          <w:sz w:val="32"/>
-          <w:szCs w:val="32"/>
+          <w:sz w:val="24"/>
+          <w:szCs w:val="24"/>
         </w:rPr>
       </w:pPr>
     </w:p>
@@ -6956,8 +6956,48 @@
         <w:spacing w:after="0"/>
         <w:rPr>
           <w:b/>
-          <w:sz w:val="32"/>
-          <w:szCs w:val="32"/>
+          <w:sz w:val="24"/>
+          <w:szCs w:val="24"/>
+        </w:rPr>
+      </w:pPr>
+    </w:p>
+    <w:p>
+      <w:pPr>
+        <w:spacing w:after="0"/>
+        <w:rPr>
+          <w:b/>
+          <w:sz w:val="24"/>
+          <w:szCs w:val="24"/>
+        </w:rPr>
+      </w:pPr>
+    </w:p>
+    <w:p>
+      <w:pPr>
+        <w:spacing w:after="0"/>
+        <w:rPr>
+          <w:b/>
+          <w:sz w:val="24"/>
+          <w:szCs w:val="24"/>
+        </w:rPr>
+      </w:pPr>
+    </w:p>
+    <w:p>
+      <w:pPr>
+        <w:spacing w:after="0"/>
+        <w:rPr>
+          <w:b/>
+          <w:sz w:val="24"/>
+          <w:szCs w:val="24"/>
+        </w:rPr>
+      </w:pPr>
+    </w:p>
+    <w:p>
+      <w:pPr>
+        <w:spacing w:after="0"/>
+        <w:rPr>
+          <w:b/>
+          <w:sz w:val="24"/>
+          <w:szCs w:val="24"/>
         </w:rPr>
       </w:pPr>
     </w:p>
@@ -6988,6 +7028,7 @@
                 <w:sz w:val="24"/>
                 <w:szCs w:val="24"/>
               </w:rPr>
+              <w:lastRenderedPageBreak/>
               <w:t>Test</w:t>
             </w:r>
           </w:p>
@@ -7125,7 +7166,6 @@
                 <w:sz w:val="24"/>
                 <w:szCs w:val="24"/>
               </w:rPr>
-              <w:lastRenderedPageBreak/>
               <w:t>Severity</w:t>
             </w:r>
           </w:p>
@@ -7185,8 +7225,8 @@
         <w:spacing w:after="0"/>
         <w:rPr>
           <w:b/>
-          <w:sz w:val="32"/>
-          <w:szCs w:val="32"/>
+          <w:sz w:val="24"/>
+          <w:szCs w:val="24"/>
         </w:rPr>
       </w:pPr>
     </w:p>
@@ -7440,10 +7480,257 @@
         </w:rPr>
       </w:pPr>
     </w:p>
+    <w:tbl>
+      <w:tblPr>
+        <w:tblStyle w:val="TableGrid"/>
+        <w:tblW w:w="0" w:type="auto"/>
+        <w:tblLook w:val="04A0"/>
+      </w:tblPr>
+      <w:tblGrid>
+        <w:gridCol w:w="2448"/>
+        <w:gridCol w:w="7128"/>
+      </w:tblGrid>
+      <w:tr>
+        <w:tc>
+          <w:tcPr>
+            <w:tcW w:w="2448" w:type="dxa"/>
+          </w:tcPr>
+          <w:p>
+            <w:pPr>
+              <w:rPr>
+                <w:sz w:val="24"/>
+                <w:szCs w:val="24"/>
+              </w:rPr>
+            </w:pPr>
+            <w:r>
+              <w:rPr>
+                <w:sz w:val="24"/>
+                <w:szCs w:val="24"/>
+              </w:rPr>
+              <w:t>Test</w:t>
+            </w:r>
+          </w:p>
+        </w:tc>
+        <w:tc>
+          <w:tcPr>
+            <w:tcW w:w="7128" w:type="dxa"/>
+          </w:tcPr>
+          <w:p>
+            <w:pPr>
+              <w:rPr>
+                <w:sz w:val="24"/>
+                <w:szCs w:val="24"/>
+              </w:rPr>
+            </w:pPr>
+            <w:r>
+              <w:rPr>
+                <w:sz w:val="24"/>
+                <w:szCs w:val="24"/>
+              </w:rPr>
+              <w:t>Get employee by email</w:t>
+            </w:r>
+          </w:p>
+        </w:tc>
+      </w:tr>
+      <w:tr>
+        <w:tc>
+          <w:tcPr>
+            <w:tcW w:w="2448" w:type="dxa"/>
+          </w:tcPr>
+          <w:p>
+            <w:pPr>
+              <w:rPr>
+                <w:sz w:val="24"/>
+                <w:szCs w:val="24"/>
+              </w:rPr>
+            </w:pPr>
+            <w:proofErr w:type="spellStart"/>
+            <w:r>
+              <w:rPr>
+                <w:sz w:val="24"/>
+                <w:szCs w:val="24"/>
+              </w:rPr>
+              <w:t>JUnit</w:t>
+            </w:r>
+            <w:proofErr w:type="spellEnd"/>
+            <w:r>
+              <w:rPr>
+                <w:sz w:val="24"/>
+                <w:szCs w:val="24"/>
+              </w:rPr>
+              <w:t xml:space="preserve"> Test</w:t>
+            </w:r>
+          </w:p>
+        </w:tc>
+        <w:tc>
+          <w:tcPr>
+            <w:tcW w:w="7128" w:type="dxa"/>
+          </w:tcPr>
+          <w:p>
+            <w:pPr>
+              <w:rPr>
+                <w:sz w:val="24"/>
+                <w:szCs w:val="24"/>
+              </w:rPr>
+            </w:pPr>
+            <w:proofErr w:type="spellStart"/>
+            <w:r>
+              <w:rPr>
+                <w:sz w:val="24"/>
+                <w:szCs w:val="24"/>
+              </w:rPr>
+              <w:t>CrsDAOTest.test</w:t>
+            </w:r>
+            <w:r>
+              <w:rPr>
+                <w:sz w:val="24"/>
+                <w:szCs w:val="24"/>
+              </w:rPr>
+              <w:t>B</w:t>
+            </w:r>
+            <w:r>
+              <w:rPr>
+                <w:sz w:val="24"/>
+                <w:szCs w:val="24"/>
+              </w:rPr>
+              <w:t>GetLoginRecord</w:t>
+            </w:r>
+            <w:proofErr w:type="spellEnd"/>
+          </w:p>
+        </w:tc>
+      </w:tr>
+      <w:tr>
+        <w:tc>
+          <w:tcPr>
+            <w:tcW w:w="2448" w:type="dxa"/>
+          </w:tcPr>
+          <w:p>
+            <w:pPr>
+              <w:rPr>
+                <w:sz w:val="24"/>
+                <w:szCs w:val="24"/>
+              </w:rPr>
+            </w:pPr>
+            <w:r>
+              <w:rPr>
+                <w:sz w:val="24"/>
+                <w:szCs w:val="24"/>
+              </w:rPr>
+              <w:t>Pass/Fail</w:t>
+            </w:r>
+          </w:p>
+        </w:tc>
+        <w:tc>
+          <w:tcPr>
+            <w:tcW w:w="7128" w:type="dxa"/>
+          </w:tcPr>
+          <w:p>
+            <w:pPr>
+              <w:rPr>
+                <w:sz w:val="24"/>
+                <w:szCs w:val="24"/>
+              </w:rPr>
+            </w:pPr>
+            <w:r>
+              <w:rPr>
+                <w:sz w:val="24"/>
+                <w:szCs w:val="24"/>
+              </w:rPr>
+              <w:t>PASS</w:t>
+            </w:r>
+          </w:p>
+        </w:tc>
+      </w:tr>
+      <w:tr>
+        <w:tc>
+          <w:tcPr>
+            <w:tcW w:w="2448" w:type="dxa"/>
+          </w:tcPr>
+          <w:p>
+            <w:pPr>
+              <w:rPr>
+                <w:sz w:val="24"/>
+                <w:szCs w:val="24"/>
+              </w:rPr>
+            </w:pPr>
+            <w:r>
+              <w:rPr>
+                <w:sz w:val="24"/>
+                <w:szCs w:val="24"/>
+              </w:rPr>
+              <w:t>Severity</w:t>
+            </w:r>
+          </w:p>
+        </w:tc>
+        <w:tc>
+          <w:tcPr>
+            <w:tcW w:w="7128" w:type="dxa"/>
+          </w:tcPr>
+          <w:p>
+            <w:pPr>
+              <w:rPr>
+                <w:sz w:val="24"/>
+                <w:szCs w:val="24"/>
+              </w:rPr>
+            </w:pPr>
+            <w:r>
+              <w:rPr>
+                <w:sz w:val="24"/>
+                <w:szCs w:val="24"/>
+              </w:rPr>
+              <w:t>0/5</w:t>
+            </w:r>
+          </w:p>
+        </w:tc>
+      </w:tr>
+      <w:tr>
+        <w:tc>
+          <w:tcPr>
+            <w:tcW w:w="2448" w:type="dxa"/>
+          </w:tcPr>
+          <w:p>
+            <w:pPr>
+              <w:rPr>
+                <w:sz w:val="24"/>
+                <w:szCs w:val="24"/>
+              </w:rPr>
+            </w:pPr>
+            <w:r>
+              <w:rPr>
+                <w:sz w:val="24"/>
+                <w:szCs w:val="24"/>
+              </w:rPr>
+              <w:t>Summary/Comments</w:t>
+            </w:r>
+          </w:p>
+        </w:tc>
+        <w:tc>
+          <w:tcPr>
+            <w:tcW w:w="7128" w:type="dxa"/>
+          </w:tcPr>
+          <w:p>
+            <w:pPr>
+              <w:rPr>
+                <w:sz w:val="24"/>
+                <w:szCs w:val="24"/>
+              </w:rPr>
+            </w:pPr>
+            <w:r>
+              <w:rPr>
+                <w:sz w:val="24"/>
+                <w:szCs w:val="24"/>
+              </w:rPr>
+              <w:t>Correctly retrieves the employee by email id</w:t>
+            </w:r>
+          </w:p>
+        </w:tc>
+      </w:tr>
+    </w:tbl>
     <w:p>
       <w:pPr>
         <w:spacing w:after="0"/>
         <w:rPr>
+          <w:b/>
           <w:sz w:val="24"/>
           <w:szCs w:val="24"/>
         </w:rPr>
@@ -7496,7 +7783,7 @@
                 <w:sz w:val="24"/>
                 <w:szCs w:val="24"/>
               </w:rPr>
-              <w:t>Get employee by email</w:t>
+              <w:t>Canceling a carpool drive</w:t>
             </w:r>
           </w:p>
         </w:tc>
@@ -7548,21 +7835,7 @@
                 <w:sz w:val="24"/>
                 <w:szCs w:val="24"/>
               </w:rPr>
-              <w:t>CrsDAOTest.test</w:t>
-            </w:r>
-            <w:r>
-              <w:rPr>
-                <w:sz w:val="24"/>
-                <w:szCs w:val="24"/>
-              </w:rPr>
-              <w:t>B</w:t>
-            </w:r>
-            <w:r>
-              <w:rPr>
-                <w:sz w:val="24"/>
-                <w:szCs w:val="24"/>
-              </w:rPr>
-              <w:t>GetLoginRecord</w:t>
+              <w:t>CrsDAOTest.testCancelCarpoolDrive</w:t>
             </w:r>
             <w:proofErr w:type="spellEnd"/>
           </w:p>
@@ -7689,7 +7962,21 @@
                 <w:sz w:val="24"/>
                 <w:szCs w:val="24"/>
               </w:rPr>
-              <w:t>Correctly retrieves the employee by email id</w:t>
+              <w:t xml:space="preserve">Correctly makes a driver a passenger </w:t>
+            </w:r>
+            <w:r>
+              <w:rPr>
+                <w:sz w:val="24"/>
+                <w:szCs w:val="24"/>
+              </w:rPr>
+              <w:t>and removes them from the carpool for that day.</w:t>
+            </w:r>
+            <w:r>
+              <w:rPr>
+                <w:sz w:val="24"/>
+                <w:szCs w:val="24"/>
+              </w:rPr>
+              <w:t xml:space="preserve"> </w:t>
             </w:r>
           </w:p>
         </w:tc>
@@ -7700,8 +7987,8 @@
         <w:spacing w:after="0"/>
         <w:rPr>
           <w:b/>
-          <w:sz w:val="32"/>
-          <w:szCs w:val="32"/>
+          <w:sz w:val="24"/>
+          <w:szCs w:val="24"/>
         </w:rPr>
       </w:pPr>
     </w:p>
@@ -7752,7 +8039,7 @@
                 <w:sz w:val="24"/>
                 <w:szCs w:val="24"/>
               </w:rPr>
-              <w:t>Canceling a carpool drive</w:t>
+              <w:t>Cancel being picked up</w:t>
             </w:r>
           </w:p>
         </w:tc>
@@ -7804,7 +8091,7 @@
                 <w:sz w:val="24"/>
                 <w:szCs w:val="24"/>
               </w:rPr>
-              <w:t>CrsDAOTest.testCancelCarpoolDrive</w:t>
+              <w:t>CrsDAOTest.testCancelCarpoolPickUp</w:t>
             </w:r>
             <w:proofErr w:type="spellEnd"/>
           </w:p>
@@ -7931,21 +8218,7 @@
                 <w:sz w:val="24"/>
                 <w:szCs w:val="24"/>
               </w:rPr>
-              <w:t xml:space="preserve">Correctly makes a driver a passenger </w:t>
-            </w:r>
-            <w:r>
-              <w:rPr>
-                <w:sz w:val="24"/>
-                <w:szCs w:val="24"/>
-              </w:rPr>
-              <w:t>and removes them from the carpool for that day.</w:t>
-            </w:r>
-            <w:r>
-              <w:rPr>
-                <w:sz w:val="24"/>
-                <w:szCs w:val="24"/>
-              </w:rPr>
-              <w:t xml:space="preserve"> </w:t>
+              <w:t>Correctly marks the employee not to be picked up in the database</w:t>
             </w:r>
           </w:p>
         </w:tc>
@@ -7956,8 +8229,8 @@
         <w:spacing w:after="0"/>
         <w:rPr>
           <w:b/>
-          <w:sz w:val="32"/>
-          <w:szCs w:val="32"/>
+          <w:sz w:val="24"/>
+          <w:szCs w:val="24"/>
         </w:rPr>
       </w:pPr>
     </w:p>
@@ -8008,7 +8281,7 @@
                 <w:sz w:val="24"/>
                 <w:szCs w:val="24"/>
               </w:rPr>
-              <w:t>Cancel being picked up</w:t>
+              <w:t>Check in carpool</w:t>
             </w:r>
           </w:p>
         </w:tc>
@@ -8060,7 +8333,7 @@
                 <w:sz w:val="24"/>
                 <w:szCs w:val="24"/>
               </w:rPr>
-              <w:t>CrsDAOTest.testCancelCarpoolPickUp</w:t>
+              <w:t>CrsDAOTest.testCheckIn</w:t>
             </w:r>
             <w:proofErr w:type="spellEnd"/>
           </w:p>
@@ -8187,7 +8460,7 @@
                 <w:sz w:val="24"/>
                 <w:szCs w:val="24"/>
               </w:rPr>
-              <w:t>Correctly marks the employee not to be picked up in the database</w:t>
+              <w:t>Correctly updates a carpool to be checked in</w:t>
             </w:r>
           </w:p>
         </w:tc>
@@ -8198,8 +8471,48 @@
         <w:spacing w:after="0"/>
         <w:rPr>
           <w:b/>
-          <w:sz w:val="32"/>
-          <w:szCs w:val="32"/>
+          <w:sz w:val="24"/>
+          <w:szCs w:val="24"/>
+        </w:rPr>
+      </w:pPr>
+    </w:p>
+    <w:p>
+      <w:pPr>
+        <w:spacing w:after="0"/>
+        <w:rPr>
+          <w:b/>
+          <w:sz w:val="24"/>
+          <w:szCs w:val="24"/>
+        </w:rPr>
+      </w:pPr>
+    </w:p>
+    <w:p>
+      <w:pPr>
+        <w:spacing w:after="0"/>
+        <w:rPr>
+          <w:b/>
+          <w:sz w:val="24"/>
+          <w:szCs w:val="24"/>
+        </w:rPr>
+      </w:pPr>
+    </w:p>
+    <w:p>
+      <w:pPr>
+        <w:spacing w:after="0"/>
+        <w:rPr>
+          <w:b/>
+          <w:sz w:val="24"/>
+          <w:szCs w:val="24"/>
+        </w:rPr>
+      </w:pPr>
+    </w:p>
+    <w:p>
+      <w:pPr>
+        <w:spacing w:after="0"/>
+        <w:rPr>
+          <w:b/>
+          <w:sz w:val="24"/>
+          <w:szCs w:val="24"/>
         </w:rPr>
       </w:pPr>
     </w:p>
@@ -8230,6 +8543,7 @@
                 <w:sz w:val="24"/>
                 <w:szCs w:val="24"/>
               </w:rPr>
+              <w:lastRenderedPageBreak/>
               <w:t>Test</w:t>
             </w:r>
           </w:p>
@@ -8250,7 +8564,7 @@
                 <w:sz w:val="24"/>
                 <w:szCs w:val="24"/>
               </w:rPr>
-              <w:t>Check in carpool</w:t>
+              <w:t>Check out carpool</w:t>
             </w:r>
           </w:p>
         </w:tc>
@@ -8302,7 +8616,7 @@
                 <w:sz w:val="24"/>
                 <w:szCs w:val="24"/>
               </w:rPr>
-              <w:t>CrsDAOTest.testCheckIn</w:t>
+              <w:t>CrsDAOTest.testCheckOut</w:t>
             </w:r>
             <w:proofErr w:type="spellEnd"/>
           </w:p>
@@ -8429,7 +8743,7 @@
                 <w:sz w:val="24"/>
                 <w:szCs w:val="24"/>
               </w:rPr>
-              <w:t>Correctly updates a carpool to be checked in</w:t>
+              <w:t>Correctly updates a carpool to be checked out</w:t>
             </w:r>
           </w:p>
         </w:tc>
@@ -8440,8 +8754,8 @@
         <w:spacing w:after="0"/>
         <w:rPr>
           <w:b/>
-          <w:sz w:val="32"/>
-          <w:szCs w:val="32"/>
+          <w:sz w:val="24"/>
+          <w:szCs w:val="24"/>
         </w:rPr>
       </w:pPr>
     </w:p>
@@ -8492,7 +8806,7 @@
                 <w:sz w:val="24"/>
                 <w:szCs w:val="24"/>
               </w:rPr>
-              <w:t>Check out carpool</w:t>
+              <w:t>Creating a new carpool</w:t>
             </w:r>
           </w:p>
         </w:tc>
@@ -8544,7 +8858,7 @@
                 <w:sz w:val="24"/>
                 <w:szCs w:val="24"/>
               </w:rPr>
-              <w:t>CrsDAOTest.testCheckOut</w:t>
+              <w:t>CrsDAOTest.testCreateNewCarPoolGroup</w:t>
             </w:r>
             <w:proofErr w:type="spellEnd"/>
           </w:p>
@@ -8651,7 +8965,6 @@
                 <w:sz w:val="24"/>
                 <w:szCs w:val="24"/>
               </w:rPr>
-              <w:lastRenderedPageBreak/>
               <w:t>Summary/Comments</w:t>
             </w:r>
           </w:p>
@@ -8672,7 +8985,7 @@
                 <w:sz w:val="24"/>
                 <w:szCs w:val="24"/>
               </w:rPr>
-              <w:t>Correctly updates a carpool to be checked out</w:t>
+              <w:t>A new carpool group is created correctly in the database</w:t>
             </w:r>
           </w:p>
         </w:tc>
@@ -8683,8 +8996,8 @@
         <w:spacing w:after="0"/>
         <w:rPr>
           <w:b/>
-          <w:sz w:val="32"/>
-          <w:szCs w:val="32"/>
+          <w:sz w:val="24"/>
+          <w:szCs w:val="24"/>
         </w:rPr>
       </w:pPr>
     </w:p>
@@ -8735,7 +9048,7 @@
                 <w:sz w:val="24"/>
                 <w:szCs w:val="24"/>
               </w:rPr>
-              <w:t>Creating a new carpool</w:t>
+              <w:t>Gets all the members of a carpool by carpool id</w:t>
             </w:r>
           </w:p>
         </w:tc>
@@ -8787,7 +9100,7 @@
                 <w:sz w:val="24"/>
                 <w:szCs w:val="24"/>
               </w:rPr>
-              <w:t>CrsDAOTest.testCreateNewCarPoolGroup</w:t>
+              <w:t>CrsDAOTest.testFetchMembersEmailID</w:t>
             </w:r>
             <w:proofErr w:type="spellEnd"/>
           </w:p>
@@ -8914,7 +9227,7 @@
                 <w:sz w:val="24"/>
                 <w:szCs w:val="24"/>
               </w:rPr>
-              <w:t>A new carpool group is created correctly in the database</w:t>
+              <w:t>Correctly retrieves all the members of a carpool</w:t>
             </w:r>
           </w:p>
         </w:tc>
@@ -8925,28 +9238,8 @@
         <w:spacing w:after="0"/>
         <w:rPr>
           <w:b/>
-          <w:sz w:val="32"/>
-          <w:szCs w:val="32"/>
-        </w:rPr>
-      </w:pPr>
-    </w:p>
-    <w:p>
-      <w:pPr>
-        <w:spacing w:after="0"/>
-        <w:rPr>
-          <w:b/>
-          <w:sz w:val="32"/>
-          <w:szCs w:val="32"/>
-        </w:rPr>
-      </w:pPr>
-    </w:p>
-    <w:p>
-      <w:pPr>
-        <w:spacing w:after="0"/>
-        <w:rPr>
-          <w:b/>
-          <w:sz w:val="32"/>
-          <w:szCs w:val="32"/>
+          <w:sz w:val="24"/>
+          <w:szCs w:val="24"/>
         </w:rPr>
       </w:pPr>
     </w:p>
@@ -8997,7 +9290,7 @@
                 <w:sz w:val="24"/>
                 <w:szCs w:val="24"/>
               </w:rPr>
-              <w:t>Gets all the members of a carpool by carpool id</w:t>
+              <w:t>Get details of a carpool</w:t>
             </w:r>
           </w:p>
         </w:tc>
@@ -9049,7 +9342,7 @@
                 <w:sz w:val="24"/>
                 <w:szCs w:val="24"/>
               </w:rPr>
-              <w:t>CrsDAOTest.testFetchMembersEmailID</w:t>
+              <w:t>CrsDAOTest.testGetCarPoolGroupDetails</w:t>
             </w:r>
             <w:proofErr w:type="spellEnd"/>
           </w:p>
@@ -9176,7 +9469,7 @@
                 <w:sz w:val="24"/>
                 <w:szCs w:val="24"/>
               </w:rPr>
-              <w:t>Correctly retrieves all the members of a carpool</w:t>
+              <w:t>Correctly retrieves the details of a carpool specified by the carpool id</w:t>
             </w:r>
           </w:p>
         </w:tc>
@@ -9187,8 +9480,8 @@
         <w:spacing w:after="0"/>
         <w:rPr>
           <w:b/>
-          <w:sz w:val="32"/>
-          <w:szCs w:val="32"/>
+          <w:sz w:val="24"/>
+          <w:szCs w:val="24"/>
         </w:rPr>
       </w:pPr>
     </w:p>
@@ -9239,7 +9532,7 @@
                 <w:sz w:val="24"/>
                 <w:szCs w:val="24"/>
               </w:rPr>
-              <w:t>Get details of a carpool</w:t>
+              <w:t>Getting an employee record by ID</w:t>
             </w:r>
           </w:p>
         </w:tc>
@@ -9291,7 +9584,7 @@
                 <w:sz w:val="24"/>
                 <w:szCs w:val="24"/>
               </w:rPr>
-              <w:t>CrsDAOTest.testGetCarPoolGroupDetails</w:t>
+              <w:t>CrsDAOTest.testGetEmployeeRecord</w:t>
             </w:r>
             <w:proofErr w:type="spellEnd"/>
           </w:p>
@@ -9418,7 +9711,7 @@
                 <w:sz w:val="24"/>
                 <w:szCs w:val="24"/>
               </w:rPr>
-              <w:t>Correctly retrieves the details of a carpool specified by the carpool id</w:t>
+              <w:t>Correctly retrieves an employee based on the id</w:t>
             </w:r>
           </w:p>
         </w:tc>
@@ -9429,8 +9722,8 @@
         <w:spacing w:after="0"/>
         <w:rPr>
           <w:b/>
-          <w:sz w:val="32"/>
-          <w:szCs w:val="32"/>
+          <w:sz w:val="24"/>
+          <w:szCs w:val="24"/>
         </w:rPr>
       </w:pPr>
     </w:p>
@@ -9481,7 +9774,7 @@
                 <w:sz w:val="24"/>
                 <w:szCs w:val="24"/>
               </w:rPr>
-              <w:t>Getting an employee record by ID</w:t>
+              <w:t>Get the latest carpool group</w:t>
             </w:r>
           </w:p>
         </w:tc>
@@ -9533,7 +9826,7 @@
                 <w:sz w:val="24"/>
                 <w:szCs w:val="24"/>
               </w:rPr>
-              <w:t>CrsDAOTest.testGetEmployeeRecord</w:t>
+              <w:t>CrsDAOTest.testGetLatestCarpoolGroup</w:t>
             </w:r>
             <w:proofErr w:type="spellEnd"/>
           </w:p>
@@ -9660,7 +9953,7 @@
                 <w:sz w:val="24"/>
                 <w:szCs w:val="24"/>
               </w:rPr>
-              <w:t>Correctly retrieves an employee based on the id</w:t>
+              <w:t>Correctly retrieves the last created carpool in the database.</w:t>
             </w:r>
           </w:p>
         </w:tc>
@@ -9671,8 +9964,58 @@
         <w:spacing w:after="0"/>
         <w:rPr>
           <w:b/>
-          <w:sz w:val="32"/>
-          <w:szCs w:val="32"/>
+          <w:sz w:val="24"/>
+          <w:szCs w:val="24"/>
+        </w:rPr>
+      </w:pPr>
+    </w:p>
+    <w:p>
+      <w:pPr>
+        <w:spacing w:after="0"/>
+        <w:rPr>
+          <w:b/>
+          <w:sz w:val="24"/>
+          <w:szCs w:val="24"/>
+        </w:rPr>
+      </w:pPr>
+    </w:p>
+    <w:p>
+      <w:pPr>
+        <w:spacing w:after="0"/>
+        <w:rPr>
+          <w:b/>
+          <w:sz w:val="24"/>
+          <w:szCs w:val="24"/>
+        </w:rPr>
+      </w:pPr>
+    </w:p>
+    <w:p>
+      <w:pPr>
+        <w:spacing w:after="0"/>
+        <w:rPr>
+          <w:b/>
+          <w:sz w:val="24"/>
+          <w:szCs w:val="24"/>
+        </w:rPr>
+      </w:pPr>
+    </w:p>
+    <w:p>
+      <w:pPr>
+        <w:spacing w:after="0"/>
+        <w:rPr>
+          <w:b/>
+          <w:sz w:val="24"/>
+          <w:szCs w:val="24"/>
+        </w:rPr>
+      </w:pPr>
+    </w:p>
+    <w:p>
+      <w:pPr>
+        <w:spacing w:after="0"/>
+        <w:rPr>
+          <w:b/>
+          <w:sz w:val="24"/>
+          <w:szCs w:val="24"/>
         </w:rPr>
       </w:pPr>
     </w:p>
@@ -9703,6 +10046,7 @@
                 <w:sz w:val="24"/>
                 <w:szCs w:val="24"/>
               </w:rPr>
+              <w:lastRenderedPageBreak/>
               <w:t>Test</w:t>
             </w:r>
           </w:p>
@@ -9723,7 +10067,7 @@
                 <w:sz w:val="24"/>
                 <w:szCs w:val="24"/>
               </w:rPr>
-              <w:t>Get the latest carpool group</w:t>
+              <w:t>Get the carpool member details</w:t>
             </w:r>
           </w:p>
         </w:tc>
@@ -9775,7 +10119,7 @@
                 <w:sz w:val="24"/>
                 <w:szCs w:val="24"/>
               </w:rPr>
-              <w:t>CrsDAOTest.testGetLatestCarpoolGroup</w:t>
+              <w:t>CrsDAOTest.testGetMemberInfo</w:t>
             </w:r>
             <w:proofErr w:type="spellEnd"/>
           </w:p>
@@ -9902,7 +10246,7 @@
                 <w:sz w:val="24"/>
                 <w:szCs w:val="24"/>
               </w:rPr>
-              <w:t>Correctly retrieves the last created carpool in the database.</w:t>
+              <w:t>Correctly retrieves carpool member details from the database for specified employee id</w:t>
             </w:r>
           </w:p>
         </w:tc>
@@ -9913,8 +10257,8 @@
         <w:spacing w:after="0"/>
         <w:rPr>
           <w:b/>
-          <w:sz w:val="32"/>
-          <w:szCs w:val="32"/>
+          <w:sz w:val="24"/>
+          <w:szCs w:val="24"/>
         </w:rPr>
       </w:pPr>
     </w:p>
@@ -9965,7 +10309,7 @@
                 <w:sz w:val="24"/>
                 <w:szCs w:val="24"/>
               </w:rPr>
-              <w:t>Get the carpool member details</w:t>
+              <w:t>Opting out of a carpool</w:t>
             </w:r>
           </w:p>
         </w:tc>
@@ -10017,7 +10361,7 @@
                 <w:sz w:val="24"/>
                 <w:szCs w:val="24"/>
               </w:rPr>
-              <w:t>CrsDAOTest.testGetMemberInfo</w:t>
+              <w:t>CrsDAOTest.testOptOutCarpool</w:t>
             </w:r>
             <w:proofErr w:type="spellEnd"/>
           </w:p>
@@ -10124,7 +10468,6 @@
                 <w:sz w:val="24"/>
                 <w:szCs w:val="24"/>
               </w:rPr>
-              <w:lastRenderedPageBreak/>
               <w:t>Summary/Comments</w:t>
             </w:r>
           </w:p>
@@ -10145,7 +10488,7 @@
                 <w:sz w:val="24"/>
                 <w:szCs w:val="24"/>
               </w:rPr>
-              <w:t>Correctly retrieves carpool member details from the database for specified employee id</w:t>
+              <w:t>Correctly removes employee from a carpool in the database</w:t>
             </w:r>
           </w:p>
         </w:tc>
@@ -10156,8 +10499,8 @@
         <w:spacing w:after="0"/>
         <w:rPr>
           <w:b/>
-          <w:sz w:val="32"/>
-          <w:szCs w:val="32"/>
+          <w:sz w:val="24"/>
+          <w:szCs w:val="24"/>
         </w:rPr>
       </w:pPr>
     </w:p>
@@ -10208,7 +10551,7 @@
                 <w:sz w:val="24"/>
                 <w:szCs w:val="24"/>
               </w:rPr>
-              <w:t>Opting out of a carpool</w:t>
+              <w:t>Opting out of the CRP</w:t>
             </w:r>
           </w:p>
         </w:tc>
@@ -10260,7 +10603,7 @@
                 <w:sz w:val="24"/>
                 <w:szCs w:val="24"/>
               </w:rPr>
-              <w:t>CrsDAOTest.testOptOutCarpool</w:t>
+              <w:t>CrsDAOTest.testOptOutCrp</w:t>
             </w:r>
             <w:proofErr w:type="spellEnd"/>
           </w:p>
@@ -10387,7 +10730,7 @@
                 <w:sz w:val="24"/>
                 <w:szCs w:val="24"/>
               </w:rPr>
-              <w:t>Correctly removes employee from a carpool in the database</w:t>
+              <w:t>Correctly removes an employee from the database.</w:t>
             </w:r>
           </w:p>
         </w:tc>
@@ -10398,18 +10741,8 @@
         <w:spacing w:after="0"/>
         <w:rPr>
           <w:b/>
-          <w:sz w:val="32"/>
-          <w:szCs w:val="32"/>
-        </w:rPr>
-      </w:pPr>
-    </w:p>
-    <w:p>
-      <w:pPr>
-        <w:spacing w:after="0"/>
-        <w:rPr>
-          <w:b/>
-          <w:sz w:val="32"/>
-          <w:szCs w:val="32"/>
+          <w:sz w:val="24"/>
+          <w:szCs w:val="24"/>
         </w:rPr>
       </w:pPr>
     </w:p>
@@ -10460,7 +10793,7 @@
                 <w:sz w:val="24"/>
                 <w:szCs w:val="24"/>
               </w:rPr>
-              <w:t>Opting out of the CRP</w:t>
+              <w:t>Get the employees of carpools with less than 4 members</w:t>
             </w:r>
           </w:p>
         </w:tc>
@@ -10512,7 +10845,7 @@
                 <w:sz w:val="24"/>
                 <w:szCs w:val="24"/>
               </w:rPr>
-              <w:t>CrsDAOTest.testOptOutCrp</w:t>
+              <w:t>CrsDAOTest.testRetrieveAllFreeCarpoolGroups</w:t>
             </w:r>
             <w:proofErr w:type="spellEnd"/>
           </w:p>
@@ -10639,7 +10972,7 @@
                 <w:sz w:val="24"/>
                 <w:szCs w:val="24"/>
               </w:rPr>
-              <w:t>Correctly removes an employee from the database.</w:t>
+              <w:t>Correctly gets any carpool groups with less than 4 members.</w:t>
             </w:r>
           </w:p>
         </w:tc>
@@ -10650,8 +10983,8 @@
         <w:spacing w:after="0"/>
         <w:rPr>
           <w:b/>
-          <w:sz w:val="32"/>
-          <w:szCs w:val="32"/>
+          <w:sz w:val="24"/>
+          <w:szCs w:val="24"/>
         </w:rPr>
       </w:pPr>
     </w:p>
@@ -10702,7 +11035,7 @@
                 <w:sz w:val="24"/>
                 <w:szCs w:val="24"/>
               </w:rPr>
-              <w:t>Get the employees of carpools with less than 4 members</w:t>
+              <w:t>Retrieve all the drivers</w:t>
             </w:r>
           </w:p>
         </w:tc>
@@ -10754,7 +11087,7 @@
                 <w:sz w:val="24"/>
                 <w:szCs w:val="24"/>
               </w:rPr>
-              <w:t>CrsDAOTest.testRetrieveAllFreeCarpoolGroups</w:t>
+              <w:t>CrsDAOTest.testRetrieveDrivers</w:t>
             </w:r>
             <w:proofErr w:type="spellEnd"/>
           </w:p>
@@ -10881,7 +11214,7 @@
                 <w:sz w:val="24"/>
                 <w:szCs w:val="24"/>
               </w:rPr>
-              <w:t>Correctly gets any carpool groups with less than 4 members.</w:t>
+              <w:t>Correctly retrieves all current drivers.</w:t>
             </w:r>
           </w:p>
         </w:tc>
@@ -10892,8 +11225,8 @@
         <w:spacing w:after="0"/>
         <w:rPr>
           <w:b/>
-          <w:sz w:val="32"/>
-          <w:szCs w:val="32"/>
+          <w:sz w:val="24"/>
+          <w:szCs w:val="24"/>
         </w:rPr>
       </w:pPr>
     </w:p>
@@ -10944,7 +11277,7 @@
                 <w:sz w:val="24"/>
                 <w:szCs w:val="24"/>
               </w:rPr>
-              <w:t>Retrieve all the drivers</w:t>
+              <w:t>Retrieve all the members of a carpool</w:t>
             </w:r>
           </w:p>
         </w:tc>
@@ -10996,7 +11329,7 @@
                 <w:sz w:val="24"/>
                 <w:szCs w:val="24"/>
               </w:rPr>
-              <w:t>CrsDAOTest.testRetrieveDrivers</w:t>
+              <w:t>CrsDAOTest.testRetrieveMembers</w:t>
             </w:r>
             <w:proofErr w:type="spellEnd"/>
           </w:p>
@@ -11123,7 +11456,7 @@
                 <w:sz w:val="24"/>
                 <w:szCs w:val="24"/>
               </w:rPr>
-              <w:t>Correctly retrieves all current drivers.</w:t>
+              <w:t>Correctly retrieves all the members of a particular carpool from the database</w:t>
             </w:r>
           </w:p>
         </w:tc>
@@ -11134,8 +11467,38 @@
         <w:spacing w:after="0"/>
         <w:rPr>
           <w:b/>
-          <w:sz w:val="32"/>
-          <w:szCs w:val="32"/>
+          <w:sz w:val="24"/>
+          <w:szCs w:val="24"/>
+        </w:rPr>
+      </w:pPr>
+    </w:p>
+    <w:p>
+      <w:pPr>
+        <w:spacing w:after="0"/>
+        <w:rPr>
+          <w:b/>
+          <w:sz w:val="24"/>
+          <w:szCs w:val="24"/>
+        </w:rPr>
+      </w:pPr>
+    </w:p>
+    <w:p>
+      <w:pPr>
+        <w:spacing w:after="0"/>
+        <w:rPr>
+          <w:b/>
+          <w:sz w:val="24"/>
+          <w:szCs w:val="24"/>
+        </w:rPr>
+      </w:pPr>
+    </w:p>
+    <w:p>
+      <w:pPr>
+        <w:spacing w:after="0"/>
+        <w:rPr>
+          <w:b/>
+          <w:sz w:val="24"/>
+          <w:szCs w:val="24"/>
         </w:rPr>
       </w:pPr>
     </w:p>
@@ -11166,6 +11529,7 @@
                 <w:sz w:val="24"/>
                 <w:szCs w:val="24"/>
               </w:rPr>
+              <w:lastRenderedPageBreak/>
               <w:t>Test</w:t>
             </w:r>
           </w:p>
@@ -11186,7 +11550,21 @@
                 <w:sz w:val="24"/>
                 <w:szCs w:val="24"/>
               </w:rPr>
-              <w:t>Retrieve all the members of a carpool</w:t>
+              <w:t>Update an employee</w:t>
+            </w:r>
+            <w:r>
+              <w:rPr>
+                <w:sz w:val="24"/>
+                <w:szCs w:val="24"/>
+              </w:rPr>
+              <w:t>’</w:t>
+            </w:r>
+            <w:r>
+              <w:rPr>
+                <w:sz w:val="24"/>
+                <w:szCs w:val="24"/>
+              </w:rPr>
+              <w:t>s details</w:t>
             </w:r>
           </w:p>
         </w:tc>
@@ -11238,7 +11616,7 @@
                 <w:sz w:val="24"/>
                 <w:szCs w:val="24"/>
               </w:rPr>
-              <w:t>CrsDAOTest.testRetrieveMembers</w:t>
+              <w:t>CrsDAOTest.testUpdateUserDetails</w:t>
             </w:r>
             <w:proofErr w:type="spellEnd"/>
           </w:p>
@@ -11365,7 +11743,7 @@
                 <w:sz w:val="24"/>
                 <w:szCs w:val="24"/>
               </w:rPr>
-              <w:t>Correctly retrieves all the members of a particular carpool from the database</w:t>
+              <w:t>Correctly updates the employee details in the database</w:t>
             </w:r>
           </w:p>
         </w:tc>
@@ -11376,8 +11754,8 @@
         <w:spacing w:after="0"/>
         <w:rPr>
           <w:b/>
-          <w:sz w:val="32"/>
-          <w:szCs w:val="32"/>
+          <w:sz w:val="24"/>
+          <w:szCs w:val="24"/>
         </w:rPr>
       </w:pPr>
     </w:p>
@@ -11428,21 +11806,7 @@
                 <w:sz w:val="24"/>
                 <w:szCs w:val="24"/>
               </w:rPr>
-              <w:t>Update an employee</w:t>
-            </w:r>
-            <w:r>
-              <w:rPr>
-                <w:sz w:val="24"/>
-                <w:szCs w:val="24"/>
-              </w:rPr>
-              <w:t>’</w:t>
-            </w:r>
-            <w:r>
-              <w:rPr>
-                <w:sz w:val="24"/>
-                <w:szCs w:val="24"/>
-              </w:rPr>
-              <w:t>s details</w:t>
+              <w:t>Get employee by ID</w:t>
             </w:r>
           </w:p>
         </w:tc>
@@ -11494,7 +11858,21 @@
                 <w:sz w:val="24"/>
                 <w:szCs w:val="24"/>
               </w:rPr>
-              <w:t>CrsDAOTest.testUpdateUserDetails</w:t>
+              <w:t>CrsDAOTest.test</w:t>
+            </w:r>
+            <w:r>
+              <w:rPr>
+                <w:sz w:val="24"/>
+                <w:szCs w:val="24"/>
+              </w:rPr>
+              <w:t>c</w:t>
+            </w:r>
+            <w:r>
+              <w:rPr>
+                <w:sz w:val="24"/>
+                <w:szCs w:val="24"/>
+              </w:rPr>
+              <w:t>GetLoginRecordWithEmpID</w:t>
             </w:r>
             <w:proofErr w:type="spellEnd"/>
           </w:p>
@@ -11601,7 +11979,6 @@
                 <w:sz w:val="24"/>
                 <w:szCs w:val="24"/>
               </w:rPr>
-              <w:lastRenderedPageBreak/>
               <w:t>Summary/Comments</w:t>
             </w:r>
           </w:p>
@@ -11622,7 +11999,7 @@
                 <w:sz w:val="24"/>
                 <w:szCs w:val="24"/>
               </w:rPr>
-              <w:t>Correctly updates the employee details in the database</w:t>
+              <w:t>Correctly retrieves the employee based on specified id</w:t>
             </w:r>
           </w:p>
         </w:tc>
@@ -11633,8 +12010,8 @@
         <w:spacing w:after="0"/>
         <w:rPr>
           <w:b/>
-          <w:sz w:val="32"/>
-          <w:szCs w:val="32"/>
+          <w:sz w:val="24"/>
+          <w:szCs w:val="24"/>
         </w:rPr>
       </w:pPr>
     </w:p>
@@ -11685,7 +12062,7 @@
                 <w:sz w:val="24"/>
                 <w:szCs w:val="24"/>
               </w:rPr>
-              <w:t>Get employee by ID</w:t>
+              <w:t>Get carpool group with 4 members or less</w:t>
             </w:r>
           </w:p>
         </w:tc>
@@ -11744,14 +12121,14 @@
                 <w:sz w:val="24"/>
                 <w:szCs w:val="24"/>
               </w:rPr>
-              <w:t>c</w:t>
-            </w:r>
-            <w:r>
-              <w:rPr>
-                <w:sz w:val="24"/>
-                <w:szCs w:val="24"/>
-              </w:rPr>
-              <w:t>GetLoginRecordWithEmpID</w:t>
+              <w:t>d</w:t>
+            </w:r>
+            <w:r>
+              <w:rPr>
+                <w:sz w:val="24"/>
+                <w:szCs w:val="24"/>
+              </w:rPr>
+              <w:t>GetCarPoolGroup</w:t>
             </w:r>
             <w:proofErr w:type="spellEnd"/>
           </w:p>
@@ -11878,7 +12255,267 @@
                 <w:sz w:val="24"/>
                 <w:szCs w:val="24"/>
               </w:rPr>
-              <w:t>Correctly retrieves the employee based on specified id</w:t>
+              <w:t>Correctly gets an existing carpool group that contains less than 4 members if one exists.</w:t>
+            </w:r>
+          </w:p>
+        </w:tc>
+      </w:tr>
+    </w:tbl>
+    <w:p>
+      <w:pPr>
+        <w:rPr>
+          <w:b/>
+          <w:sz w:val="24"/>
+          <w:szCs w:val="24"/>
+        </w:rPr>
+      </w:pPr>
+      <w:r>
+        <w:rPr>
+          <w:b/>
+          <w:sz w:val="24"/>
+          <w:szCs w:val="24"/>
+        </w:rPr>
+        <w:br w:type="page"/>
+      </w:r>
+    </w:p>
+    <w:p>
+      <w:pPr>
+        <w:rPr>
+          <w:b/>
+          <w:sz w:val="32"/>
+          <w:szCs w:val="32"/>
+        </w:rPr>
+      </w:pPr>
+      <w:r>
+        <w:rPr>
+          <w:b/>
+          <w:sz w:val="32"/>
+          <w:szCs w:val="32"/>
+        </w:rPr>
+        <w:lastRenderedPageBreak/>
+        <w:t>2. System Testing</w:t>
+      </w:r>
+    </w:p>
+    <w:p>
+      <w:pPr>
+        <w:spacing w:after="0"/>
+        <w:rPr>
+          <w:sz w:val="24"/>
+          <w:szCs w:val="24"/>
+        </w:rPr>
+      </w:pPr>
+      <w:r>
+        <w:rPr>
+          <w:sz w:val="24"/>
+          <w:szCs w:val="24"/>
+        </w:rPr>
+        <w:t xml:space="preserve">The following tests were performed in a Chrome web browser using a fresh import of crp.sql from the </w:t>
+      </w:r>
+      <w:proofErr w:type="spellStart"/>
+      <w:r>
+        <w:rPr>
+          <w:sz w:val="24"/>
+          <w:szCs w:val="24"/>
+        </w:rPr>
+        <w:t>sql</w:t>
+      </w:r>
+      <w:proofErr w:type="spellEnd"/>
+      <w:r>
+        <w:rPr>
+          <w:sz w:val="24"/>
+          <w:szCs w:val="24"/>
+        </w:rPr>
+        <w:t xml:space="preserve"> folder. Two accounts were first created to test driver and passenger functionality, 3 extra accounts were created afterwards to test carpool opt out and carpool joining </w:t>
+      </w:r>
+      <w:r>
+        <w:rPr>
+          <w:sz w:val="24"/>
+          <w:szCs w:val="24"/>
+        </w:rPr>
+        <w:t>functionalities</w:t>
+      </w:r>
+      <w:r>
+        <w:rPr>
+          <w:sz w:val="24"/>
+          <w:szCs w:val="24"/>
+        </w:rPr>
+        <w:t>.</w:t>
+      </w:r>
+    </w:p>
+    <w:tbl>
+      <w:tblPr>
+        <w:tblStyle w:val="TableGrid"/>
+        <w:tblW w:w="0" w:type="auto"/>
+        <w:tblLook w:val="04A0"/>
+      </w:tblPr>
+      <w:tblGrid>
+        <w:gridCol w:w="2448"/>
+        <w:gridCol w:w="7128"/>
+      </w:tblGrid>
+      <w:tr>
+        <w:tc>
+          <w:tcPr>
+            <w:tcW w:w="2448" w:type="dxa"/>
+          </w:tcPr>
+          <w:p>
+            <w:pPr>
+              <w:rPr>
+                <w:sz w:val="24"/>
+                <w:szCs w:val="24"/>
+              </w:rPr>
+            </w:pPr>
+            <w:r>
+              <w:rPr>
+                <w:sz w:val="24"/>
+                <w:szCs w:val="24"/>
+              </w:rPr>
+              <w:t>Test</w:t>
+            </w:r>
+          </w:p>
+        </w:tc>
+        <w:tc>
+          <w:tcPr>
+            <w:tcW w:w="7128" w:type="dxa"/>
+          </w:tcPr>
+          <w:p>
+            <w:pPr>
+              <w:rPr>
+                <w:sz w:val="24"/>
+                <w:szCs w:val="24"/>
+              </w:rPr>
+            </w:pPr>
+            <w:r>
+              <w:rPr>
+                <w:sz w:val="24"/>
+                <w:szCs w:val="24"/>
+              </w:rPr>
+              <w:t>Login success</w:t>
+            </w:r>
+          </w:p>
+        </w:tc>
+      </w:tr>
+      <w:tr>
+        <w:tc>
+          <w:tcPr>
+            <w:tcW w:w="2448" w:type="dxa"/>
+          </w:tcPr>
+          <w:p>
+            <w:pPr>
+              <w:rPr>
+                <w:sz w:val="24"/>
+                <w:szCs w:val="24"/>
+              </w:rPr>
+            </w:pPr>
+            <w:r>
+              <w:rPr>
+                <w:sz w:val="24"/>
+                <w:szCs w:val="24"/>
+              </w:rPr>
+              <w:t>Pass/Fail</w:t>
+            </w:r>
+          </w:p>
+        </w:tc>
+        <w:tc>
+          <w:tcPr>
+            <w:tcW w:w="7128" w:type="dxa"/>
+          </w:tcPr>
+          <w:p>
+            <w:pPr>
+              <w:rPr>
+                <w:sz w:val="24"/>
+                <w:szCs w:val="24"/>
+              </w:rPr>
+            </w:pPr>
+            <w:r>
+              <w:rPr>
+                <w:sz w:val="24"/>
+                <w:szCs w:val="24"/>
+              </w:rPr>
+              <w:t>PASS</w:t>
+            </w:r>
+          </w:p>
+        </w:tc>
+      </w:tr>
+      <w:tr>
+        <w:tc>
+          <w:tcPr>
+            <w:tcW w:w="2448" w:type="dxa"/>
+          </w:tcPr>
+          <w:p>
+            <w:pPr>
+              <w:rPr>
+                <w:sz w:val="24"/>
+                <w:szCs w:val="24"/>
+              </w:rPr>
+            </w:pPr>
+            <w:r>
+              <w:rPr>
+                <w:sz w:val="24"/>
+                <w:szCs w:val="24"/>
+              </w:rPr>
+              <w:t>Severity</w:t>
+            </w:r>
+          </w:p>
+        </w:tc>
+        <w:tc>
+          <w:tcPr>
+            <w:tcW w:w="7128" w:type="dxa"/>
+          </w:tcPr>
+          <w:p>
+            <w:pPr>
+              <w:rPr>
+                <w:sz w:val="24"/>
+                <w:szCs w:val="24"/>
+              </w:rPr>
+            </w:pPr>
+            <w:r>
+              <w:rPr>
+                <w:sz w:val="24"/>
+                <w:szCs w:val="24"/>
+              </w:rPr>
+              <w:t>0/5</w:t>
+            </w:r>
+          </w:p>
+        </w:tc>
+      </w:tr>
+      <w:tr>
+        <w:tc>
+          <w:tcPr>
+            <w:tcW w:w="2448" w:type="dxa"/>
+          </w:tcPr>
+          <w:p>
+            <w:pPr>
+              <w:rPr>
+                <w:sz w:val="24"/>
+                <w:szCs w:val="24"/>
+              </w:rPr>
+            </w:pPr>
+            <w:r>
+              <w:rPr>
+                <w:sz w:val="24"/>
+                <w:szCs w:val="24"/>
+              </w:rPr>
+              <w:t>Summary/Comments</w:t>
+            </w:r>
+          </w:p>
+        </w:tc>
+        <w:tc>
+          <w:tcPr>
+            <w:tcW w:w="7128" w:type="dxa"/>
+          </w:tcPr>
+          <w:p>
+            <w:pPr>
+              <w:rPr>
+                <w:sz w:val="24"/>
+                <w:szCs w:val="24"/>
+              </w:rPr>
+            </w:pPr>
+            <w:r>
+              <w:rPr>
+                <w:sz w:val="24"/>
+                <w:szCs w:val="24"/>
+              </w:rPr>
+              <w:t>Upon providing a correct email and password combination the user is taken to their carpool display page.</w:t>
             </w:r>
           </w:p>
         </w:tc>
@@ -11889,18 +12526,8 @@
         <w:spacing w:after="0"/>
         <w:rPr>
           <w:b/>
-          <w:sz w:val="32"/>
-          <w:szCs w:val="32"/>
-        </w:rPr>
-      </w:pPr>
-    </w:p>
-    <w:p>
-      <w:pPr>
-        <w:spacing w:after="0"/>
-        <w:rPr>
-          <w:b/>
-          <w:sz w:val="32"/>
-          <w:szCs w:val="32"/>
+          <w:sz w:val="24"/>
+          <w:szCs w:val="24"/>
         </w:rPr>
       </w:pPr>
     </w:p>
@@ -11951,75 +12578,8 @@
                 <w:sz w:val="24"/>
                 <w:szCs w:val="24"/>
               </w:rPr>
-              <w:t>Get carpool group with 4 members or less</w:t>
-            </w:r>
-          </w:p>
-        </w:tc>
-      </w:tr>
-      <w:tr>
-        <w:tc>
-          <w:tcPr>
-            <w:tcW w:w="2448" w:type="dxa"/>
-          </w:tcPr>
-          <w:p>
-            <w:pPr>
-              <w:rPr>
-                <w:sz w:val="24"/>
-                <w:szCs w:val="24"/>
-              </w:rPr>
-            </w:pPr>
-            <w:proofErr w:type="spellStart"/>
-            <w:r>
-              <w:rPr>
-                <w:sz w:val="24"/>
-                <w:szCs w:val="24"/>
-              </w:rPr>
-              <w:t>JUnit</w:t>
-            </w:r>
-            <w:proofErr w:type="spellEnd"/>
-            <w:r>
-              <w:rPr>
-                <w:sz w:val="24"/>
-                <w:szCs w:val="24"/>
-              </w:rPr>
-              <w:t xml:space="preserve"> Test</w:t>
-            </w:r>
-          </w:p>
-        </w:tc>
-        <w:tc>
-          <w:tcPr>
-            <w:tcW w:w="7128" w:type="dxa"/>
-          </w:tcPr>
-          <w:p>
-            <w:pPr>
-              <w:rPr>
-                <w:sz w:val="24"/>
-                <w:szCs w:val="24"/>
-              </w:rPr>
-            </w:pPr>
-            <w:proofErr w:type="spellStart"/>
-            <w:r>
-              <w:rPr>
-                <w:sz w:val="24"/>
-                <w:szCs w:val="24"/>
-              </w:rPr>
-              <w:t>CrsDAOTest.test</w:t>
-            </w:r>
-            <w:r>
-              <w:rPr>
-                <w:sz w:val="24"/>
-                <w:szCs w:val="24"/>
-              </w:rPr>
-              <w:t>d</w:t>
-            </w:r>
-            <w:r>
-              <w:rPr>
-                <w:sz w:val="24"/>
-                <w:szCs w:val="24"/>
-              </w:rPr>
-              <w:t>GetCarPoolGroup</w:t>
-            </w:r>
-            <w:proofErr w:type="spellEnd"/>
+              <w:t>Login failure</w:t>
+            </w:r>
           </w:p>
         </w:tc>
       </w:tr>
@@ -12144,267 +12704,35 @@
                 <w:sz w:val="24"/>
                 <w:szCs w:val="24"/>
               </w:rPr>
-              <w:t>Correctly gets an existing carpool group that contains less than 4 members if one exists.</w:t>
-            </w:r>
-          </w:p>
-        </w:tc>
-      </w:tr>
-    </w:tbl>
-    <w:p>
-      <w:pPr>
-        <w:rPr>
-          <w:b/>
-          <w:sz w:val="32"/>
-          <w:szCs w:val="32"/>
-        </w:rPr>
-      </w:pPr>
-      <w:r>
-        <w:rPr>
-          <w:b/>
-          <w:sz w:val="32"/>
-          <w:szCs w:val="32"/>
-        </w:rPr>
-        <w:br w:type="page"/>
-      </w:r>
-    </w:p>
-    <w:p>
-      <w:pPr>
-        <w:rPr>
-          <w:b/>
-          <w:sz w:val="32"/>
-          <w:szCs w:val="32"/>
-        </w:rPr>
-      </w:pPr>
-      <w:r>
-        <w:rPr>
-          <w:b/>
-          <w:sz w:val="32"/>
-          <w:szCs w:val="32"/>
-        </w:rPr>
-        <w:lastRenderedPageBreak/>
-        <w:t>2. System Testing</w:t>
-      </w:r>
-    </w:p>
-    <w:p>
-      <w:pPr>
-        <w:spacing w:after="0"/>
-        <w:rPr>
-          <w:sz w:val="24"/>
-          <w:szCs w:val="24"/>
-        </w:rPr>
-      </w:pPr>
-      <w:r>
-        <w:rPr>
-          <w:sz w:val="24"/>
-          <w:szCs w:val="24"/>
-        </w:rPr>
-        <w:t xml:space="preserve">The following tests were performed in a Chrome web browser using a fresh import of crp.sql from the </w:t>
-      </w:r>
-      <w:proofErr w:type="spellStart"/>
-      <w:r>
-        <w:rPr>
-          <w:sz w:val="24"/>
-          <w:szCs w:val="24"/>
-        </w:rPr>
-        <w:t>sql</w:t>
-      </w:r>
-      <w:proofErr w:type="spellEnd"/>
-      <w:r>
-        <w:rPr>
-          <w:sz w:val="24"/>
-          <w:szCs w:val="24"/>
-        </w:rPr>
-        <w:t xml:space="preserve"> folder. Two accounts were first created to test driver and passenger functionality, 3 extra accounts were created afterwards to test carpool opt out and carpool joining </w:t>
-      </w:r>
-      <w:r>
-        <w:rPr>
-          <w:sz w:val="24"/>
-          <w:szCs w:val="24"/>
-        </w:rPr>
-        <w:t>functionalities</w:t>
-      </w:r>
-      <w:r>
-        <w:rPr>
-          <w:sz w:val="24"/>
-          <w:szCs w:val="24"/>
-        </w:rPr>
-        <w:t>.</w:t>
-      </w:r>
-    </w:p>
-    <w:tbl>
-      <w:tblPr>
-        <w:tblStyle w:val="TableGrid"/>
-        <w:tblW w:w="0" w:type="auto"/>
-        <w:tblLook w:val="04A0"/>
-      </w:tblPr>
-      <w:tblGrid>
-        <w:gridCol w:w="2448"/>
-        <w:gridCol w:w="7128"/>
-      </w:tblGrid>
-      <w:tr>
-        <w:tc>
-          <w:tcPr>
-            <w:tcW w:w="2448" w:type="dxa"/>
-          </w:tcPr>
-          <w:p>
-            <w:pPr>
-              <w:rPr>
-                <w:sz w:val="24"/>
-                <w:szCs w:val="24"/>
-              </w:rPr>
-            </w:pPr>
-            <w:r>
-              <w:rPr>
-                <w:sz w:val="24"/>
-                <w:szCs w:val="24"/>
-              </w:rPr>
-              <w:t>Test</w:t>
-            </w:r>
-          </w:p>
-        </w:tc>
-        <w:tc>
-          <w:tcPr>
-            <w:tcW w:w="7128" w:type="dxa"/>
-          </w:tcPr>
-          <w:p>
-            <w:pPr>
-              <w:rPr>
-                <w:sz w:val="24"/>
-                <w:szCs w:val="24"/>
-              </w:rPr>
-            </w:pPr>
-            <w:r>
-              <w:rPr>
-                <w:sz w:val="24"/>
-                <w:szCs w:val="24"/>
-              </w:rPr>
-              <w:t>Login success</w:t>
-            </w:r>
-          </w:p>
-        </w:tc>
-      </w:tr>
-      <w:tr>
-        <w:tc>
-          <w:tcPr>
-            <w:tcW w:w="2448" w:type="dxa"/>
-          </w:tcPr>
-          <w:p>
-            <w:pPr>
-              <w:rPr>
-                <w:sz w:val="24"/>
-                <w:szCs w:val="24"/>
-              </w:rPr>
-            </w:pPr>
-            <w:r>
-              <w:rPr>
-                <w:sz w:val="24"/>
-                <w:szCs w:val="24"/>
-              </w:rPr>
-              <w:t>Pass/Fail</w:t>
-            </w:r>
-          </w:p>
-        </w:tc>
-        <w:tc>
-          <w:tcPr>
-            <w:tcW w:w="7128" w:type="dxa"/>
-          </w:tcPr>
-          <w:p>
-            <w:pPr>
-              <w:rPr>
-                <w:sz w:val="24"/>
-                <w:szCs w:val="24"/>
-              </w:rPr>
-            </w:pPr>
-            <w:r>
-              <w:rPr>
-                <w:sz w:val="24"/>
-                <w:szCs w:val="24"/>
-              </w:rPr>
-              <w:t>PASS</w:t>
-            </w:r>
-          </w:p>
-        </w:tc>
-      </w:tr>
-      <w:tr>
-        <w:tc>
-          <w:tcPr>
-            <w:tcW w:w="2448" w:type="dxa"/>
-          </w:tcPr>
-          <w:p>
-            <w:pPr>
-              <w:rPr>
-                <w:sz w:val="24"/>
-                <w:szCs w:val="24"/>
-              </w:rPr>
-            </w:pPr>
-            <w:r>
-              <w:rPr>
-                <w:sz w:val="24"/>
-                <w:szCs w:val="24"/>
-              </w:rPr>
-              <w:t>Severity</w:t>
-            </w:r>
-          </w:p>
-        </w:tc>
-        <w:tc>
-          <w:tcPr>
-            <w:tcW w:w="7128" w:type="dxa"/>
-          </w:tcPr>
-          <w:p>
-            <w:pPr>
-              <w:rPr>
-                <w:sz w:val="24"/>
-                <w:szCs w:val="24"/>
-              </w:rPr>
-            </w:pPr>
-            <w:r>
-              <w:rPr>
-                <w:sz w:val="24"/>
-                <w:szCs w:val="24"/>
-              </w:rPr>
-              <w:t>0/5</w:t>
-            </w:r>
-          </w:p>
-        </w:tc>
-      </w:tr>
-      <w:tr>
-        <w:tc>
-          <w:tcPr>
-            <w:tcW w:w="2448" w:type="dxa"/>
-          </w:tcPr>
-          <w:p>
-            <w:pPr>
-              <w:rPr>
-                <w:sz w:val="24"/>
-                <w:szCs w:val="24"/>
-              </w:rPr>
-            </w:pPr>
-            <w:r>
-              <w:rPr>
-                <w:sz w:val="24"/>
-                <w:szCs w:val="24"/>
-              </w:rPr>
-              <w:t>Summary/Comments</w:t>
-            </w:r>
-          </w:p>
-        </w:tc>
-        <w:tc>
-          <w:tcPr>
-            <w:tcW w:w="7128" w:type="dxa"/>
-          </w:tcPr>
-          <w:p>
-            <w:pPr>
-              <w:rPr>
-                <w:sz w:val="24"/>
-                <w:szCs w:val="24"/>
-              </w:rPr>
-            </w:pPr>
-            <w:r>
-              <w:rPr>
-                <w:sz w:val="24"/>
-                <w:szCs w:val="24"/>
-              </w:rPr>
-              <w:t>Upon providing a correct email and password combination the user is taken to their carpool display page.</w:t>
+              <w:t>Upon providing an incorrect email and</w:t>
+            </w:r>
+            <w:r>
+              <w:rPr>
+                <w:sz w:val="24"/>
+                <w:szCs w:val="24"/>
+              </w:rPr>
+              <w:t xml:space="preserve"> password combination the login is</w:t>
+            </w:r>
+            <w:r>
+              <w:rPr>
+                <w:sz w:val="24"/>
+                <w:szCs w:val="24"/>
+              </w:rPr>
+              <w:t xml:space="preserve"> </w:t>
+            </w:r>
+            <w:r>
+              <w:rPr>
+                <w:sz w:val="24"/>
+                <w:szCs w:val="24"/>
+              </w:rPr>
+              <w:t>un</w:t>
+            </w:r>
+            <w:r>
+              <w:rPr>
+                <w:sz w:val="24"/>
+                <w:szCs w:val="24"/>
+              </w:rPr>
+              <w:t>successful.</w:t>
             </w:r>
           </w:p>
         </w:tc>
@@ -12415,8 +12743,8 @@
         <w:spacing w:after="0"/>
         <w:rPr>
           <w:b/>
-          <w:sz w:val="32"/>
-          <w:szCs w:val="32"/>
+          <w:sz w:val="24"/>
+          <w:szCs w:val="24"/>
         </w:rPr>
       </w:pPr>
     </w:p>
@@ -12467,7 +12795,7 @@
                 <w:sz w:val="24"/>
                 <w:szCs w:val="24"/>
               </w:rPr>
-              <w:t>Login failure</w:t>
+              <w:t>Logging out</w:t>
             </w:r>
           </w:p>
         </w:tc>
@@ -12593,35 +12921,7 @@
                 <w:sz w:val="24"/>
                 <w:szCs w:val="24"/>
               </w:rPr>
-              <w:t>Upon providing an incorrect email and</w:t>
-            </w:r>
-            <w:r>
-              <w:rPr>
-                <w:sz w:val="24"/>
-                <w:szCs w:val="24"/>
-              </w:rPr>
-              <w:t xml:space="preserve"> password combination the login is</w:t>
-            </w:r>
-            <w:r>
-              <w:rPr>
-                <w:sz w:val="24"/>
-                <w:szCs w:val="24"/>
-              </w:rPr>
-              <w:t xml:space="preserve"> </w:t>
-            </w:r>
-            <w:r>
-              <w:rPr>
-                <w:sz w:val="24"/>
-                <w:szCs w:val="24"/>
-              </w:rPr>
-              <w:t>un</w:t>
-            </w:r>
-            <w:r>
-              <w:rPr>
-                <w:sz w:val="24"/>
-                <w:szCs w:val="24"/>
-              </w:rPr>
-              <w:t>successful.</w:t>
+              <w:t>Upon pressing Logout the user is successfully logged out of the CRP.</w:t>
             </w:r>
           </w:p>
         </w:tc>
@@ -12632,8 +12932,8 @@
         <w:spacing w:after="0"/>
         <w:rPr>
           <w:b/>
-          <w:sz w:val="32"/>
-          <w:szCs w:val="32"/>
+          <w:sz w:val="24"/>
+          <w:szCs w:val="24"/>
         </w:rPr>
       </w:pPr>
     </w:p>
@@ -12684,7 +12984,7 @@
                 <w:sz w:val="24"/>
                 <w:szCs w:val="24"/>
               </w:rPr>
-              <w:t>Logging out</w:t>
+              <w:t>Registration success</w:t>
             </w:r>
           </w:p>
         </w:tc>
@@ -12726,7 +13026,7 @@
                 <w:sz w:val="24"/>
                 <w:szCs w:val="24"/>
               </w:rPr>
-              <w:t>PASS</w:t>
+              <w:t>PASS/FAIL</w:t>
             </w:r>
           </w:p>
         </w:tc>
@@ -12768,7 +13068,7 @@
                 <w:sz w:val="24"/>
                 <w:szCs w:val="24"/>
               </w:rPr>
-              <w:t>0/5</w:t>
+              <w:t>1/5</w:t>
             </w:r>
           </w:p>
         </w:tc>
@@ -12810,7 +13110,7 @@
                 <w:sz w:val="24"/>
                 <w:szCs w:val="24"/>
               </w:rPr>
-              <w:t>Upon pressing Logout the user is successfully logged out of the CRP.</w:t>
+              <w:t>Upon providing a correct set of details the user object is correctly created in the database and the user is taken to their carpool display page, however, there’s a button missing until the user logs out and logs back in.</w:t>
             </w:r>
           </w:p>
         </w:tc>
@@ -12821,8 +13121,8 @@
         <w:spacing w:after="0"/>
         <w:rPr>
           <w:b/>
-          <w:sz w:val="32"/>
-          <w:szCs w:val="32"/>
+          <w:sz w:val="24"/>
+          <w:szCs w:val="24"/>
         </w:rPr>
       </w:pPr>
     </w:p>
@@ -12873,7 +13173,7 @@
                 <w:sz w:val="24"/>
                 <w:szCs w:val="24"/>
               </w:rPr>
-              <w:t>Registration success</w:t>
+              <w:t>Registration failure</w:t>
             </w:r>
           </w:p>
         </w:tc>
@@ -12915,7 +13215,7 @@
                 <w:sz w:val="24"/>
                 <w:szCs w:val="24"/>
               </w:rPr>
-              <w:t>PASS/FAIL</w:t>
+              <w:t>PASS</w:t>
             </w:r>
           </w:p>
         </w:tc>
@@ -12957,7 +13257,7 @@
                 <w:sz w:val="24"/>
                 <w:szCs w:val="24"/>
               </w:rPr>
-              <w:t>1/5</w:t>
+              <w:t>0/5</w:t>
             </w:r>
           </w:p>
         </w:tc>
@@ -12999,7 +13299,7 @@
                 <w:sz w:val="24"/>
                 <w:szCs w:val="24"/>
               </w:rPr>
-              <w:t>Upon providing a correct set of details the user object is correctly created in the database and the user is taken to their carpool display page, however, there’s a button missing until the user logs out and logs back in.</w:t>
+              <w:t>Upon providing bad, or no, information the system correctly displays error messages for the incorrect fields.</w:t>
             </w:r>
           </w:p>
         </w:tc>
@@ -13010,8 +13310,48 @@
         <w:spacing w:after="0"/>
         <w:rPr>
           <w:b/>
-          <w:sz w:val="32"/>
-          <w:szCs w:val="32"/>
+          <w:sz w:val="24"/>
+          <w:szCs w:val="24"/>
+        </w:rPr>
+      </w:pPr>
+    </w:p>
+    <w:p>
+      <w:pPr>
+        <w:spacing w:after="0"/>
+        <w:rPr>
+          <w:b/>
+          <w:sz w:val="24"/>
+          <w:szCs w:val="24"/>
+        </w:rPr>
+      </w:pPr>
+    </w:p>
+    <w:p>
+      <w:pPr>
+        <w:spacing w:after="0"/>
+        <w:rPr>
+          <w:b/>
+          <w:sz w:val="24"/>
+          <w:szCs w:val="24"/>
+        </w:rPr>
+      </w:pPr>
+    </w:p>
+    <w:p>
+      <w:pPr>
+        <w:spacing w:after="0"/>
+        <w:rPr>
+          <w:b/>
+          <w:sz w:val="24"/>
+          <w:szCs w:val="24"/>
+        </w:rPr>
+      </w:pPr>
+    </w:p>
+    <w:p>
+      <w:pPr>
+        <w:spacing w:after="0"/>
+        <w:rPr>
+          <w:b/>
+          <w:sz w:val="24"/>
+          <w:szCs w:val="24"/>
         </w:rPr>
       </w:pPr>
     </w:p>
@@ -13042,6 +13382,7 @@
                 <w:sz w:val="24"/>
                 <w:szCs w:val="24"/>
               </w:rPr>
+              <w:lastRenderedPageBreak/>
               <w:t>Test</w:t>
             </w:r>
           </w:p>
@@ -13062,7 +13403,7 @@
                 <w:sz w:val="24"/>
                 <w:szCs w:val="24"/>
               </w:rPr>
-              <w:t>Registration failure</w:t>
+              <w:t>Edit account details button</w:t>
             </w:r>
           </w:p>
         </w:tc>
@@ -13188,7 +13529,7 @@
                 <w:sz w:val="24"/>
                 <w:szCs w:val="24"/>
               </w:rPr>
-              <w:t>Upon providing bad, or no, information the system correctly displays error messages for the incorrect fields.</w:t>
+              <w:t>Successfully brings up the edit account details page and pre-fills text boxes with your current information.</w:t>
             </w:r>
           </w:p>
         </w:tc>
@@ -13199,8 +13540,8 @@
         <w:spacing w:after="0"/>
         <w:rPr>
           <w:b/>
-          <w:sz w:val="32"/>
-          <w:szCs w:val="32"/>
+          <w:sz w:val="24"/>
+          <w:szCs w:val="24"/>
         </w:rPr>
       </w:pPr>
     </w:p>
@@ -13251,7 +13592,7 @@
                 <w:sz w:val="24"/>
                 <w:szCs w:val="24"/>
               </w:rPr>
-              <w:t>Edit account details button</w:t>
+              <w:t>Editing account details success</w:t>
             </w:r>
           </w:p>
         </w:tc>
@@ -13293,29 +13634,28 @@
                 <w:sz w:val="24"/>
                 <w:szCs w:val="24"/>
               </w:rPr>
-              <w:t>PASS</w:t>
-            </w:r>
-          </w:p>
-        </w:tc>
-      </w:tr>
-      <w:tr>
-        <w:tc>
-          <w:tcPr>
-            <w:tcW w:w="2448" w:type="dxa"/>
-          </w:tcPr>
-          <w:p>
-            <w:pPr>
-              <w:rPr>
-                <w:sz w:val="24"/>
-                <w:szCs w:val="24"/>
-              </w:rPr>
-            </w:pPr>
-            <w:r>
-              <w:rPr>
-                <w:sz w:val="24"/>
-                <w:szCs w:val="24"/>
-              </w:rPr>
-              <w:lastRenderedPageBreak/>
+              <w:t>FAIL</w:t>
+            </w:r>
+          </w:p>
+        </w:tc>
+      </w:tr>
+      <w:tr>
+        <w:tc>
+          <w:tcPr>
+            <w:tcW w:w="2448" w:type="dxa"/>
+          </w:tcPr>
+          <w:p>
+            <w:pPr>
+              <w:rPr>
+                <w:sz w:val="24"/>
+                <w:szCs w:val="24"/>
+              </w:rPr>
+            </w:pPr>
+            <w:r>
+              <w:rPr>
+                <w:sz w:val="24"/>
+                <w:szCs w:val="24"/>
+              </w:rPr>
               <w:t>Severity</w:t>
             </w:r>
           </w:p>
@@ -13336,7 +13676,7 @@
                 <w:sz w:val="24"/>
                 <w:szCs w:val="24"/>
               </w:rPr>
-              <w:t>0/5</w:t>
+              <w:t>5/5</w:t>
             </w:r>
           </w:p>
         </w:tc>
@@ -13378,7 +13718,7 @@
                 <w:sz w:val="24"/>
                 <w:szCs w:val="24"/>
               </w:rPr>
-              <w:t>Successfully brings up the edit account details page and pre-fills text boxes with your current information.</w:t>
+              <w:t>After submitting correct and updated information the database entry for the employee is messed up and ruins the persons account.</w:t>
             </w:r>
           </w:p>
         </w:tc>
@@ -13389,8 +13729,8 @@
         <w:spacing w:after="0"/>
         <w:rPr>
           <w:b/>
-          <w:sz w:val="32"/>
-          <w:szCs w:val="32"/>
+          <w:sz w:val="24"/>
+          <w:szCs w:val="24"/>
         </w:rPr>
       </w:pPr>
     </w:p>
@@ -13441,7 +13781,7 @@
                 <w:sz w:val="24"/>
                 <w:szCs w:val="24"/>
               </w:rPr>
-              <w:t>Editing account details success</w:t>
+              <w:t>Editing account details failure</w:t>
             </w:r>
           </w:p>
         </w:tc>
@@ -13483,7 +13823,7 @@
                 <w:sz w:val="24"/>
                 <w:szCs w:val="24"/>
               </w:rPr>
-              <w:t>FAIL</w:t>
+              <w:t>PASS</w:t>
             </w:r>
           </w:p>
         </w:tc>
@@ -13525,7 +13865,7 @@
                 <w:sz w:val="24"/>
                 <w:szCs w:val="24"/>
               </w:rPr>
-              <w:t>5/5</w:t>
+              <w:t>0/5</w:t>
             </w:r>
           </w:p>
         </w:tc>
@@ -13567,7 +13907,7 @@
                 <w:sz w:val="24"/>
                 <w:szCs w:val="24"/>
               </w:rPr>
-              <w:t>After submitting correct and updated information the database entry for the employee is messed up and ruins the persons account.</w:t>
+              <w:t>If user provides badly formatted information or does not provide their current password they are shown an error.</w:t>
             </w:r>
           </w:p>
         </w:tc>
@@ -13575,11 +13915,9 @@
     </w:tbl>
     <w:p>
       <w:pPr>
-        <w:spacing w:after="0"/>
-        <w:rPr>
-          <w:b/>
-          <w:sz w:val="32"/>
-          <w:szCs w:val="32"/>
+        <w:rPr>
+          <w:sz w:val="24"/>
+          <w:szCs w:val="24"/>
         </w:rPr>
       </w:pPr>
     </w:p>
@@ -13630,186 +13968,6 @@
                 <w:sz w:val="24"/>
                 <w:szCs w:val="24"/>
               </w:rPr>
-              <w:t>Editing account details failure</w:t>
-            </w:r>
-          </w:p>
-        </w:tc>
-      </w:tr>
-      <w:tr>
-        <w:tc>
-          <w:tcPr>
-            <w:tcW w:w="2448" w:type="dxa"/>
-          </w:tcPr>
-          <w:p>
-            <w:pPr>
-              <w:rPr>
-                <w:sz w:val="24"/>
-                <w:szCs w:val="24"/>
-              </w:rPr>
-            </w:pPr>
-            <w:r>
-              <w:rPr>
-                <w:sz w:val="24"/>
-                <w:szCs w:val="24"/>
-              </w:rPr>
-              <w:t>Pass/Fail</w:t>
-            </w:r>
-          </w:p>
-        </w:tc>
-        <w:tc>
-          <w:tcPr>
-            <w:tcW w:w="7128" w:type="dxa"/>
-          </w:tcPr>
-          <w:p>
-            <w:pPr>
-              <w:rPr>
-                <w:sz w:val="24"/>
-                <w:szCs w:val="24"/>
-              </w:rPr>
-            </w:pPr>
-            <w:r>
-              <w:rPr>
-                <w:sz w:val="24"/>
-                <w:szCs w:val="24"/>
-              </w:rPr>
-              <w:t>PASS</w:t>
-            </w:r>
-          </w:p>
-        </w:tc>
-      </w:tr>
-      <w:tr>
-        <w:tc>
-          <w:tcPr>
-            <w:tcW w:w="2448" w:type="dxa"/>
-          </w:tcPr>
-          <w:p>
-            <w:pPr>
-              <w:rPr>
-                <w:sz w:val="24"/>
-                <w:szCs w:val="24"/>
-              </w:rPr>
-            </w:pPr>
-            <w:r>
-              <w:rPr>
-                <w:sz w:val="24"/>
-                <w:szCs w:val="24"/>
-              </w:rPr>
-              <w:t>Severity</w:t>
-            </w:r>
-          </w:p>
-        </w:tc>
-        <w:tc>
-          <w:tcPr>
-            <w:tcW w:w="7128" w:type="dxa"/>
-          </w:tcPr>
-          <w:p>
-            <w:pPr>
-              <w:rPr>
-                <w:sz w:val="24"/>
-                <w:szCs w:val="24"/>
-              </w:rPr>
-            </w:pPr>
-            <w:r>
-              <w:rPr>
-                <w:sz w:val="24"/>
-                <w:szCs w:val="24"/>
-              </w:rPr>
-              <w:t>0/5</w:t>
-            </w:r>
-          </w:p>
-        </w:tc>
-      </w:tr>
-      <w:tr>
-        <w:tc>
-          <w:tcPr>
-            <w:tcW w:w="2448" w:type="dxa"/>
-          </w:tcPr>
-          <w:p>
-            <w:pPr>
-              <w:rPr>
-                <w:sz w:val="24"/>
-                <w:szCs w:val="24"/>
-              </w:rPr>
-            </w:pPr>
-            <w:r>
-              <w:rPr>
-                <w:sz w:val="24"/>
-                <w:szCs w:val="24"/>
-              </w:rPr>
-              <w:t>Summary/Comments</w:t>
-            </w:r>
-          </w:p>
-        </w:tc>
-        <w:tc>
-          <w:tcPr>
-            <w:tcW w:w="7128" w:type="dxa"/>
-          </w:tcPr>
-          <w:p>
-            <w:pPr>
-              <w:rPr>
-                <w:sz w:val="24"/>
-                <w:szCs w:val="24"/>
-              </w:rPr>
-            </w:pPr>
-            <w:r>
-              <w:rPr>
-                <w:sz w:val="24"/>
-                <w:szCs w:val="24"/>
-              </w:rPr>
-              <w:t>If user provides badly formatted information or does not provide their current password they are shown an error.</w:t>
-            </w:r>
-          </w:p>
-        </w:tc>
-      </w:tr>
-    </w:tbl>
-    <w:p/>
-    <w:tbl>
-      <w:tblPr>
-        <w:tblStyle w:val="TableGrid"/>
-        <w:tblW w:w="0" w:type="auto"/>
-        <w:tblLook w:val="04A0"/>
-      </w:tblPr>
-      <w:tblGrid>
-        <w:gridCol w:w="2448"/>
-        <w:gridCol w:w="7128"/>
-      </w:tblGrid>
-      <w:tr>
-        <w:tc>
-          <w:tcPr>
-            <w:tcW w:w="2448" w:type="dxa"/>
-          </w:tcPr>
-          <w:p>
-            <w:pPr>
-              <w:rPr>
-                <w:sz w:val="24"/>
-                <w:szCs w:val="24"/>
-              </w:rPr>
-            </w:pPr>
-            <w:r>
-              <w:rPr>
-                <w:sz w:val="24"/>
-                <w:szCs w:val="24"/>
-              </w:rPr>
-              <w:t>Test</w:t>
-            </w:r>
-          </w:p>
-        </w:tc>
-        <w:tc>
-          <w:tcPr>
-            <w:tcW w:w="7128" w:type="dxa"/>
-          </w:tcPr>
-          <w:p>
-            <w:pPr>
-              <w:rPr>
-                <w:sz w:val="24"/>
-                <w:szCs w:val="24"/>
-              </w:rPr>
-            </w:pPr>
-            <w:r>
-              <w:rPr>
-                <w:sz w:val="24"/>
-                <w:szCs w:val="24"/>
-              </w:rPr>
               <w:t>Canceling pickup button</w:t>
             </w:r>
           </w:p>
@@ -13947,8 +14105,8 @@
         <w:spacing w:after="0"/>
         <w:rPr>
           <w:b/>
-          <w:sz w:val="32"/>
-          <w:szCs w:val="32"/>
+          <w:sz w:val="24"/>
+          <w:szCs w:val="24"/>
         </w:rPr>
       </w:pPr>
     </w:p>
@@ -14152,8 +14310,8 @@
         <w:spacing w:after="0"/>
         <w:rPr>
           <w:b/>
-          <w:sz w:val="32"/>
-          <w:szCs w:val="32"/>
+          <w:sz w:val="24"/>
+          <w:szCs w:val="24"/>
         </w:rPr>
       </w:pPr>
     </w:p>
@@ -14341,8 +14499,8 @@
         <w:spacing w:after="0"/>
         <w:rPr>
           <w:b/>
-          <w:sz w:val="32"/>
-          <w:szCs w:val="32"/>
+          <w:sz w:val="24"/>
+          <w:szCs w:val="24"/>
         </w:rPr>
       </w:pPr>
     </w:p>
@@ -14530,8 +14688,18 @@
         <w:spacing w:after="0"/>
         <w:rPr>
           <w:b/>
-          <w:sz w:val="32"/>
-          <w:szCs w:val="32"/>
+          <w:sz w:val="24"/>
+          <w:szCs w:val="24"/>
+        </w:rPr>
+      </w:pPr>
+    </w:p>
+    <w:p>
+      <w:pPr>
+        <w:spacing w:after="0"/>
+        <w:rPr>
+          <w:b/>
+          <w:sz w:val="24"/>
+          <w:szCs w:val="24"/>
         </w:rPr>
       </w:pPr>
     </w:p>
@@ -14562,6 +14730,7 @@
                 <w:sz w:val="24"/>
                 <w:szCs w:val="24"/>
               </w:rPr>
+              <w:lastRenderedPageBreak/>
               <w:t>Test</w:t>
             </w:r>
           </w:p>
@@ -14604,7 +14773,6 @@
                 <w:sz w:val="24"/>
                 <w:szCs w:val="24"/>
               </w:rPr>
-              <w:lastRenderedPageBreak/>
               <w:t>Pass/Fail</w:t>
             </w:r>
           </w:p>
@@ -14736,8 +14904,8 @@
         <w:spacing w:after="0"/>
         <w:rPr>
           <w:b/>
-          <w:sz w:val="32"/>
-          <w:szCs w:val="32"/>
+          <w:sz w:val="24"/>
+          <w:szCs w:val="24"/>
         </w:rPr>
       </w:pPr>
     </w:p>
@@ -14925,8 +15093,8 @@
         <w:spacing w:after="0"/>
         <w:rPr>
           <w:b/>
-          <w:sz w:val="32"/>
-          <w:szCs w:val="32"/>
+          <w:sz w:val="24"/>
+          <w:szCs w:val="24"/>
         </w:rPr>
       </w:pPr>
     </w:p>
@@ -15289,8 +15457,8 @@
         <w:spacing w:after="0"/>
         <w:rPr>
           <w:b/>
-          <w:sz w:val="32"/>
-          <w:szCs w:val="32"/>
+          <w:sz w:val="24"/>
+          <w:szCs w:val="24"/>
         </w:rPr>
       </w:pPr>
     </w:p>
@@ -15478,8 +15646,8 @@
         <w:spacing w:after="0"/>
         <w:rPr>
           <w:b/>
-          <w:sz w:val="32"/>
-          <w:szCs w:val="32"/>
+          <w:sz w:val="24"/>
+          <w:szCs w:val="24"/>
         </w:rPr>
       </w:pPr>
     </w:p>
@@ -15736,7 +15904,7 @@
             <w:rPr>
               <w:noProof/>
             </w:rPr>
-            <w:t>12</w:t>
+            <w:t>15</w:t>
           </w:r>
         </w:fldSimple>
       </w:p>
@@ -16527,7 +16695,7 @@
 </file>
 
 <file path=customXml/itemProps1.xml><?xml version="1.0" encoding="utf-8"?>
-<ds:datastoreItem xmlns:ds="http://schemas.openxmlformats.org/officeDocument/2006/customXml" ds:itemID="{82C0CF65-48F5-4B0D-B43D-189234365E0C}">
+<ds:datastoreItem xmlns:ds="http://schemas.openxmlformats.org/officeDocument/2006/customXml" ds:itemID="{07D9E046-FF16-4D26-98AC-E270FEE7239D}">
   <ds:schemaRefs>
     <ds:schemaRef ds:uri="http://schemas.openxmlformats.org/officeDocument/2006/bibliography"/>
   </ds:schemaRefs>

</xml_diff>